<commit_message>
making sidebar work , thepicker page
</commit_message>
<xml_diff>
--- a/Memo.docx
+++ b/Memo.docx
@@ -5,7 +5,6 @@
     <w:p>
       <w:pPr>
         <w:rPr>
-          <w:rFonts w:hint="eastAsia"/>
           <w:sz w:val="24"/>
         </w:rPr>
       </w:pPr>
@@ -29,7 +28,6 @@
     <w:p>
       <w:pPr>
         <w:rPr>
-          <w:rFonts w:hint="eastAsia"/>
           <w:sz w:val="24"/>
         </w:rPr>
       </w:pPr>
@@ -298,7 +296,6 @@
         </w:numPr>
         <w:ind w:leftChars="0"/>
         <w:rPr>
-          <w:rFonts w:hint="eastAsia"/>
           <w:sz w:val="24"/>
         </w:rPr>
       </w:pPr>
@@ -367,7 +364,34 @@
           <w:rFonts w:hint="eastAsia"/>
           <w:sz w:val="24"/>
         </w:rPr>
-        <w:t xml:space="preserve"> path에 해당되는 하나만 출력, 없으면 모두 출력</w:t>
+        <w:t xml:space="preserve"> path에 해당되는</w:t>
+      </w:r>
+      <w:r>
+        <w:rPr>
+          <w:rFonts w:hint="eastAsia"/>
+          <w:sz w:val="24"/>
+        </w:rPr>
+        <w:t xml:space="preserve"> 것 위에서부터 하나만 출력</w:t>
+      </w:r>
+      <w:r>
+        <w:rPr>
+          <w:rFonts w:hint="eastAsia"/>
+          <w:sz w:val="24"/>
+        </w:rPr>
+        <w:t xml:space="preserve"> </w:t>
+      </w:r>
+      <w:r>
+        <w:rPr>
+          <w:sz w:val="24"/>
+        </w:rPr>
+        <w:sym w:font="Wingdings" w:char="F0E8"/>
+      </w:r>
+      <w:r>
+        <w:rPr>
+          <w:rFonts w:hint="eastAsia"/>
+          <w:sz w:val="24"/>
+        </w:rPr>
+        <w:t xml:space="preserve"> exact 안 넣어도됨.</w:t>
       </w:r>
       <w:bookmarkStart w:id="0" w:name="_GoBack"/>
       <w:bookmarkEnd w:id="0"/>

</xml_diff>

<commit_message>
login PopUp, comment read from data
</commit_message>
<xml_diff>
--- a/Memo.docx
+++ b/Memo.docx
@@ -1,6 +1,6 @@
 
 <file path=word/document.xml><?xml version="1.0" encoding="utf-8"?>
-<w:document xmlns:wpc="http://schemas.microsoft.com/office/word/2010/wordprocessingCanvas" xmlns:mc="http://schemas.openxmlformats.org/markup-compatibility/2006" xmlns:o="urn:schemas-microsoft-com:office:office" xmlns:r="http://schemas.openxmlformats.org/officeDocument/2006/relationships" xmlns:m="http://schemas.openxmlformats.org/officeDocument/2006/math" xmlns:v="urn:schemas-microsoft-com:vml" xmlns:wp14="http://schemas.microsoft.com/office/word/2010/wordprocessingDrawing" xmlns:wp="http://schemas.openxmlformats.org/drawingml/2006/wordprocessingDrawing" xmlns:w10="urn:schemas-microsoft-com:office:word" xmlns:w="http://schemas.openxmlformats.org/wordprocessingml/2006/main" xmlns:w14="http://schemas.microsoft.com/office/word/2010/wordml" xmlns:wpg="http://schemas.microsoft.com/office/word/2010/wordprocessingGroup" xmlns:wpi="http://schemas.microsoft.com/office/word/2010/wordprocessingInk" xmlns:wne="http://schemas.microsoft.com/office/word/2006/wordml" xmlns:wps="http://schemas.microsoft.com/office/word/2010/wordprocessingShape" mc:Ignorable="w14 wp14">
+<w:document xmlns:wpc="http://schemas.microsoft.com/office/word/2010/wordprocessingCanvas" xmlns:mc="http://schemas.openxmlformats.org/markup-compatibility/2006" xmlns:o="urn:schemas-microsoft-com:office:office" xmlns:r="http://schemas.openxmlformats.org/officeDocument/2006/relationships" xmlns:m="http://schemas.openxmlformats.org/officeDocument/2006/math" xmlns:v="urn:schemas-microsoft-com:vml" xmlns:wp14="http://schemas.microsoft.com/office/word/2010/wordprocessingDrawing" xmlns:wp="http://schemas.openxmlformats.org/drawingml/2006/wordprocessingDrawing" xmlns:w10="urn:schemas-microsoft-com:office:word" xmlns:w="http://schemas.openxmlformats.org/wordprocessingml/2006/main" xmlns:w14="http://schemas.microsoft.com/office/word/2010/wordml" xmlns:wpg="http://schemas.microsoft.com/office/word/2010/wordprocessingGroup" xmlns:wpi="http://schemas.microsoft.com/office/word/2010/wordprocessingInk" xmlns:wne="http://schemas.microsoft.com/office/word/2006/wordml" xmlns:wps="http://schemas.microsoft.com/office/word/2010/wordprocessingShape">
   <w:body>
     <w:p>
       <w:pPr>
@@ -8,7 +8,6 @@
           <w:sz w:val="24"/>
         </w:rPr>
       </w:pPr>
-      <w:proofErr w:type="spellStart"/>
       <w:r>
         <w:rPr>
           <w:rFonts w:hint="eastAsia"/>
@@ -16,7 +15,6 @@
         </w:rPr>
         <w:t>사이드바</w:t>
       </w:r>
-      <w:proofErr w:type="spellEnd"/>
       <w:r>
         <w:rPr>
           <w:rFonts w:hint="eastAsia"/>
@@ -31,7 +29,6 @@
           <w:sz w:val="24"/>
         </w:rPr>
       </w:pPr>
-      <w:proofErr w:type="spellStart"/>
       <w:r>
         <w:rPr>
           <w:sz w:val="24"/>
@@ -45,7 +42,6 @@
         </w:rPr>
         <w:t>pm</w:t>
       </w:r>
-      <w:proofErr w:type="spellEnd"/>
       <w:r>
         <w:rPr>
           <w:rFonts w:hint="eastAsia"/>
@@ -53,7 +49,6 @@
         </w:rPr>
         <w:t xml:space="preserve"> install react-router-</w:t>
       </w:r>
-      <w:proofErr w:type="spellStart"/>
       <w:r>
         <w:rPr>
           <w:rFonts w:hint="eastAsia"/>
@@ -61,7 +56,6 @@
         </w:rPr>
         <w:t>dom</w:t>
       </w:r>
-      <w:proofErr w:type="spellEnd"/>
       <w:r>
         <w:rPr>
           <w:rFonts w:hint="eastAsia"/>
@@ -82,7 +76,6 @@
         </w:rPr>
         <w:t xml:space="preserve"> 매 프로젝트 </w:t>
       </w:r>
-      <w:proofErr w:type="spellStart"/>
       <w:r>
         <w:rPr>
           <w:rFonts w:hint="eastAsia"/>
@@ -90,7 +83,6 @@
         </w:rPr>
         <w:t>디렉토리마다</w:t>
       </w:r>
-      <w:proofErr w:type="spellEnd"/>
       <w:r>
         <w:rPr>
           <w:rFonts w:hint="eastAsia"/>
@@ -98,7 +90,6 @@
         </w:rPr>
         <w:t xml:space="preserve"> </w:t>
       </w:r>
-      <w:proofErr w:type="spellStart"/>
       <w:r>
         <w:rPr>
           <w:rFonts w:hint="eastAsia"/>
@@ -106,8 +97,6 @@
         </w:rPr>
         <w:t>설치해야한다</w:t>
       </w:r>
-      <w:proofErr w:type="spellEnd"/>
-      <w:proofErr w:type="gramStart"/>
       <w:r>
         <w:rPr>
           <w:rFonts w:hint="eastAsia"/>
@@ -115,32 +104,31 @@
         </w:rPr>
         <w:t>!!!</w:t>
       </w:r>
-      <w:proofErr w:type="gramEnd"/>
-    </w:p>
-    <w:p>
-      <w:pPr>
-        <w:widowControl/>
-        <w:shd w:val="clear" w:color="auto" w:fill="1E1E1E"/>
-        <w:wordWrap/>
+    </w:p>
+    <w:p>
+      <w:pPr>
         <w:autoSpaceDE/>
         <w:autoSpaceDN/>
+        <w:widowControl/>
+        <w:wordWrap/>
+        <w:jc w:val="left"/>
+        <w:shd w:val="clear" w:color="auto" w:fill="1E1E1E"/>
         <w:spacing w:after="0" w:line="285" w:lineRule="atLeast"/>
-        <w:jc w:val="left"/>
-        <w:rPr>
-          <w:rFonts w:ascii="Consolas" w:eastAsia="굴림" w:hAnsi="Consolas" w:cs="Consolas"/>
-          <w:color w:val="D4D4D4"/>
-          <w:kern w:val="0"/>
-          <w:sz w:val="21"/>
-          <w:szCs w:val="21"/>
+        <w:rPr>
+          <w:rFonts w:ascii="Consolas" w:eastAsia="굴림" w:hAnsi="Consolas" w:cs="Consolas"/>
+          <w:color w:val="D4D4D4"/>
+          <w:sz w:val="21"/>
+          <w:szCs w:val="21"/>
+          <w:kern w:val="0"/>
         </w:rPr>
       </w:pPr>
       <w:r>
         <w:rPr>
           <w:rFonts w:ascii="Consolas" w:eastAsia="굴림" w:hAnsi="Consolas" w:cs="Consolas"/>
           <w:color w:val="808080"/>
-          <w:kern w:val="0"/>
-          <w:sz w:val="21"/>
-          <w:szCs w:val="21"/>
+          <w:sz w:val="21"/>
+          <w:szCs w:val="21"/>
+          <w:kern w:val="0"/>
         </w:rPr>
         <w:t>&lt;</w:t>
       </w:r>
@@ -148,9 +136,9 @@
         <w:rPr>
           <w:rFonts w:ascii="Consolas" w:eastAsia="굴림" w:hAnsi="Consolas" w:cs="Consolas"/>
           <w:color w:val="4EC9B0"/>
-          <w:kern w:val="0"/>
-          <w:sz w:val="21"/>
-          <w:szCs w:val="21"/>
+          <w:sz w:val="21"/>
+          <w:szCs w:val="21"/>
+          <w:kern w:val="0"/>
         </w:rPr>
         <w:t>Route</w:t>
       </w:r>
@@ -158,9 +146,9 @@
         <w:rPr>
           <w:rFonts w:ascii="Consolas" w:eastAsia="굴림" w:hAnsi="Consolas" w:cs="Consolas"/>
           <w:color w:val="D4D4D4"/>
-          <w:kern w:val="0"/>
-          <w:sz w:val="21"/>
-          <w:szCs w:val="21"/>
+          <w:sz w:val="21"/>
+          <w:szCs w:val="21"/>
+          <w:kern w:val="0"/>
         </w:rPr>
         <w:t> </w:t>
       </w:r>
@@ -168,9 +156,9 @@
         <w:rPr>
           <w:rFonts w:ascii="Consolas" w:eastAsia="굴림" w:hAnsi="Consolas" w:cs="Consolas"/>
           <w:color w:val="9CDCFE"/>
-          <w:kern w:val="0"/>
-          <w:sz w:val="21"/>
-          <w:szCs w:val="21"/>
+          <w:sz w:val="21"/>
+          <w:szCs w:val="21"/>
+          <w:kern w:val="0"/>
         </w:rPr>
         <w:t>exact</w:t>
       </w:r>
@@ -178,9 +166,9 @@
         <w:rPr>
           <w:rFonts w:ascii="Consolas" w:eastAsia="굴림" w:hAnsi="Consolas" w:cs="Consolas"/>
           <w:color w:val="D4D4D4"/>
-          <w:kern w:val="0"/>
-          <w:sz w:val="21"/>
-          <w:szCs w:val="21"/>
+          <w:sz w:val="21"/>
+          <w:szCs w:val="21"/>
+          <w:kern w:val="0"/>
         </w:rPr>
         <w:t> </w:t>
       </w:r>
@@ -188,9 +176,9 @@
         <w:rPr>
           <w:rFonts w:ascii="Consolas" w:eastAsia="굴림" w:hAnsi="Consolas" w:cs="Consolas"/>
           <w:color w:val="9CDCFE"/>
-          <w:kern w:val="0"/>
-          <w:sz w:val="21"/>
-          <w:szCs w:val="21"/>
+          <w:sz w:val="21"/>
+          <w:szCs w:val="21"/>
+          <w:kern w:val="0"/>
         </w:rPr>
         <w:t>path</w:t>
       </w:r>
@@ -198,9 +186,9 @@
         <w:rPr>
           <w:rFonts w:ascii="Consolas" w:eastAsia="굴림" w:hAnsi="Consolas" w:cs="Consolas"/>
           <w:color w:val="D4D4D4"/>
-          <w:kern w:val="0"/>
-          <w:sz w:val="21"/>
-          <w:szCs w:val="21"/>
+          <w:sz w:val="21"/>
+          <w:szCs w:val="21"/>
+          <w:kern w:val="0"/>
         </w:rPr>
         <w:t>=</w:t>
       </w:r>
@@ -208,9 +196,9 @@
         <w:rPr>
           <w:rFonts w:ascii="Consolas" w:eastAsia="굴림" w:hAnsi="Consolas" w:cs="Consolas"/>
           <w:color w:val="CE9178"/>
-          <w:kern w:val="0"/>
-          <w:sz w:val="21"/>
-          <w:szCs w:val="21"/>
+          <w:sz w:val="21"/>
+          <w:szCs w:val="21"/>
+          <w:kern w:val="0"/>
         </w:rPr>
         <w:t>'/cafe'</w:t>
       </w:r>
@@ -218,9 +206,9 @@
         <w:rPr>
           <w:rFonts w:ascii="Consolas" w:eastAsia="굴림" w:hAnsi="Consolas" w:cs="Consolas"/>
           <w:color w:val="D4D4D4"/>
-          <w:kern w:val="0"/>
-          <w:sz w:val="21"/>
-          <w:szCs w:val="21"/>
+          <w:sz w:val="21"/>
+          <w:szCs w:val="21"/>
+          <w:kern w:val="0"/>
         </w:rPr>
         <w:t> </w:t>
       </w:r>
@@ -228,20 +216,19 @@
         <w:rPr>
           <w:rFonts w:ascii="Consolas" w:eastAsia="굴림" w:hAnsi="Consolas" w:cs="Consolas"/>
           <w:color w:val="9CDCFE"/>
-          <w:kern w:val="0"/>
-          <w:sz w:val="21"/>
-          <w:szCs w:val="21"/>
+          <w:sz w:val="21"/>
+          <w:szCs w:val="21"/>
+          <w:kern w:val="0"/>
         </w:rPr>
         <w:t>component</w:t>
       </w:r>
-      <w:proofErr w:type="gramStart"/>
-      <w:r>
-        <w:rPr>
-          <w:rFonts w:ascii="Consolas" w:eastAsia="굴림" w:hAnsi="Consolas" w:cs="Consolas"/>
-          <w:color w:val="D4D4D4"/>
-          <w:kern w:val="0"/>
-          <w:sz w:val="21"/>
-          <w:szCs w:val="21"/>
+      <w:r>
+        <w:rPr>
+          <w:rFonts w:ascii="Consolas" w:eastAsia="굴림" w:hAnsi="Consolas" w:cs="Consolas"/>
+          <w:color w:val="D4D4D4"/>
+          <w:sz w:val="21"/>
+          <w:szCs w:val="21"/>
+          <w:kern w:val="0"/>
         </w:rPr>
         <w:t>=</w:t>
       </w:r>
@@ -249,20 +236,19 @@
         <w:rPr>
           <w:rFonts w:ascii="Consolas" w:eastAsia="굴림" w:hAnsi="Consolas" w:cs="Consolas"/>
           <w:color w:val="569CD6"/>
-          <w:kern w:val="0"/>
-          <w:sz w:val="21"/>
-          <w:szCs w:val="21"/>
+          <w:sz w:val="21"/>
+          <w:szCs w:val="21"/>
+          <w:kern w:val="0"/>
         </w:rPr>
         <w:t>{</w:t>
       </w:r>
-      <w:proofErr w:type="gramEnd"/>
       <w:r>
         <w:rPr>
           <w:rFonts w:ascii="Consolas" w:eastAsia="굴림" w:hAnsi="Consolas" w:cs="Consolas"/>
           <w:color w:val="DCDCAA"/>
-          <w:kern w:val="0"/>
-          <w:sz w:val="21"/>
-          <w:szCs w:val="21"/>
+          <w:sz w:val="21"/>
+          <w:szCs w:val="21"/>
+          <w:kern w:val="0"/>
         </w:rPr>
         <w:t>Cafe</w:t>
       </w:r>
@@ -270,9 +256,9 @@
         <w:rPr>
           <w:rFonts w:ascii="Consolas" w:eastAsia="굴림" w:hAnsi="Consolas" w:cs="Consolas"/>
           <w:color w:val="569CD6"/>
-          <w:kern w:val="0"/>
-          <w:sz w:val="21"/>
-          <w:szCs w:val="21"/>
+          <w:sz w:val="21"/>
+          <w:szCs w:val="21"/>
+          <w:kern w:val="0"/>
         </w:rPr>
         <w:t>}</w:t>
       </w:r>
@@ -280,9 +266,9 @@
         <w:rPr>
           <w:rFonts w:ascii="Consolas" w:eastAsia="굴림" w:hAnsi="Consolas" w:cs="Consolas"/>
           <w:color w:val="808080"/>
-          <w:kern w:val="0"/>
-          <w:sz w:val="21"/>
-          <w:szCs w:val="21"/>
+          <w:sz w:val="21"/>
+          <w:szCs w:val="21"/>
+          <w:kern w:val="0"/>
         </w:rPr>
         <w:t>/&gt;</w:t>
       </w:r>
@@ -290,11 +276,11 @@
     <w:p>
       <w:pPr>
         <w:pStyle w:val="a3"/>
+        <w:ind w:leftChars="0"/>
         <w:numPr>
           <w:ilvl w:val="0"/>
           <w:numId w:val="1"/>
         </w:numPr>
-        <w:ind w:leftChars="0"/>
         <w:rPr>
           <w:sz w:val="24"/>
         </w:rPr>
@@ -393,7 +379,6 @@
         </w:rPr>
         <w:t xml:space="preserve"> exact 안 </w:t>
       </w:r>
-      <w:proofErr w:type="spellStart"/>
       <w:r>
         <w:rPr>
           <w:rFonts w:hint="eastAsia"/>
@@ -401,7 +386,6 @@
         </w:rPr>
         <w:t>넣어도됨</w:t>
       </w:r>
-      <w:proofErr w:type="spellEnd"/>
       <w:r>
         <w:rPr>
           <w:rFonts w:hint="eastAsia"/>
@@ -437,7 +421,6 @@
           <w:sz w:val="24"/>
         </w:rPr>
       </w:pPr>
-      <w:proofErr w:type="spellStart"/>
       <w:r>
         <w:rPr>
           <w:sz w:val="24"/>
@@ -451,7 +434,6 @@
         </w:rPr>
         <w:t>pm</w:t>
       </w:r>
-      <w:proofErr w:type="spellEnd"/>
       <w:r>
         <w:rPr>
           <w:rFonts w:hint="eastAsia"/>
@@ -466,7 +448,6 @@
           <w:sz w:val="24"/>
         </w:rPr>
       </w:pPr>
-      <w:proofErr w:type="spellStart"/>
       <w:r>
         <w:rPr>
           <w:sz w:val="24"/>
@@ -480,7 +461,6 @@
         </w:rPr>
         <w:t>rc</w:t>
       </w:r>
-      <w:proofErr w:type="spellEnd"/>
       <w:r>
         <w:rPr>
           <w:rFonts w:hint="eastAsia"/>
@@ -504,40 +484,38 @@
     </w:p>
     <w:p>
       <w:pPr>
-        <w:widowControl/>
-        <w:shd w:val="clear" w:color="auto" w:fill="1E1E1E"/>
-        <w:wordWrap/>
         <w:autoSpaceDE/>
         <w:autoSpaceDN/>
+        <w:widowControl/>
+        <w:wordWrap/>
+        <w:jc w:val="left"/>
+        <w:shd w:val="clear" w:color="auto" w:fill="1E1E1E"/>
         <w:spacing w:after="0" w:line="285" w:lineRule="atLeast"/>
-        <w:jc w:val="left"/>
-        <w:rPr>
-          <w:rFonts w:ascii="Consolas" w:eastAsia="굴림" w:hAnsi="Consolas" w:cs="Consolas"/>
-          <w:color w:val="D4D4D4"/>
-          <w:kern w:val="0"/>
-          <w:sz w:val="21"/>
-          <w:szCs w:val="21"/>
-        </w:rPr>
-      </w:pPr>
-      <w:proofErr w:type="gramStart"/>
+        <w:rPr>
+          <w:rFonts w:ascii="Consolas" w:eastAsia="굴림" w:hAnsi="Consolas" w:cs="Consolas"/>
+          <w:color w:val="D4D4D4"/>
+          <w:sz w:val="21"/>
+          <w:szCs w:val="21"/>
+          <w:kern w:val="0"/>
+        </w:rPr>
+      </w:pPr>
       <w:r>
         <w:rPr>
           <w:rFonts w:ascii="Consolas" w:eastAsia="굴림" w:hAnsi="Consolas" w:cs="Consolas"/>
           <w:color w:val="C586C0"/>
-          <w:kern w:val="0"/>
-          <w:sz w:val="21"/>
-          <w:szCs w:val="21"/>
+          <w:sz w:val="21"/>
+          <w:szCs w:val="21"/>
+          <w:kern w:val="0"/>
         </w:rPr>
         <w:t>import</w:t>
       </w:r>
-      <w:proofErr w:type="gramEnd"/>
-      <w:r>
-        <w:rPr>
-          <w:rFonts w:ascii="Consolas" w:eastAsia="굴림" w:hAnsi="Consolas" w:cs="Consolas"/>
-          <w:color w:val="D4D4D4"/>
-          <w:kern w:val="0"/>
-          <w:sz w:val="21"/>
-          <w:szCs w:val="21"/>
+      <w:r>
+        <w:rPr>
+          <w:rFonts w:ascii="Consolas" w:eastAsia="굴림" w:hAnsi="Consolas" w:cs="Consolas"/>
+          <w:color w:val="D4D4D4"/>
+          <w:sz w:val="21"/>
+          <w:szCs w:val="21"/>
+          <w:kern w:val="0"/>
         </w:rPr>
         <w:t> </w:t>
       </w:r>
@@ -545,9 +523,9 @@
         <w:rPr>
           <w:rFonts w:ascii="Consolas" w:eastAsia="굴림" w:hAnsi="Consolas" w:cs="Consolas"/>
           <w:color w:val="9CDCFE"/>
-          <w:kern w:val="0"/>
-          <w:sz w:val="21"/>
-          <w:szCs w:val="21"/>
+          <w:sz w:val="21"/>
+          <w:szCs w:val="21"/>
+          <w:kern w:val="0"/>
         </w:rPr>
         <w:t>firebase</w:t>
       </w:r>
@@ -555,9 +533,9 @@
         <w:rPr>
           <w:rFonts w:ascii="Consolas" w:eastAsia="굴림" w:hAnsi="Consolas" w:cs="Consolas"/>
           <w:color w:val="D4D4D4"/>
-          <w:kern w:val="0"/>
-          <w:sz w:val="21"/>
-          <w:szCs w:val="21"/>
+          <w:sz w:val="21"/>
+          <w:szCs w:val="21"/>
+          <w:kern w:val="0"/>
         </w:rPr>
         <w:t> </w:t>
       </w:r>
@@ -565,9 +543,9 @@
         <w:rPr>
           <w:rFonts w:ascii="Consolas" w:eastAsia="굴림" w:hAnsi="Consolas" w:cs="Consolas"/>
           <w:color w:val="C586C0"/>
-          <w:kern w:val="0"/>
-          <w:sz w:val="21"/>
-          <w:szCs w:val="21"/>
+          <w:sz w:val="21"/>
+          <w:szCs w:val="21"/>
+          <w:kern w:val="0"/>
         </w:rPr>
         <w:t>from</w:t>
       </w:r>
@@ -575,9 +553,9 @@
         <w:rPr>
           <w:rFonts w:ascii="Consolas" w:eastAsia="굴림" w:hAnsi="Consolas" w:cs="Consolas"/>
           <w:color w:val="D4D4D4"/>
-          <w:kern w:val="0"/>
-          <w:sz w:val="21"/>
-          <w:szCs w:val="21"/>
+          <w:sz w:val="21"/>
+          <w:szCs w:val="21"/>
+          <w:kern w:val="0"/>
         </w:rPr>
         <w:t> </w:t>
       </w:r>
@@ -585,9 +563,9 @@
         <w:rPr>
           <w:rFonts w:ascii="Consolas" w:eastAsia="굴림" w:hAnsi="Consolas" w:cs="Consolas"/>
           <w:color w:val="CE9178"/>
-          <w:kern w:val="0"/>
-          <w:sz w:val="21"/>
-          <w:szCs w:val="21"/>
+          <w:sz w:val="21"/>
+          <w:szCs w:val="21"/>
+          <w:kern w:val="0"/>
         </w:rPr>
         <w:t>"firebase/app"</w:t>
       </w:r>
@@ -595,143 +573,133 @@
         <w:rPr>
           <w:rFonts w:ascii="Consolas" w:eastAsia="굴림" w:hAnsi="Consolas" w:cs="Consolas"/>
           <w:color w:val="D4D4D4"/>
-          <w:kern w:val="0"/>
-          <w:sz w:val="21"/>
-          <w:szCs w:val="21"/>
+          <w:sz w:val="21"/>
+          <w:szCs w:val="21"/>
+          <w:kern w:val="0"/>
         </w:rPr>
         <w:t>;</w:t>
       </w:r>
     </w:p>
     <w:p>
       <w:pPr>
-        <w:widowControl/>
-        <w:shd w:val="clear" w:color="auto" w:fill="1E1E1E"/>
-        <w:wordWrap/>
         <w:autoSpaceDE/>
         <w:autoSpaceDN/>
+        <w:widowControl/>
+        <w:wordWrap/>
+        <w:jc w:val="left"/>
+        <w:shd w:val="clear" w:color="auto" w:fill="1E1E1E"/>
         <w:spacing w:after="0" w:line="285" w:lineRule="atLeast"/>
-        <w:jc w:val="left"/>
-        <w:rPr>
-          <w:rFonts w:ascii="Consolas" w:eastAsia="굴림" w:hAnsi="Consolas" w:cs="Consolas"/>
-          <w:color w:val="D4D4D4"/>
-          <w:kern w:val="0"/>
-          <w:sz w:val="21"/>
-          <w:szCs w:val="21"/>
-        </w:rPr>
-      </w:pPr>
-    </w:p>
-    <w:p>
-      <w:pPr>
-        <w:widowControl/>
-        <w:shd w:val="clear" w:color="auto" w:fill="1E1E1E"/>
-        <w:wordWrap/>
+        <w:rPr>
+          <w:rFonts w:ascii="Consolas" w:eastAsia="굴림" w:hAnsi="Consolas" w:cs="Consolas"/>
+          <w:color w:val="D4D4D4"/>
+          <w:sz w:val="21"/>
+          <w:szCs w:val="21"/>
+          <w:kern w:val="0"/>
+        </w:rPr>
+      </w:pPr>
+    </w:p>
+    <w:p>
+      <w:pPr>
         <w:autoSpaceDE/>
         <w:autoSpaceDN/>
+        <w:widowControl/>
+        <w:wordWrap/>
+        <w:jc w:val="left"/>
+        <w:shd w:val="clear" w:color="auto" w:fill="1E1E1E"/>
         <w:spacing w:after="0" w:line="285" w:lineRule="atLeast"/>
-        <w:jc w:val="left"/>
-        <w:rPr>
-          <w:rFonts w:ascii="Consolas" w:eastAsia="굴림" w:hAnsi="Consolas" w:cs="Consolas"/>
-          <w:color w:val="D4D4D4"/>
-          <w:kern w:val="0"/>
-          <w:sz w:val="21"/>
-          <w:szCs w:val="21"/>
-        </w:rPr>
-      </w:pPr>
-      <w:proofErr w:type="spellStart"/>
-      <w:proofErr w:type="gramStart"/>
+        <w:rPr>
+          <w:rFonts w:ascii="Consolas" w:eastAsia="굴림" w:hAnsi="Consolas" w:cs="Consolas"/>
+          <w:color w:val="D4D4D4"/>
+          <w:sz w:val="21"/>
+          <w:szCs w:val="21"/>
+          <w:kern w:val="0"/>
+        </w:rPr>
+      </w:pPr>
       <w:r>
         <w:rPr>
           <w:rFonts w:ascii="Consolas" w:eastAsia="굴림" w:hAnsi="Consolas" w:cs="Consolas"/>
           <w:color w:val="569CD6"/>
-          <w:kern w:val="0"/>
-          <w:sz w:val="21"/>
-          <w:szCs w:val="21"/>
+          <w:sz w:val="21"/>
+          <w:szCs w:val="21"/>
+          <w:kern w:val="0"/>
         </w:rPr>
         <w:t>const</w:t>
       </w:r>
-      <w:proofErr w:type="spellEnd"/>
-      <w:proofErr w:type="gramEnd"/>
-      <w:r>
-        <w:rPr>
-          <w:rFonts w:ascii="Consolas" w:eastAsia="굴림" w:hAnsi="Consolas" w:cs="Consolas"/>
-          <w:color w:val="D4D4D4"/>
-          <w:kern w:val="0"/>
-          <w:sz w:val="21"/>
-          <w:szCs w:val="21"/>
+      <w:r>
+        <w:rPr>
+          <w:rFonts w:ascii="Consolas" w:eastAsia="굴림" w:hAnsi="Consolas" w:cs="Consolas"/>
+          <w:color w:val="D4D4D4"/>
+          <w:sz w:val="21"/>
+          <w:szCs w:val="21"/>
+          <w:kern w:val="0"/>
         </w:rPr>
         <w:t> </w:t>
       </w:r>
-      <w:proofErr w:type="spellStart"/>
       <w:r>
         <w:rPr>
           <w:rFonts w:ascii="Consolas" w:eastAsia="굴림" w:hAnsi="Consolas" w:cs="Consolas"/>
           <w:color w:val="4FC1FF"/>
-          <w:kern w:val="0"/>
-          <w:sz w:val="21"/>
-          <w:szCs w:val="21"/>
+          <w:sz w:val="21"/>
+          <w:szCs w:val="21"/>
+          <w:kern w:val="0"/>
         </w:rPr>
         <w:t>firebaseConfig</w:t>
       </w:r>
-      <w:proofErr w:type="spellEnd"/>
-      <w:r>
-        <w:rPr>
-          <w:rFonts w:ascii="Consolas" w:eastAsia="굴림" w:hAnsi="Consolas" w:cs="Consolas"/>
-          <w:color w:val="D4D4D4"/>
-          <w:kern w:val="0"/>
-          <w:sz w:val="21"/>
-          <w:szCs w:val="21"/>
+      <w:r>
+        <w:rPr>
+          <w:rFonts w:ascii="Consolas" w:eastAsia="굴림" w:hAnsi="Consolas" w:cs="Consolas"/>
+          <w:color w:val="D4D4D4"/>
+          <w:sz w:val="21"/>
+          <w:szCs w:val="21"/>
+          <w:kern w:val="0"/>
         </w:rPr>
         <w:t> = {</w:t>
       </w:r>
     </w:p>
     <w:p>
       <w:pPr>
-        <w:widowControl/>
-        <w:shd w:val="clear" w:color="auto" w:fill="1E1E1E"/>
-        <w:wordWrap/>
         <w:autoSpaceDE/>
         <w:autoSpaceDN/>
+        <w:widowControl/>
+        <w:wordWrap/>
+        <w:jc w:val="left"/>
+        <w:shd w:val="clear" w:color="auto" w:fill="1E1E1E"/>
         <w:spacing w:after="0" w:line="285" w:lineRule="atLeast"/>
-        <w:jc w:val="left"/>
-        <w:rPr>
-          <w:rFonts w:ascii="Consolas" w:eastAsia="굴림" w:hAnsi="Consolas" w:cs="Consolas"/>
-          <w:color w:val="D4D4D4"/>
-          <w:kern w:val="0"/>
-          <w:sz w:val="21"/>
-          <w:szCs w:val="21"/>
-        </w:rPr>
-      </w:pPr>
-      <w:r>
-        <w:rPr>
-          <w:rFonts w:ascii="Consolas" w:eastAsia="굴림" w:hAnsi="Consolas" w:cs="Consolas"/>
-          <w:color w:val="D4D4D4"/>
-          <w:kern w:val="0"/>
-          <w:sz w:val="21"/>
-          <w:szCs w:val="21"/>
+        <w:rPr>
+          <w:rFonts w:ascii="Consolas" w:eastAsia="굴림" w:hAnsi="Consolas" w:cs="Consolas"/>
+          <w:color w:val="D4D4D4"/>
+          <w:sz w:val="21"/>
+          <w:szCs w:val="21"/>
+          <w:kern w:val="0"/>
+        </w:rPr>
+      </w:pPr>
+      <w:r>
+        <w:rPr>
+          <w:rFonts w:ascii="Consolas" w:eastAsia="굴림" w:hAnsi="Consolas" w:cs="Consolas"/>
+          <w:color w:val="D4D4D4"/>
+          <w:sz w:val="21"/>
+          <w:szCs w:val="21"/>
+          <w:kern w:val="0"/>
         </w:rPr>
         <w:t>    </w:t>
       </w:r>
-      <w:proofErr w:type="spellStart"/>
-      <w:proofErr w:type="gramStart"/>
-      <w:r>
-        <w:rPr>
-          <w:rFonts w:ascii="Consolas" w:eastAsia="굴림" w:hAnsi="Consolas" w:cs="Consolas"/>
-          <w:color w:val="9CDCFE"/>
-          <w:kern w:val="0"/>
-          <w:sz w:val="21"/>
-          <w:szCs w:val="21"/>
+      <w:r>
+        <w:rPr>
+          <w:rFonts w:ascii="Consolas" w:eastAsia="굴림" w:hAnsi="Consolas" w:cs="Consolas"/>
+          <w:color w:val="9CDCFE"/>
+          <w:sz w:val="21"/>
+          <w:szCs w:val="21"/>
+          <w:kern w:val="0"/>
         </w:rPr>
         <w:t>apiKey</w:t>
       </w:r>
-      <w:proofErr w:type="spellEnd"/>
-      <w:proofErr w:type="gramEnd"/>
-      <w:r>
-        <w:rPr>
-          <w:rFonts w:ascii="Consolas" w:eastAsia="굴림" w:hAnsi="Consolas" w:cs="Consolas"/>
-          <w:color w:val="9CDCFE"/>
-          <w:kern w:val="0"/>
-          <w:sz w:val="21"/>
-          <w:szCs w:val="21"/>
+      <w:r>
+        <w:rPr>
+          <w:rFonts w:ascii="Consolas" w:eastAsia="굴림" w:hAnsi="Consolas" w:cs="Consolas"/>
+          <w:color w:val="9CDCFE"/>
+          <w:sz w:val="21"/>
+          <w:szCs w:val="21"/>
+          <w:kern w:val="0"/>
         </w:rPr>
         <w:t>:</w:t>
       </w:r>
@@ -739,20 +707,19 @@
         <w:rPr>
           <w:rFonts w:ascii="Consolas" w:eastAsia="굴림" w:hAnsi="Consolas" w:cs="Consolas"/>
           <w:color w:val="D4D4D4"/>
-          <w:kern w:val="0"/>
-          <w:sz w:val="21"/>
-          <w:szCs w:val="21"/>
+          <w:sz w:val="21"/>
+          <w:szCs w:val="21"/>
+          <w:kern w:val="0"/>
         </w:rPr>
         <w:t> </w:t>
       </w:r>
-      <w:proofErr w:type="spellStart"/>
-      <w:r>
-        <w:rPr>
-          <w:rFonts w:ascii="Consolas" w:eastAsia="굴림" w:hAnsi="Consolas" w:cs="Consolas"/>
-          <w:color w:val="9CDCFE"/>
-          <w:kern w:val="0"/>
-          <w:sz w:val="21"/>
-          <w:szCs w:val="21"/>
+      <w:r>
+        <w:rPr>
+          <w:rFonts w:ascii="Consolas" w:eastAsia="굴림" w:hAnsi="Consolas" w:cs="Consolas"/>
+          <w:color w:val="9CDCFE"/>
+          <w:sz w:val="21"/>
+          <w:szCs w:val="21"/>
+          <w:kern w:val="0"/>
         </w:rPr>
         <w:t>process</w:t>
       </w:r>
@@ -760,9 +727,9 @@
         <w:rPr>
           <w:rFonts w:ascii="Consolas" w:eastAsia="굴림" w:hAnsi="Consolas" w:cs="Consolas"/>
           <w:color w:val="D4D4D4"/>
-          <w:kern w:val="0"/>
-          <w:sz w:val="21"/>
-          <w:szCs w:val="21"/>
+          <w:sz w:val="21"/>
+          <w:szCs w:val="21"/>
+          <w:kern w:val="0"/>
         </w:rPr>
         <w:t>.</w:t>
       </w:r>
@@ -770,9 +737,9 @@
         <w:rPr>
           <w:rFonts w:ascii="Consolas" w:eastAsia="굴림" w:hAnsi="Consolas" w:cs="Consolas"/>
           <w:color w:val="9CDCFE"/>
-          <w:kern w:val="0"/>
-          <w:sz w:val="21"/>
-          <w:szCs w:val="21"/>
+          <w:sz w:val="21"/>
+          <w:szCs w:val="21"/>
+          <w:kern w:val="0"/>
         </w:rPr>
         <w:t>env</w:t>
       </w:r>
@@ -780,9 +747,9 @@
         <w:rPr>
           <w:rFonts w:ascii="Consolas" w:eastAsia="굴림" w:hAnsi="Consolas" w:cs="Consolas"/>
           <w:color w:val="D4D4D4"/>
-          <w:kern w:val="0"/>
-          <w:sz w:val="21"/>
-          <w:szCs w:val="21"/>
+          <w:sz w:val="21"/>
+          <w:szCs w:val="21"/>
+          <w:kern w:val="0"/>
         </w:rPr>
         <w:t>.</w:t>
       </w:r>
@@ -790,72 +757,67 @@
         <w:rPr>
           <w:rFonts w:ascii="Consolas" w:eastAsia="굴림" w:hAnsi="Consolas" w:cs="Consolas"/>
           <w:color w:val="4FC1FF"/>
-          <w:kern w:val="0"/>
-          <w:sz w:val="21"/>
-          <w:szCs w:val="21"/>
+          <w:sz w:val="21"/>
+          <w:szCs w:val="21"/>
+          <w:kern w:val="0"/>
         </w:rPr>
         <w:t>REACT_APP_API_KEY</w:t>
       </w:r>
-      <w:proofErr w:type="spellEnd"/>
-      <w:r>
-        <w:rPr>
-          <w:rFonts w:ascii="Consolas" w:eastAsia="굴림" w:hAnsi="Consolas" w:cs="Consolas"/>
-          <w:color w:val="D4D4D4"/>
-          <w:kern w:val="0"/>
-          <w:sz w:val="21"/>
-          <w:szCs w:val="21"/>
+      <w:r>
+        <w:rPr>
+          <w:rFonts w:ascii="Consolas" w:eastAsia="굴림" w:hAnsi="Consolas" w:cs="Consolas"/>
+          <w:color w:val="D4D4D4"/>
+          <w:sz w:val="21"/>
+          <w:szCs w:val="21"/>
+          <w:kern w:val="0"/>
         </w:rPr>
         <w:t>,</w:t>
       </w:r>
     </w:p>
     <w:p>
       <w:pPr>
-        <w:widowControl/>
-        <w:shd w:val="clear" w:color="auto" w:fill="1E1E1E"/>
-        <w:wordWrap/>
         <w:autoSpaceDE/>
         <w:autoSpaceDN/>
+        <w:widowControl/>
+        <w:wordWrap/>
+        <w:jc w:val="left"/>
+        <w:shd w:val="clear" w:color="auto" w:fill="1E1E1E"/>
         <w:spacing w:after="0" w:line="285" w:lineRule="atLeast"/>
-        <w:jc w:val="left"/>
-        <w:rPr>
-          <w:rFonts w:ascii="Consolas" w:eastAsia="굴림" w:hAnsi="Consolas" w:cs="Consolas"/>
-          <w:color w:val="D4D4D4"/>
-          <w:kern w:val="0"/>
-          <w:sz w:val="21"/>
-          <w:szCs w:val="21"/>
-        </w:rPr>
-      </w:pPr>
-      <w:r>
-        <w:rPr>
-          <w:rFonts w:ascii="Consolas" w:eastAsia="굴림" w:hAnsi="Consolas" w:cs="Consolas"/>
-          <w:color w:val="D4D4D4"/>
-          <w:kern w:val="0"/>
-          <w:sz w:val="21"/>
-          <w:szCs w:val="21"/>
+        <w:rPr>
+          <w:rFonts w:ascii="Consolas" w:eastAsia="굴림" w:hAnsi="Consolas" w:cs="Consolas"/>
+          <w:color w:val="D4D4D4"/>
+          <w:sz w:val="21"/>
+          <w:szCs w:val="21"/>
+          <w:kern w:val="0"/>
+        </w:rPr>
+      </w:pPr>
+      <w:r>
+        <w:rPr>
+          <w:rFonts w:ascii="Consolas" w:eastAsia="굴림" w:hAnsi="Consolas" w:cs="Consolas"/>
+          <w:color w:val="D4D4D4"/>
+          <w:sz w:val="21"/>
+          <w:szCs w:val="21"/>
+          <w:kern w:val="0"/>
         </w:rPr>
         <w:t>    </w:t>
       </w:r>
-      <w:proofErr w:type="spellStart"/>
-      <w:proofErr w:type="gramStart"/>
-      <w:r>
-        <w:rPr>
-          <w:rFonts w:ascii="Consolas" w:eastAsia="굴림" w:hAnsi="Consolas" w:cs="Consolas"/>
-          <w:color w:val="9CDCFE"/>
-          <w:kern w:val="0"/>
-          <w:sz w:val="21"/>
-          <w:szCs w:val="21"/>
+      <w:r>
+        <w:rPr>
+          <w:rFonts w:ascii="Consolas" w:eastAsia="굴림" w:hAnsi="Consolas" w:cs="Consolas"/>
+          <w:color w:val="9CDCFE"/>
+          <w:sz w:val="21"/>
+          <w:szCs w:val="21"/>
+          <w:kern w:val="0"/>
         </w:rPr>
         <w:t>authDomain</w:t>
       </w:r>
-      <w:proofErr w:type="spellEnd"/>
-      <w:proofErr w:type="gramEnd"/>
-      <w:r>
-        <w:rPr>
-          <w:rFonts w:ascii="Consolas" w:eastAsia="굴림" w:hAnsi="Consolas" w:cs="Consolas"/>
-          <w:color w:val="9CDCFE"/>
-          <w:kern w:val="0"/>
-          <w:sz w:val="21"/>
-          <w:szCs w:val="21"/>
+      <w:r>
+        <w:rPr>
+          <w:rFonts w:ascii="Consolas" w:eastAsia="굴림" w:hAnsi="Consolas" w:cs="Consolas"/>
+          <w:color w:val="9CDCFE"/>
+          <w:sz w:val="21"/>
+          <w:szCs w:val="21"/>
+          <w:kern w:val="0"/>
         </w:rPr>
         <w:t>:</w:t>
       </w:r>
@@ -863,20 +825,19 @@
         <w:rPr>
           <w:rFonts w:ascii="Consolas" w:eastAsia="굴림" w:hAnsi="Consolas" w:cs="Consolas"/>
           <w:color w:val="D4D4D4"/>
-          <w:kern w:val="0"/>
-          <w:sz w:val="21"/>
-          <w:szCs w:val="21"/>
+          <w:sz w:val="21"/>
+          <w:szCs w:val="21"/>
+          <w:kern w:val="0"/>
         </w:rPr>
         <w:t> </w:t>
       </w:r>
-      <w:proofErr w:type="spellStart"/>
-      <w:r>
-        <w:rPr>
-          <w:rFonts w:ascii="Consolas" w:eastAsia="굴림" w:hAnsi="Consolas" w:cs="Consolas"/>
-          <w:color w:val="9CDCFE"/>
-          <w:kern w:val="0"/>
-          <w:sz w:val="21"/>
-          <w:szCs w:val="21"/>
+      <w:r>
+        <w:rPr>
+          <w:rFonts w:ascii="Consolas" w:eastAsia="굴림" w:hAnsi="Consolas" w:cs="Consolas"/>
+          <w:color w:val="9CDCFE"/>
+          <w:sz w:val="21"/>
+          <w:szCs w:val="21"/>
+          <w:kern w:val="0"/>
         </w:rPr>
         <w:t>process</w:t>
       </w:r>
@@ -884,9 +845,9 @@
         <w:rPr>
           <w:rFonts w:ascii="Consolas" w:eastAsia="굴림" w:hAnsi="Consolas" w:cs="Consolas"/>
           <w:color w:val="D4D4D4"/>
-          <w:kern w:val="0"/>
-          <w:sz w:val="21"/>
-          <w:szCs w:val="21"/>
+          <w:sz w:val="21"/>
+          <w:szCs w:val="21"/>
+          <w:kern w:val="0"/>
         </w:rPr>
         <w:t>.</w:t>
       </w:r>
@@ -894,9 +855,9 @@
         <w:rPr>
           <w:rFonts w:ascii="Consolas" w:eastAsia="굴림" w:hAnsi="Consolas" w:cs="Consolas"/>
           <w:color w:val="9CDCFE"/>
-          <w:kern w:val="0"/>
-          <w:sz w:val="21"/>
-          <w:szCs w:val="21"/>
+          <w:sz w:val="21"/>
+          <w:szCs w:val="21"/>
+          <w:kern w:val="0"/>
         </w:rPr>
         <w:t>env</w:t>
       </w:r>
@@ -904,9 +865,9 @@
         <w:rPr>
           <w:rFonts w:ascii="Consolas" w:eastAsia="굴림" w:hAnsi="Consolas" w:cs="Consolas"/>
           <w:color w:val="D4D4D4"/>
-          <w:kern w:val="0"/>
-          <w:sz w:val="21"/>
-          <w:szCs w:val="21"/>
+          <w:sz w:val="21"/>
+          <w:szCs w:val="21"/>
+          <w:kern w:val="0"/>
         </w:rPr>
         <w:t>.</w:t>
       </w:r>
@@ -914,71 +875,67 @@
         <w:rPr>
           <w:rFonts w:ascii="Consolas" w:eastAsia="굴림" w:hAnsi="Consolas" w:cs="Consolas"/>
           <w:color w:val="4FC1FF"/>
-          <w:kern w:val="0"/>
-          <w:sz w:val="21"/>
-          <w:szCs w:val="21"/>
+          <w:sz w:val="21"/>
+          <w:szCs w:val="21"/>
+          <w:kern w:val="0"/>
         </w:rPr>
         <w:t>REACT_APP_AUTH_DOMAIN</w:t>
       </w:r>
-      <w:proofErr w:type="spellEnd"/>
-      <w:r>
-        <w:rPr>
-          <w:rFonts w:ascii="Consolas" w:eastAsia="굴림" w:hAnsi="Consolas" w:cs="Consolas"/>
-          <w:color w:val="D4D4D4"/>
-          <w:kern w:val="0"/>
-          <w:sz w:val="21"/>
-          <w:szCs w:val="21"/>
+      <w:r>
+        <w:rPr>
+          <w:rFonts w:ascii="Consolas" w:eastAsia="굴림" w:hAnsi="Consolas" w:cs="Consolas"/>
+          <w:color w:val="D4D4D4"/>
+          <w:sz w:val="21"/>
+          <w:szCs w:val="21"/>
+          <w:kern w:val="0"/>
         </w:rPr>
         <w:t>,</w:t>
       </w:r>
     </w:p>
     <w:p>
       <w:pPr>
-        <w:widowControl/>
-        <w:shd w:val="clear" w:color="auto" w:fill="1E1E1E"/>
-        <w:wordWrap/>
         <w:autoSpaceDE/>
         <w:autoSpaceDN/>
+        <w:widowControl/>
+        <w:wordWrap/>
+        <w:jc w:val="left"/>
+        <w:shd w:val="clear" w:color="auto" w:fill="1E1E1E"/>
         <w:spacing w:after="0" w:line="285" w:lineRule="atLeast"/>
-        <w:jc w:val="left"/>
-        <w:rPr>
-          <w:rFonts w:ascii="Consolas" w:eastAsia="굴림" w:hAnsi="Consolas" w:cs="Consolas"/>
-          <w:color w:val="D4D4D4"/>
-          <w:kern w:val="0"/>
-          <w:sz w:val="21"/>
-          <w:szCs w:val="21"/>
-        </w:rPr>
-      </w:pPr>
-      <w:r>
-        <w:rPr>
-          <w:rFonts w:ascii="Consolas" w:eastAsia="굴림" w:hAnsi="Consolas" w:cs="Consolas"/>
-          <w:color w:val="D4D4D4"/>
-          <w:kern w:val="0"/>
-          <w:sz w:val="21"/>
-          <w:szCs w:val="21"/>
+        <w:rPr>
+          <w:rFonts w:ascii="Consolas" w:eastAsia="굴림" w:hAnsi="Consolas" w:cs="Consolas"/>
+          <w:color w:val="D4D4D4"/>
+          <w:sz w:val="21"/>
+          <w:szCs w:val="21"/>
+          <w:kern w:val="0"/>
+        </w:rPr>
+      </w:pPr>
+      <w:r>
+        <w:rPr>
+          <w:rFonts w:ascii="Consolas" w:eastAsia="굴림" w:hAnsi="Consolas" w:cs="Consolas"/>
+          <w:color w:val="D4D4D4"/>
+          <w:sz w:val="21"/>
+          <w:szCs w:val="21"/>
+          <w:kern w:val="0"/>
         </w:rPr>
         <w:t>    </w:t>
       </w:r>
-      <w:proofErr w:type="spellStart"/>
-      <w:proofErr w:type="gramStart"/>
-      <w:r>
-        <w:rPr>
-          <w:rFonts w:ascii="Consolas" w:eastAsia="굴림" w:hAnsi="Consolas" w:cs="Consolas"/>
-          <w:color w:val="9CDCFE"/>
-          <w:kern w:val="0"/>
-          <w:sz w:val="21"/>
-          <w:szCs w:val="21"/>
+      <w:r>
+        <w:rPr>
+          <w:rFonts w:ascii="Consolas" w:eastAsia="굴림" w:hAnsi="Consolas" w:cs="Consolas"/>
+          <w:color w:val="9CDCFE"/>
+          <w:sz w:val="21"/>
+          <w:szCs w:val="21"/>
+          <w:kern w:val="0"/>
         </w:rPr>
         <w:t>databaseURL:</w:t>
       </w:r>
-      <w:proofErr w:type="gramEnd"/>
-      <w:r>
-        <w:rPr>
-          <w:rFonts w:ascii="Consolas" w:eastAsia="굴림" w:hAnsi="Consolas" w:cs="Consolas"/>
-          <w:color w:val="9CDCFE"/>
-          <w:kern w:val="0"/>
-          <w:sz w:val="21"/>
-          <w:szCs w:val="21"/>
+      <w:r>
+        <w:rPr>
+          <w:rFonts w:ascii="Consolas" w:eastAsia="굴림" w:hAnsi="Consolas" w:cs="Consolas"/>
+          <w:color w:val="9CDCFE"/>
+          <w:sz w:val="21"/>
+          <w:szCs w:val="21"/>
+          <w:kern w:val="0"/>
         </w:rPr>
         <w:t>process</w:t>
       </w:r>
@@ -986,9 +943,9 @@
         <w:rPr>
           <w:rFonts w:ascii="Consolas" w:eastAsia="굴림" w:hAnsi="Consolas" w:cs="Consolas"/>
           <w:color w:val="D4D4D4"/>
-          <w:kern w:val="0"/>
-          <w:sz w:val="21"/>
-          <w:szCs w:val="21"/>
+          <w:sz w:val="21"/>
+          <w:szCs w:val="21"/>
+          <w:kern w:val="0"/>
         </w:rPr>
         <w:t>.</w:t>
       </w:r>
@@ -996,9 +953,9 @@
         <w:rPr>
           <w:rFonts w:ascii="Consolas" w:eastAsia="굴림" w:hAnsi="Consolas" w:cs="Consolas"/>
           <w:color w:val="9CDCFE"/>
-          <w:kern w:val="0"/>
-          <w:sz w:val="21"/>
-          <w:szCs w:val="21"/>
+          <w:sz w:val="21"/>
+          <w:szCs w:val="21"/>
+          <w:kern w:val="0"/>
         </w:rPr>
         <w:t>env</w:t>
       </w:r>
@@ -1006,9 +963,9 @@
         <w:rPr>
           <w:rFonts w:ascii="Consolas" w:eastAsia="굴림" w:hAnsi="Consolas" w:cs="Consolas"/>
           <w:color w:val="D4D4D4"/>
-          <w:kern w:val="0"/>
-          <w:sz w:val="21"/>
-          <w:szCs w:val="21"/>
+          <w:sz w:val="21"/>
+          <w:szCs w:val="21"/>
+          <w:kern w:val="0"/>
         </w:rPr>
         <w:t>.</w:t>
       </w:r>
@@ -1016,72 +973,67 @@
         <w:rPr>
           <w:rFonts w:ascii="Consolas" w:eastAsia="굴림" w:hAnsi="Consolas" w:cs="Consolas"/>
           <w:color w:val="4FC1FF"/>
-          <w:kern w:val="0"/>
-          <w:sz w:val="21"/>
-          <w:szCs w:val="21"/>
+          <w:sz w:val="21"/>
+          <w:szCs w:val="21"/>
+          <w:kern w:val="0"/>
         </w:rPr>
         <w:t>REACT_APP_DATABASE_URL</w:t>
       </w:r>
-      <w:proofErr w:type="spellEnd"/>
-      <w:r>
-        <w:rPr>
-          <w:rFonts w:ascii="Consolas" w:eastAsia="굴림" w:hAnsi="Consolas" w:cs="Consolas"/>
-          <w:color w:val="D4D4D4"/>
-          <w:kern w:val="0"/>
-          <w:sz w:val="21"/>
-          <w:szCs w:val="21"/>
+      <w:r>
+        <w:rPr>
+          <w:rFonts w:ascii="Consolas" w:eastAsia="굴림" w:hAnsi="Consolas" w:cs="Consolas"/>
+          <w:color w:val="D4D4D4"/>
+          <w:sz w:val="21"/>
+          <w:szCs w:val="21"/>
+          <w:kern w:val="0"/>
         </w:rPr>
         <w:t>,</w:t>
       </w:r>
     </w:p>
     <w:p>
       <w:pPr>
-        <w:widowControl/>
-        <w:shd w:val="clear" w:color="auto" w:fill="1E1E1E"/>
-        <w:wordWrap/>
         <w:autoSpaceDE/>
         <w:autoSpaceDN/>
+        <w:widowControl/>
+        <w:wordWrap/>
+        <w:jc w:val="left"/>
+        <w:shd w:val="clear" w:color="auto" w:fill="1E1E1E"/>
         <w:spacing w:after="0" w:line="285" w:lineRule="atLeast"/>
-        <w:jc w:val="left"/>
-        <w:rPr>
-          <w:rFonts w:ascii="Consolas" w:eastAsia="굴림" w:hAnsi="Consolas" w:cs="Consolas"/>
-          <w:color w:val="D4D4D4"/>
-          <w:kern w:val="0"/>
-          <w:sz w:val="21"/>
-          <w:szCs w:val="21"/>
-        </w:rPr>
-      </w:pPr>
-      <w:r>
-        <w:rPr>
-          <w:rFonts w:ascii="Consolas" w:eastAsia="굴림" w:hAnsi="Consolas" w:cs="Consolas"/>
-          <w:color w:val="D4D4D4"/>
-          <w:kern w:val="0"/>
-          <w:sz w:val="21"/>
-          <w:szCs w:val="21"/>
+        <w:rPr>
+          <w:rFonts w:ascii="Consolas" w:eastAsia="굴림" w:hAnsi="Consolas" w:cs="Consolas"/>
+          <w:color w:val="D4D4D4"/>
+          <w:sz w:val="21"/>
+          <w:szCs w:val="21"/>
+          <w:kern w:val="0"/>
+        </w:rPr>
+      </w:pPr>
+      <w:r>
+        <w:rPr>
+          <w:rFonts w:ascii="Consolas" w:eastAsia="굴림" w:hAnsi="Consolas" w:cs="Consolas"/>
+          <w:color w:val="D4D4D4"/>
+          <w:sz w:val="21"/>
+          <w:szCs w:val="21"/>
+          <w:kern w:val="0"/>
         </w:rPr>
         <w:t>    </w:t>
       </w:r>
-      <w:proofErr w:type="spellStart"/>
-      <w:proofErr w:type="gramStart"/>
-      <w:r>
-        <w:rPr>
-          <w:rFonts w:ascii="Consolas" w:eastAsia="굴림" w:hAnsi="Consolas" w:cs="Consolas"/>
-          <w:color w:val="9CDCFE"/>
-          <w:kern w:val="0"/>
-          <w:sz w:val="21"/>
-          <w:szCs w:val="21"/>
+      <w:r>
+        <w:rPr>
+          <w:rFonts w:ascii="Consolas" w:eastAsia="굴림" w:hAnsi="Consolas" w:cs="Consolas"/>
+          <w:color w:val="9CDCFE"/>
+          <w:sz w:val="21"/>
+          <w:szCs w:val="21"/>
+          <w:kern w:val="0"/>
         </w:rPr>
         <w:t>projectId</w:t>
       </w:r>
-      <w:proofErr w:type="spellEnd"/>
-      <w:proofErr w:type="gramEnd"/>
-      <w:r>
-        <w:rPr>
-          <w:rFonts w:ascii="Consolas" w:eastAsia="굴림" w:hAnsi="Consolas" w:cs="Consolas"/>
-          <w:color w:val="9CDCFE"/>
-          <w:kern w:val="0"/>
-          <w:sz w:val="21"/>
-          <w:szCs w:val="21"/>
+      <w:r>
+        <w:rPr>
+          <w:rFonts w:ascii="Consolas" w:eastAsia="굴림" w:hAnsi="Consolas" w:cs="Consolas"/>
+          <w:color w:val="9CDCFE"/>
+          <w:sz w:val="21"/>
+          <w:szCs w:val="21"/>
+          <w:kern w:val="0"/>
         </w:rPr>
         <w:t>:</w:t>
       </w:r>
@@ -1089,20 +1041,19 @@
         <w:rPr>
           <w:rFonts w:ascii="Consolas" w:eastAsia="굴림" w:hAnsi="Consolas" w:cs="Consolas"/>
           <w:color w:val="D4D4D4"/>
-          <w:kern w:val="0"/>
-          <w:sz w:val="21"/>
-          <w:szCs w:val="21"/>
+          <w:sz w:val="21"/>
+          <w:szCs w:val="21"/>
+          <w:kern w:val="0"/>
         </w:rPr>
         <w:t> </w:t>
       </w:r>
-      <w:proofErr w:type="spellStart"/>
-      <w:r>
-        <w:rPr>
-          <w:rFonts w:ascii="Consolas" w:eastAsia="굴림" w:hAnsi="Consolas" w:cs="Consolas"/>
-          <w:color w:val="9CDCFE"/>
-          <w:kern w:val="0"/>
-          <w:sz w:val="21"/>
-          <w:szCs w:val="21"/>
+      <w:r>
+        <w:rPr>
+          <w:rFonts w:ascii="Consolas" w:eastAsia="굴림" w:hAnsi="Consolas" w:cs="Consolas"/>
+          <w:color w:val="9CDCFE"/>
+          <w:sz w:val="21"/>
+          <w:szCs w:val="21"/>
+          <w:kern w:val="0"/>
         </w:rPr>
         <w:t>process</w:t>
       </w:r>
@@ -1110,9 +1061,9 @@
         <w:rPr>
           <w:rFonts w:ascii="Consolas" w:eastAsia="굴림" w:hAnsi="Consolas" w:cs="Consolas"/>
           <w:color w:val="D4D4D4"/>
-          <w:kern w:val="0"/>
-          <w:sz w:val="21"/>
-          <w:szCs w:val="21"/>
+          <w:sz w:val="21"/>
+          <w:szCs w:val="21"/>
+          <w:kern w:val="0"/>
         </w:rPr>
         <w:t>.</w:t>
       </w:r>
@@ -1120,9 +1071,9 @@
         <w:rPr>
           <w:rFonts w:ascii="Consolas" w:eastAsia="굴림" w:hAnsi="Consolas" w:cs="Consolas"/>
           <w:color w:val="9CDCFE"/>
-          <w:kern w:val="0"/>
-          <w:sz w:val="21"/>
-          <w:szCs w:val="21"/>
+          <w:sz w:val="21"/>
+          <w:szCs w:val="21"/>
+          <w:kern w:val="0"/>
         </w:rPr>
         <w:t>env</w:t>
       </w:r>
@@ -1130,9 +1081,9 @@
         <w:rPr>
           <w:rFonts w:ascii="Consolas" w:eastAsia="굴림" w:hAnsi="Consolas" w:cs="Consolas"/>
           <w:color w:val="D4D4D4"/>
-          <w:kern w:val="0"/>
-          <w:sz w:val="21"/>
-          <w:szCs w:val="21"/>
+          <w:sz w:val="21"/>
+          <w:szCs w:val="21"/>
+          <w:kern w:val="0"/>
         </w:rPr>
         <w:t>.</w:t>
       </w:r>
@@ -1140,72 +1091,67 @@
         <w:rPr>
           <w:rFonts w:ascii="Consolas" w:eastAsia="굴림" w:hAnsi="Consolas" w:cs="Consolas"/>
           <w:color w:val="4FC1FF"/>
-          <w:kern w:val="0"/>
-          <w:sz w:val="21"/>
-          <w:szCs w:val="21"/>
+          <w:sz w:val="21"/>
+          <w:szCs w:val="21"/>
+          <w:kern w:val="0"/>
         </w:rPr>
         <w:t>REACT_APP_PROJECT_ID</w:t>
       </w:r>
-      <w:proofErr w:type="spellEnd"/>
-      <w:r>
-        <w:rPr>
-          <w:rFonts w:ascii="Consolas" w:eastAsia="굴림" w:hAnsi="Consolas" w:cs="Consolas"/>
-          <w:color w:val="D4D4D4"/>
-          <w:kern w:val="0"/>
-          <w:sz w:val="21"/>
-          <w:szCs w:val="21"/>
+      <w:r>
+        <w:rPr>
+          <w:rFonts w:ascii="Consolas" w:eastAsia="굴림" w:hAnsi="Consolas" w:cs="Consolas"/>
+          <w:color w:val="D4D4D4"/>
+          <w:sz w:val="21"/>
+          <w:szCs w:val="21"/>
+          <w:kern w:val="0"/>
         </w:rPr>
         <w:t>,</w:t>
       </w:r>
     </w:p>
     <w:p>
       <w:pPr>
-        <w:widowControl/>
-        <w:shd w:val="clear" w:color="auto" w:fill="1E1E1E"/>
-        <w:wordWrap/>
         <w:autoSpaceDE/>
         <w:autoSpaceDN/>
+        <w:widowControl/>
+        <w:wordWrap/>
+        <w:jc w:val="left"/>
+        <w:shd w:val="clear" w:color="auto" w:fill="1E1E1E"/>
         <w:spacing w:after="0" w:line="285" w:lineRule="atLeast"/>
-        <w:jc w:val="left"/>
-        <w:rPr>
-          <w:rFonts w:ascii="Consolas" w:eastAsia="굴림" w:hAnsi="Consolas" w:cs="Consolas"/>
-          <w:color w:val="D4D4D4"/>
-          <w:kern w:val="0"/>
-          <w:sz w:val="21"/>
-          <w:szCs w:val="21"/>
-        </w:rPr>
-      </w:pPr>
-      <w:r>
-        <w:rPr>
-          <w:rFonts w:ascii="Consolas" w:eastAsia="굴림" w:hAnsi="Consolas" w:cs="Consolas"/>
-          <w:color w:val="D4D4D4"/>
-          <w:kern w:val="0"/>
-          <w:sz w:val="21"/>
-          <w:szCs w:val="21"/>
+        <w:rPr>
+          <w:rFonts w:ascii="Consolas" w:eastAsia="굴림" w:hAnsi="Consolas" w:cs="Consolas"/>
+          <w:color w:val="D4D4D4"/>
+          <w:sz w:val="21"/>
+          <w:szCs w:val="21"/>
+          <w:kern w:val="0"/>
+        </w:rPr>
+      </w:pPr>
+      <w:r>
+        <w:rPr>
+          <w:rFonts w:ascii="Consolas" w:eastAsia="굴림" w:hAnsi="Consolas" w:cs="Consolas"/>
+          <w:color w:val="D4D4D4"/>
+          <w:sz w:val="21"/>
+          <w:szCs w:val="21"/>
+          <w:kern w:val="0"/>
         </w:rPr>
         <w:t>    </w:t>
       </w:r>
-      <w:proofErr w:type="spellStart"/>
-      <w:proofErr w:type="gramStart"/>
-      <w:r>
-        <w:rPr>
-          <w:rFonts w:ascii="Consolas" w:eastAsia="굴림" w:hAnsi="Consolas" w:cs="Consolas"/>
-          <w:color w:val="9CDCFE"/>
-          <w:kern w:val="0"/>
-          <w:sz w:val="21"/>
-          <w:szCs w:val="21"/>
+      <w:r>
+        <w:rPr>
+          <w:rFonts w:ascii="Consolas" w:eastAsia="굴림" w:hAnsi="Consolas" w:cs="Consolas"/>
+          <w:color w:val="9CDCFE"/>
+          <w:sz w:val="21"/>
+          <w:szCs w:val="21"/>
+          <w:kern w:val="0"/>
         </w:rPr>
         <w:t>storageBucket</w:t>
       </w:r>
-      <w:proofErr w:type="spellEnd"/>
-      <w:proofErr w:type="gramEnd"/>
-      <w:r>
-        <w:rPr>
-          <w:rFonts w:ascii="Consolas" w:eastAsia="굴림" w:hAnsi="Consolas" w:cs="Consolas"/>
-          <w:color w:val="9CDCFE"/>
-          <w:kern w:val="0"/>
-          <w:sz w:val="21"/>
-          <w:szCs w:val="21"/>
+      <w:r>
+        <w:rPr>
+          <w:rFonts w:ascii="Consolas" w:eastAsia="굴림" w:hAnsi="Consolas" w:cs="Consolas"/>
+          <w:color w:val="9CDCFE"/>
+          <w:sz w:val="21"/>
+          <w:szCs w:val="21"/>
+          <w:kern w:val="0"/>
         </w:rPr>
         <w:t>:</w:t>
       </w:r>
@@ -1213,20 +1159,19 @@
         <w:rPr>
           <w:rFonts w:ascii="Consolas" w:eastAsia="굴림" w:hAnsi="Consolas" w:cs="Consolas"/>
           <w:color w:val="D4D4D4"/>
-          <w:kern w:val="0"/>
-          <w:sz w:val="21"/>
-          <w:szCs w:val="21"/>
+          <w:sz w:val="21"/>
+          <w:szCs w:val="21"/>
+          <w:kern w:val="0"/>
         </w:rPr>
         <w:t> </w:t>
       </w:r>
-      <w:proofErr w:type="spellStart"/>
-      <w:r>
-        <w:rPr>
-          <w:rFonts w:ascii="Consolas" w:eastAsia="굴림" w:hAnsi="Consolas" w:cs="Consolas"/>
-          <w:color w:val="9CDCFE"/>
-          <w:kern w:val="0"/>
-          <w:sz w:val="21"/>
-          <w:szCs w:val="21"/>
+      <w:r>
+        <w:rPr>
+          <w:rFonts w:ascii="Consolas" w:eastAsia="굴림" w:hAnsi="Consolas" w:cs="Consolas"/>
+          <w:color w:val="9CDCFE"/>
+          <w:sz w:val="21"/>
+          <w:szCs w:val="21"/>
+          <w:kern w:val="0"/>
         </w:rPr>
         <w:t>process</w:t>
       </w:r>
@@ -1234,9 +1179,9 @@
         <w:rPr>
           <w:rFonts w:ascii="Consolas" w:eastAsia="굴림" w:hAnsi="Consolas" w:cs="Consolas"/>
           <w:color w:val="D4D4D4"/>
-          <w:kern w:val="0"/>
-          <w:sz w:val="21"/>
-          <w:szCs w:val="21"/>
+          <w:sz w:val="21"/>
+          <w:szCs w:val="21"/>
+          <w:kern w:val="0"/>
         </w:rPr>
         <w:t>.</w:t>
       </w:r>
@@ -1244,9 +1189,9 @@
         <w:rPr>
           <w:rFonts w:ascii="Consolas" w:eastAsia="굴림" w:hAnsi="Consolas" w:cs="Consolas"/>
           <w:color w:val="9CDCFE"/>
-          <w:kern w:val="0"/>
-          <w:sz w:val="21"/>
-          <w:szCs w:val="21"/>
+          <w:sz w:val="21"/>
+          <w:szCs w:val="21"/>
+          <w:kern w:val="0"/>
         </w:rPr>
         <w:t>env</w:t>
       </w:r>
@@ -1254,9 +1199,9 @@
         <w:rPr>
           <w:rFonts w:ascii="Consolas" w:eastAsia="굴림" w:hAnsi="Consolas" w:cs="Consolas"/>
           <w:color w:val="D4D4D4"/>
-          <w:kern w:val="0"/>
-          <w:sz w:val="21"/>
-          <w:szCs w:val="21"/>
+          <w:sz w:val="21"/>
+          <w:szCs w:val="21"/>
+          <w:kern w:val="0"/>
         </w:rPr>
         <w:t>.</w:t>
       </w:r>
@@ -1264,71 +1209,67 @@
         <w:rPr>
           <w:rFonts w:ascii="Consolas" w:eastAsia="굴림" w:hAnsi="Consolas" w:cs="Consolas"/>
           <w:color w:val="4FC1FF"/>
-          <w:kern w:val="0"/>
-          <w:sz w:val="21"/>
-          <w:szCs w:val="21"/>
+          <w:sz w:val="21"/>
+          <w:szCs w:val="21"/>
+          <w:kern w:val="0"/>
         </w:rPr>
         <w:t>REACT_APP_STORAGE_BUCKET</w:t>
       </w:r>
-      <w:proofErr w:type="spellEnd"/>
-      <w:r>
-        <w:rPr>
-          <w:rFonts w:ascii="Consolas" w:eastAsia="굴림" w:hAnsi="Consolas" w:cs="Consolas"/>
-          <w:color w:val="D4D4D4"/>
-          <w:kern w:val="0"/>
-          <w:sz w:val="21"/>
-          <w:szCs w:val="21"/>
+      <w:r>
+        <w:rPr>
+          <w:rFonts w:ascii="Consolas" w:eastAsia="굴림" w:hAnsi="Consolas" w:cs="Consolas"/>
+          <w:color w:val="D4D4D4"/>
+          <w:sz w:val="21"/>
+          <w:szCs w:val="21"/>
+          <w:kern w:val="0"/>
         </w:rPr>
         <w:t>,</w:t>
       </w:r>
     </w:p>
     <w:p>
       <w:pPr>
-        <w:widowControl/>
-        <w:shd w:val="clear" w:color="auto" w:fill="1E1E1E"/>
-        <w:wordWrap/>
         <w:autoSpaceDE/>
         <w:autoSpaceDN/>
+        <w:widowControl/>
+        <w:wordWrap/>
+        <w:jc w:val="left"/>
+        <w:shd w:val="clear" w:color="auto" w:fill="1E1E1E"/>
         <w:spacing w:after="0" w:line="285" w:lineRule="atLeast"/>
-        <w:jc w:val="left"/>
-        <w:rPr>
-          <w:rFonts w:ascii="Consolas" w:eastAsia="굴림" w:hAnsi="Consolas" w:cs="Consolas"/>
-          <w:color w:val="D4D4D4"/>
-          <w:kern w:val="0"/>
-          <w:sz w:val="21"/>
-          <w:szCs w:val="21"/>
-        </w:rPr>
-      </w:pPr>
-      <w:r>
-        <w:rPr>
-          <w:rFonts w:ascii="Consolas" w:eastAsia="굴림" w:hAnsi="Consolas" w:cs="Consolas"/>
-          <w:color w:val="D4D4D4"/>
-          <w:kern w:val="0"/>
-          <w:sz w:val="21"/>
-          <w:szCs w:val="21"/>
+        <w:rPr>
+          <w:rFonts w:ascii="Consolas" w:eastAsia="굴림" w:hAnsi="Consolas" w:cs="Consolas"/>
+          <w:color w:val="D4D4D4"/>
+          <w:sz w:val="21"/>
+          <w:szCs w:val="21"/>
+          <w:kern w:val="0"/>
+        </w:rPr>
+      </w:pPr>
+      <w:r>
+        <w:rPr>
+          <w:rFonts w:ascii="Consolas" w:eastAsia="굴림" w:hAnsi="Consolas" w:cs="Consolas"/>
+          <w:color w:val="D4D4D4"/>
+          <w:sz w:val="21"/>
+          <w:szCs w:val="21"/>
+          <w:kern w:val="0"/>
         </w:rPr>
         <w:t>    </w:t>
       </w:r>
-      <w:proofErr w:type="spellStart"/>
-      <w:proofErr w:type="gramStart"/>
-      <w:r>
-        <w:rPr>
-          <w:rFonts w:ascii="Consolas" w:eastAsia="굴림" w:hAnsi="Consolas" w:cs="Consolas"/>
-          <w:color w:val="9CDCFE"/>
-          <w:kern w:val="0"/>
-          <w:sz w:val="21"/>
-          <w:szCs w:val="21"/>
+      <w:r>
+        <w:rPr>
+          <w:rFonts w:ascii="Consolas" w:eastAsia="굴림" w:hAnsi="Consolas" w:cs="Consolas"/>
+          <w:color w:val="9CDCFE"/>
+          <w:sz w:val="21"/>
+          <w:szCs w:val="21"/>
+          <w:kern w:val="0"/>
         </w:rPr>
         <w:t>messagingSenderId:</w:t>
       </w:r>
-      <w:proofErr w:type="gramEnd"/>
-      <w:r>
-        <w:rPr>
-          <w:rFonts w:ascii="Consolas" w:eastAsia="굴림" w:hAnsi="Consolas" w:cs="Consolas"/>
-          <w:color w:val="9CDCFE"/>
-          <w:kern w:val="0"/>
-          <w:sz w:val="21"/>
-          <w:szCs w:val="21"/>
+      <w:r>
+        <w:rPr>
+          <w:rFonts w:ascii="Consolas" w:eastAsia="굴림" w:hAnsi="Consolas" w:cs="Consolas"/>
+          <w:color w:val="9CDCFE"/>
+          <w:sz w:val="21"/>
+          <w:szCs w:val="21"/>
+          <w:kern w:val="0"/>
         </w:rPr>
         <w:t>process</w:t>
       </w:r>
@@ -1336,9 +1277,9 @@
         <w:rPr>
           <w:rFonts w:ascii="Consolas" w:eastAsia="굴림" w:hAnsi="Consolas" w:cs="Consolas"/>
           <w:color w:val="D4D4D4"/>
-          <w:kern w:val="0"/>
-          <w:sz w:val="21"/>
-          <w:szCs w:val="21"/>
+          <w:sz w:val="21"/>
+          <w:szCs w:val="21"/>
+          <w:kern w:val="0"/>
         </w:rPr>
         <w:t>.</w:t>
       </w:r>
@@ -1346,9 +1287,9 @@
         <w:rPr>
           <w:rFonts w:ascii="Consolas" w:eastAsia="굴림" w:hAnsi="Consolas" w:cs="Consolas"/>
           <w:color w:val="9CDCFE"/>
-          <w:kern w:val="0"/>
-          <w:sz w:val="21"/>
-          <w:szCs w:val="21"/>
+          <w:sz w:val="21"/>
+          <w:szCs w:val="21"/>
+          <w:kern w:val="0"/>
         </w:rPr>
         <w:t>env</w:t>
       </w:r>
@@ -1356,9 +1297,9 @@
         <w:rPr>
           <w:rFonts w:ascii="Consolas" w:eastAsia="굴림" w:hAnsi="Consolas" w:cs="Consolas"/>
           <w:color w:val="D4D4D4"/>
-          <w:kern w:val="0"/>
-          <w:sz w:val="21"/>
-          <w:szCs w:val="21"/>
+          <w:sz w:val="21"/>
+          <w:szCs w:val="21"/>
+          <w:kern w:val="0"/>
         </w:rPr>
         <w:t>.</w:t>
       </w:r>
@@ -1366,72 +1307,67 @@
         <w:rPr>
           <w:rFonts w:ascii="Consolas" w:eastAsia="굴림" w:hAnsi="Consolas" w:cs="Consolas"/>
           <w:color w:val="4FC1FF"/>
-          <w:kern w:val="0"/>
-          <w:sz w:val="21"/>
-          <w:szCs w:val="21"/>
+          <w:sz w:val="21"/>
+          <w:szCs w:val="21"/>
+          <w:kern w:val="0"/>
         </w:rPr>
         <w:t>REACT_APP_MESSAGEIN_ID</w:t>
       </w:r>
-      <w:proofErr w:type="spellEnd"/>
-      <w:r>
-        <w:rPr>
-          <w:rFonts w:ascii="Consolas" w:eastAsia="굴림" w:hAnsi="Consolas" w:cs="Consolas"/>
-          <w:color w:val="D4D4D4"/>
-          <w:kern w:val="0"/>
-          <w:sz w:val="21"/>
-          <w:szCs w:val="21"/>
+      <w:r>
+        <w:rPr>
+          <w:rFonts w:ascii="Consolas" w:eastAsia="굴림" w:hAnsi="Consolas" w:cs="Consolas"/>
+          <w:color w:val="D4D4D4"/>
+          <w:sz w:val="21"/>
+          <w:szCs w:val="21"/>
+          <w:kern w:val="0"/>
         </w:rPr>
         <w:t>,</w:t>
       </w:r>
     </w:p>
     <w:p>
       <w:pPr>
-        <w:widowControl/>
-        <w:shd w:val="clear" w:color="auto" w:fill="1E1E1E"/>
-        <w:wordWrap/>
         <w:autoSpaceDE/>
         <w:autoSpaceDN/>
+        <w:widowControl/>
+        <w:wordWrap/>
+        <w:jc w:val="left"/>
+        <w:shd w:val="clear" w:color="auto" w:fill="1E1E1E"/>
         <w:spacing w:after="0" w:line="285" w:lineRule="atLeast"/>
-        <w:jc w:val="left"/>
-        <w:rPr>
-          <w:rFonts w:ascii="Consolas" w:eastAsia="굴림" w:hAnsi="Consolas" w:cs="Consolas"/>
-          <w:color w:val="D4D4D4"/>
-          <w:kern w:val="0"/>
-          <w:sz w:val="21"/>
-          <w:szCs w:val="21"/>
-        </w:rPr>
-      </w:pPr>
-      <w:r>
-        <w:rPr>
-          <w:rFonts w:ascii="Consolas" w:eastAsia="굴림" w:hAnsi="Consolas" w:cs="Consolas"/>
-          <w:color w:val="D4D4D4"/>
-          <w:kern w:val="0"/>
-          <w:sz w:val="21"/>
-          <w:szCs w:val="21"/>
+        <w:rPr>
+          <w:rFonts w:ascii="Consolas" w:eastAsia="굴림" w:hAnsi="Consolas" w:cs="Consolas"/>
+          <w:color w:val="D4D4D4"/>
+          <w:sz w:val="21"/>
+          <w:szCs w:val="21"/>
+          <w:kern w:val="0"/>
+        </w:rPr>
+      </w:pPr>
+      <w:r>
+        <w:rPr>
+          <w:rFonts w:ascii="Consolas" w:eastAsia="굴림" w:hAnsi="Consolas" w:cs="Consolas"/>
+          <w:color w:val="D4D4D4"/>
+          <w:sz w:val="21"/>
+          <w:szCs w:val="21"/>
+          <w:kern w:val="0"/>
         </w:rPr>
         <w:t>    </w:t>
       </w:r>
-      <w:proofErr w:type="spellStart"/>
-      <w:proofErr w:type="gramStart"/>
-      <w:r>
-        <w:rPr>
-          <w:rFonts w:ascii="Consolas" w:eastAsia="굴림" w:hAnsi="Consolas" w:cs="Consolas"/>
-          <w:color w:val="9CDCFE"/>
-          <w:kern w:val="0"/>
-          <w:sz w:val="21"/>
-          <w:szCs w:val="21"/>
+      <w:r>
+        <w:rPr>
+          <w:rFonts w:ascii="Consolas" w:eastAsia="굴림" w:hAnsi="Consolas" w:cs="Consolas"/>
+          <w:color w:val="9CDCFE"/>
+          <w:sz w:val="21"/>
+          <w:szCs w:val="21"/>
+          <w:kern w:val="0"/>
         </w:rPr>
         <w:t>appId</w:t>
       </w:r>
-      <w:proofErr w:type="spellEnd"/>
-      <w:proofErr w:type="gramEnd"/>
-      <w:r>
-        <w:rPr>
-          <w:rFonts w:ascii="Consolas" w:eastAsia="굴림" w:hAnsi="Consolas" w:cs="Consolas"/>
-          <w:color w:val="9CDCFE"/>
-          <w:kern w:val="0"/>
-          <w:sz w:val="21"/>
-          <w:szCs w:val="21"/>
+      <w:r>
+        <w:rPr>
+          <w:rFonts w:ascii="Consolas" w:eastAsia="굴림" w:hAnsi="Consolas" w:cs="Consolas"/>
+          <w:color w:val="9CDCFE"/>
+          <w:sz w:val="21"/>
+          <w:szCs w:val="21"/>
+          <w:kern w:val="0"/>
         </w:rPr>
         <w:t>:</w:t>
       </w:r>
@@ -1439,20 +1375,19 @@
         <w:rPr>
           <w:rFonts w:ascii="Consolas" w:eastAsia="굴림" w:hAnsi="Consolas" w:cs="Consolas"/>
           <w:color w:val="D4D4D4"/>
-          <w:kern w:val="0"/>
-          <w:sz w:val="21"/>
-          <w:szCs w:val="21"/>
+          <w:sz w:val="21"/>
+          <w:szCs w:val="21"/>
+          <w:kern w:val="0"/>
         </w:rPr>
         <w:t> </w:t>
       </w:r>
-      <w:proofErr w:type="spellStart"/>
-      <w:r>
-        <w:rPr>
-          <w:rFonts w:ascii="Consolas" w:eastAsia="굴림" w:hAnsi="Consolas" w:cs="Consolas"/>
-          <w:color w:val="9CDCFE"/>
-          <w:kern w:val="0"/>
-          <w:sz w:val="21"/>
-          <w:szCs w:val="21"/>
+      <w:r>
+        <w:rPr>
+          <w:rFonts w:ascii="Consolas" w:eastAsia="굴림" w:hAnsi="Consolas" w:cs="Consolas"/>
+          <w:color w:val="9CDCFE"/>
+          <w:sz w:val="21"/>
+          <w:szCs w:val="21"/>
+          <w:kern w:val="0"/>
         </w:rPr>
         <w:t>process</w:t>
       </w:r>
@@ -1460,9 +1395,9 @@
         <w:rPr>
           <w:rFonts w:ascii="Consolas" w:eastAsia="굴림" w:hAnsi="Consolas" w:cs="Consolas"/>
           <w:color w:val="D4D4D4"/>
-          <w:kern w:val="0"/>
-          <w:sz w:val="21"/>
-          <w:szCs w:val="21"/>
+          <w:sz w:val="21"/>
+          <w:szCs w:val="21"/>
+          <w:kern w:val="0"/>
         </w:rPr>
         <w:t>.</w:t>
       </w:r>
@@ -1470,9 +1405,9 @@
         <w:rPr>
           <w:rFonts w:ascii="Consolas" w:eastAsia="굴림" w:hAnsi="Consolas" w:cs="Consolas"/>
           <w:color w:val="9CDCFE"/>
-          <w:kern w:val="0"/>
-          <w:sz w:val="21"/>
-          <w:szCs w:val="21"/>
+          <w:sz w:val="21"/>
+          <w:szCs w:val="21"/>
+          <w:kern w:val="0"/>
         </w:rPr>
         <w:t>env</w:t>
       </w:r>
@@ -1480,9 +1415,9 @@
         <w:rPr>
           <w:rFonts w:ascii="Consolas" w:eastAsia="굴림" w:hAnsi="Consolas" w:cs="Consolas"/>
           <w:color w:val="D4D4D4"/>
-          <w:kern w:val="0"/>
-          <w:sz w:val="21"/>
-          <w:szCs w:val="21"/>
+          <w:sz w:val="21"/>
+          <w:szCs w:val="21"/>
+          <w:kern w:val="0"/>
         </w:rPr>
         <w:t>.</w:t>
       </w:r>
@@ -1490,86 +1425,83 @@
         <w:rPr>
           <w:rFonts w:ascii="Consolas" w:eastAsia="굴림" w:hAnsi="Consolas" w:cs="Consolas"/>
           <w:color w:val="4FC1FF"/>
-          <w:kern w:val="0"/>
-          <w:sz w:val="21"/>
-          <w:szCs w:val="21"/>
+          <w:sz w:val="21"/>
+          <w:szCs w:val="21"/>
+          <w:kern w:val="0"/>
         </w:rPr>
         <w:t>REACT_APP_APPID</w:t>
       </w:r>
-      <w:proofErr w:type="spellEnd"/>
-    </w:p>
-    <w:p>
-      <w:pPr>
-        <w:widowControl/>
-        <w:shd w:val="clear" w:color="auto" w:fill="1E1E1E"/>
-        <w:wordWrap/>
+    </w:p>
+    <w:p>
+      <w:pPr>
         <w:autoSpaceDE/>
         <w:autoSpaceDN/>
+        <w:widowControl/>
+        <w:wordWrap/>
+        <w:jc w:val="left"/>
+        <w:shd w:val="clear" w:color="auto" w:fill="1E1E1E"/>
         <w:spacing w:after="0" w:line="285" w:lineRule="atLeast"/>
-        <w:jc w:val="left"/>
-        <w:rPr>
-          <w:rFonts w:ascii="Consolas" w:eastAsia="굴림" w:hAnsi="Consolas" w:cs="Consolas"/>
-          <w:color w:val="D4D4D4"/>
-          <w:kern w:val="0"/>
-          <w:sz w:val="21"/>
-          <w:szCs w:val="21"/>
-        </w:rPr>
-      </w:pPr>
-      <w:r>
-        <w:rPr>
-          <w:rFonts w:ascii="Consolas" w:eastAsia="굴림" w:hAnsi="Consolas" w:cs="Consolas"/>
-          <w:color w:val="D4D4D4"/>
-          <w:kern w:val="0"/>
-          <w:sz w:val="21"/>
-          <w:szCs w:val="21"/>
+        <w:rPr>
+          <w:rFonts w:ascii="Consolas" w:eastAsia="굴림" w:hAnsi="Consolas" w:cs="Consolas"/>
+          <w:color w:val="D4D4D4"/>
+          <w:sz w:val="21"/>
+          <w:szCs w:val="21"/>
+          <w:kern w:val="0"/>
+        </w:rPr>
+      </w:pPr>
+      <w:r>
+        <w:rPr>
+          <w:rFonts w:ascii="Consolas" w:eastAsia="굴림" w:hAnsi="Consolas" w:cs="Consolas"/>
+          <w:color w:val="D4D4D4"/>
+          <w:sz w:val="21"/>
+          <w:szCs w:val="21"/>
+          <w:kern w:val="0"/>
         </w:rPr>
         <w:t>  };</w:t>
       </w:r>
     </w:p>
     <w:p>
       <w:pPr>
-        <w:widowControl/>
-        <w:shd w:val="clear" w:color="auto" w:fill="1E1E1E"/>
-        <w:wordWrap/>
         <w:autoSpaceDE/>
         <w:autoSpaceDN/>
+        <w:widowControl/>
+        <w:wordWrap/>
+        <w:jc w:val="left"/>
+        <w:shd w:val="clear" w:color="auto" w:fill="1E1E1E"/>
         <w:spacing w:after="0" w:line="285" w:lineRule="atLeast"/>
-        <w:jc w:val="left"/>
-        <w:rPr>
-          <w:rFonts w:ascii="Consolas" w:eastAsia="굴림" w:hAnsi="Consolas" w:cs="Consolas"/>
-          <w:color w:val="D4D4D4"/>
-          <w:kern w:val="0"/>
-          <w:sz w:val="21"/>
-          <w:szCs w:val="21"/>
-        </w:rPr>
-      </w:pPr>
-    </w:p>
-    <w:p>
-      <w:pPr>
-        <w:widowControl/>
-        <w:shd w:val="clear" w:color="auto" w:fill="1E1E1E"/>
-        <w:wordWrap/>
+        <w:rPr>
+          <w:rFonts w:ascii="Consolas" w:eastAsia="굴림" w:hAnsi="Consolas" w:cs="Consolas"/>
+          <w:color w:val="D4D4D4"/>
+          <w:sz w:val="21"/>
+          <w:szCs w:val="21"/>
+          <w:kern w:val="0"/>
+        </w:rPr>
+      </w:pPr>
+    </w:p>
+    <w:p>
+      <w:pPr>
         <w:autoSpaceDE/>
         <w:autoSpaceDN/>
+        <w:widowControl/>
+        <w:wordWrap/>
+        <w:jc w:val="left"/>
+        <w:shd w:val="clear" w:color="auto" w:fill="1E1E1E"/>
         <w:spacing w:after="0" w:line="285" w:lineRule="atLeast"/>
-        <w:jc w:val="left"/>
-        <w:rPr>
-          <w:rFonts w:ascii="Consolas" w:eastAsia="굴림" w:hAnsi="Consolas" w:cs="Consolas"/>
-          <w:color w:val="D4D4D4"/>
-          <w:kern w:val="0"/>
-          <w:sz w:val="21"/>
-          <w:szCs w:val="21"/>
-        </w:rPr>
-      </w:pPr>
-      <w:proofErr w:type="spellStart"/>
-      <w:proofErr w:type="gramStart"/>
+        <w:rPr>
+          <w:rFonts w:ascii="Consolas" w:eastAsia="굴림" w:hAnsi="Consolas" w:cs="Consolas"/>
+          <w:color w:val="D4D4D4"/>
+          <w:sz w:val="21"/>
+          <w:szCs w:val="21"/>
+          <w:kern w:val="0"/>
+        </w:rPr>
+      </w:pPr>
       <w:r>
         <w:rPr>
           <w:rFonts w:ascii="Consolas" w:eastAsia="굴림" w:hAnsi="Consolas" w:cs="Consolas"/>
           <w:color w:val="4EC9B0"/>
-          <w:kern w:val="0"/>
-          <w:sz w:val="21"/>
-          <w:szCs w:val="21"/>
+          <w:sz w:val="21"/>
+          <w:szCs w:val="21"/>
+          <w:kern w:val="0"/>
         </w:rPr>
         <w:t>firebase</w:t>
       </w:r>
@@ -1577,9 +1509,9 @@
         <w:rPr>
           <w:rFonts w:ascii="Consolas" w:eastAsia="굴림" w:hAnsi="Consolas" w:cs="Consolas"/>
           <w:color w:val="D4D4D4"/>
-          <w:kern w:val="0"/>
-          <w:sz w:val="21"/>
-          <w:szCs w:val="21"/>
+          <w:sz w:val="21"/>
+          <w:szCs w:val="21"/>
+          <w:kern w:val="0"/>
         </w:rPr>
         <w:t>.</w:t>
       </w:r>
@@ -1587,167 +1519,155 @@
         <w:rPr>
           <w:rFonts w:ascii="Consolas" w:eastAsia="굴림" w:hAnsi="Consolas" w:cs="Consolas"/>
           <w:color w:val="DCDCAA"/>
-          <w:kern w:val="0"/>
-          <w:sz w:val="21"/>
-          <w:szCs w:val="21"/>
+          <w:sz w:val="21"/>
+          <w:szCs w:val="21"/>
+          <w:kern w:val="0"/>
         </w:rPr>
         <w:t>initializeApp</w:t>
       </w:r>
-      <w:proofErr w:type="spellEnd"/>
-      <w:r>
-        <w:rPr>
-          <w:rFonts w:ascii="Consolas" w:eastAsia="굴림" w:hAnsi="Consolas" w:cs="Consolas"/>
-          <w:color w:val="D4D4D4"/>
-          <w:kern w:val="0"/>
-          <w:sz w:val="21"/>
-          <w:szCs w:val="21"/>
+      <w:r>
+        <w:rPr>
+          <w:rFonts w:ascii="Consolas" w:eastAsia="굴림" w:hAnsi="Consolas" w:cs="Consolas"/>
+          <w:color w:val="D4D4D4"/>
+          <w:sz w:val="21"/>
+          <w:szCs w:val="21"/>
+          <w:kern w:val="0"/>
         </w:rPr>
         <w:t>(</w:t>
       </w:r>
-      <w:proofErr w:type="spellStart"/>
-      <w:proofErr w:type="gramEnd"/>
       <w:r>
         <w:rPr>
           <w:rFonts w:ascii="Consolas" w:eastAsia="굴림" w:hAnsi="Consolas" w:cs="Consolas"/>
           <w:color w:val="4FC1FF"/>
-          <w:kern w:val="0"/>
-          <w:sz w:val="21"/>
-          <w:szCs w:val="21"/>
+          <w:sz w:val="21"/>
+          <w:szCs w:val="21"/>
+          <w:kern w:val="0"/>
         </w:rPr>
         <w:t>firebaseConfig</w:t>
       </w:r>
-      <w:proofErr w:type="spellEnd"/>
-      <w:r>
-        <w:rPr>
-          <w:rFonts w:ascii="Consolas" w:eastAsia="굴림" w:hAnsi="Consolas" w:cs="Consolas"/>
-          <w:color w:val="D4D4D4"/>
-          <w:kern w:val="0"/>
-          <w:sz w:val="21"/>
-          <w:szCs w:val="21"/>
+      <w:r>
+        <w:rPr>
+          <w:rFonts w:ascii="Consolas" w:eastAsia="굴림" w:hAnsi="Consolas" w:cs="Consolas"/>
+          <w:color w:val="D4D4D4"/>
+          <w:sz w:val="21"/>
+          <w:szCs w:val="21"/>
+          <w:kern w:val="0"/>
         </w:rPr>
         <w:t>);</w:t>
       </w:r>
     </w:p>
     <w:p>
       <w:pPr>
-        <w:widowControl/>
-        <w:shd w:val="clear" w:color="auto" w:fill="1E1E1E"/>
-        <w:wordWrap/>
         <w:autoSpaceDE/>
         <w:autoSpaceDN/>
+        <w:widowControl/>
+        <w:wordWrap/>
+        <w:jc w:val="left"/>
+        <w:shd w:val="clear" w:color="auto" w:fill="1E1E1E"/>
         <w:spacing w:after="0" w:line="285" w:lineRule="atLeast"/>
-        <w:jc w:val="left"/>
-        <w:rPr>
-          <w:rFonts w:ascii="Consolas" w:eastAsia="굴림" w:hAnsi="Consolas" w:cs="Consolas"/>
-          <w:color w:val="D4D4D4"/>
-          <w:kern w:val="0"/>
-          <w:sz w:val="21"/>
-          <w:szCs w:val="21"/>
-        </w:rPr>
-      </w:pPr>
-    </w:p>
-    <w:p>
-      <w:pPr>
-        <w:widowControl/>
-        <w:shd w:val="clear" w:color="auto" w:fill="1E1E1E"/>
-        <w:wordWrap/>
+        <w:rPr>
+          <w:rFonts w:ascii="Consolas" w:eastAsia="굴림" w:hAnsi="Consolas" w:cs="Consolas"/>
+          <w:color w:val="D4D4D4"/>
+          <w:sz w:val="21"/>
+          <w:szCs w:val="21"/>
+          <w:kern w:val="0"/>
+        </w:rPr>
+      </w:pPr>
+    </w:p>
+    <w:p>
+      <w:pPr>
         <w:autoSpaceDE/>
         <w:autoSpaceDN/>
+        <w:widowControl/>
+        <w:wordWrap/>
+        <w:jc w:val="left"/>
+        <w:shd w:val="clear" w:color="auto" w:fill="1E1E1E"/>
         <w:spacing w:after="0" w:line="285" w:lineRule="atLeast"/>
-        <w:jc w:val="left"/>
-        <w:rPr>
-          <w:rFonts w:ascii="Consolas" w:eastAsia="굴림" w:hAnsi="Consolas" w:cs="Consolas"/>
-          <w:color w:val="D4D4D4"/>
-          <w:kern w:val="0"/>
-          <w:sz w:val="21"/>
-          <w:szCs w:val="21"/>
-        </w:rPr>
-      </w:pPr>
-      <w:proofErr w:type="gramStart"/>
+        <w:rPr>
+          <w:rFonts w:ascii="Consolas" w:eastAsia="굴림" w:hAnsi="Consolas" w:cs="Consolas"/>
+          <w:color w:val="D4D4D4"/>
+          <w:sz w:val="21"/>
+          <w:szCs w:val="21"/>
+          <w:kern w:val="0"/>
+        </w:rPr>
+      </w:pPr>
       <w:r>
         <w:rPr>
           <w:rFonts w:ascii="Consolas" w:eastAsia="굴림" w:hAnsi="Consolas" w:cs="Consolas" w:hint="eastAsia"/>
           <w:color w:val="D4D4D4"/>
-          <w:kern w:val="0"/>
-          <w:sz w:val="21"/>
-          <w:szCs w:val="21"/>
+          <w:sz w:val="21"/>
+          <w:szCs w:val="21"/>
+          <w:kern w:val="0"/>
         </w:rPr>
         <w:t>export</w:t>
       </w:r>
-      <w:proofErr w:type="gramEnd"/>
       <w:r>
         <w:rPr>
           <w:rFonts w:ascii="Consolas" w:eastAsia="굴림" w:hAnsi="Consolas" w:cs="Consolas" w:hint="eastAsia"/>
           <w:color w:val="D4D4D4"/>
-          <w:kern w:val="0"/>
-          <w:sz w:val="21"/>
-          <w:szCs w:val="21"/>
+          <w:sz w:val="21"/>
+          <w:szCs w:val="21"/>
+          <w:kern w:val="0"/>
         </w:rPr>
         <w:t xml:space="preserve"> </w:t>
       </w:r>
-      <w:proofErr w:type="spellStart"/>
       <w:r>
         <w:rPr>
           <w:rFonts w:ascii="Consolas" w:eastAsia="굴림" w:hAnsi="Consolas" w:cs="Consolas" w:hint="eastAsia"/>
           <w:color w:val="D4D4D4"/>
-          <w:kern w:val="0"/>
-          <w:sz w:val="21"/>
-          <w:szCs w:val="21"/>
+          <w:sz w:val="21"/>
+          <w:szCs w:val="21"/>
+          <w:kern w:val="0"/>
         </w:rPr>
         <w:t>const</w:t>
       </w:r>
-      <w:proofErr w:type="spellEnd"/>
       <w:r>
         <w:rPr>
           <w:rFonts w:ascii="Consolas" w:eastAsia="굴림" w:hAnsi="Consolas" w:cs="Consolas" w:hint="eastAsia"/>
           <w:color w:val="D4D4D4"/>
-          <w:kern w:val="0"/>
-          <w:sz w:val="21"/>
-          <w:szCs w:val="21"/>
+          <w:sz w:val="21"/>
+          <w:szCs w:val="21"/>
+          <w:kern w:val="0"/>
         </w:rPr>
         <w:t xml:space="preserve"> </w:t>
       </w:r>
-      <w:proofErr w:type="spellStart"/>
       <w:r>
         <w:rPr>
           <w:rFonts w:ascii="Consolas" w:eastAsia="굴림" w:hAnsi="Consolas" w:cs="Consolas" w:hint="eastAsia"/>
           <w:color w:val="D4D4D4"/>
-          <w:kern w:val="0"/>
-          <w:sz w:val="21"/>
-          <w:szCs w:val="21"/>
+          <w:sz w:val="21"/>
+          <w:szCs w:val="21"/>
+          <w:kern w:val="0"/>
         </w:rPr>
         <w:t>authService</w:t>
       </w:r>
-      <w:proofErr w:type="spellEnd"/>
       <w:r>
         <w:rPr>
           <w:rFonts w:ascii="Consolas" w:eastAsia="굴림" w:hAnsi="Consolas" w:cs="Consolas" w:hint="eastAsia"/>
           <w:color w:val="D4D4D4"/>
-          <w:kern w:val="0"/>
-          <w:sz w:val="21"/>
-          <w:szCs w:val="21"/>
+          <w:sz w:val="21"/>
+          <w:szCs w:val="21"/>
+          <w:kern w:val="0"/>
         </w:rPr>
         <w:t xml:space="preserve"> = </w:t>
       </w:r>
-      <w:proofErr w:type="spellStart"/>
       <w:r>
         <w:rPr>
           <w:rFonts w:ascii="Consolas" w:eastAsia="굴림" w:hAnsi="Consolas" w:cs="Consolas" w:hint="eastAsia"/>
           <w:color w:val="D4D4D4"/>
-          <w:kern w:val="0"/>
-          <w:sz w:val="21"/>
-          <w:szCs w:val="21"/>
+          <w:sz w:val="21"/>
+          <w:szCs w:val="21"/>
+          <w:kern w:val="0"/>
         </w:rPr>
         <w:t>firebase.auth</w:t>
       </w:r>
-      <w:proofErr w:type="spellEnd"/>
       <w:r>
         <w:rPr>
           <w:rFonts w:ascii="Consolas" w:eastAsia="굴림" w:hAnsi="Consolas" w:cs="Consolas" w:hint="eastAsia"/>
           <w:color w:val="D4D4D4"/>
-          <w:kern w:val="0"/>
-          <w:sz w:val="21"/>
-          <w:szCs w:val="21"/>
+          <w:sz w:val="21"/>
+          <w:szCs w:val="21"/>
+          <w:kern w:val="0"/>
         </w:rPr>
         <w:t>();</w:t>
       </w:r>
@@ -1758,7 +1678,6 @@
           <w:sz w:val="24"/>
         </w:rPr>
       </w:pPr>
-      <w:proofErr w:type="spellStart"/>
       <w:r>
         <w:rPr>
           <w:rFonts w:hint="eastAsia"/>
@@ -1766,15 +1685,13 @@
         </w:rPr>
         <w:t>붙여넣기</w:t>
       </w:r>
-      <w:proofErr w:type="spellEnd"/>
-    </w:p>
-    <w:p>
-      <w:pPr>
-        <w:rPr>
-          <w:sz w:val="24"/>
-        </w:rPr>
-      </w:pPr>
-      <w:proofErr w:type="spellStart"/>
+    </w:p>
+    <w:p>
+      <w:pPr>
+        <w:rPr>
+          <w:sz w:val="24"/>
+        </w:rPr>
+      </w:pPr>
       <w:r>
         <w:rPr>
           <w:sz w:val="24"/>
@@ -1788,7 +1705,6 @@
         </w:rPr>
         <w:t>ndex</w:t>
       </w:r>
-      <w:proofErr w:type="gramStart"/>
       <w:r>
         <w:rPr>
           <w:rFonts w:hint="eastAsia"/>
@@ -1796,8 +1712,6 @@
         </w:rPr>
         <w:t>,js</w:t>
       </w:r>
-      <w:proofErr w:type="spellEnd"/>
-      <w:proofErr w:type="gramEnd"/>
       <w:r>
         <w:rPr>
           <w:rFonts w:hint="eastAsia"/>
@@ -1858,7 +1772,6 @@
         </w:rPr>
         <w:t xml:space="preserve">가장 상위 </w:t>
       </w:r>
-      <w:proofErr w:type="spellStart"/>
       <w:r>
         <w:rPr>
           <w:rFonts w:hint="eastAsia"/>
@@ -1866,7 +1779,6 @@
         </w:rPr>
         <w:t>디렉토리에</w:t>
       </w:r>
-      <w:proofErr w:type="spellEnd"/>
       <w:r>
         <w:rPr>
           <w:rFonts w:hint="eastAsia"/>
@@ -1874,7 +1786,6 @@
         </w:rPr>
         <w:t xml:space="preserve"> .</w:t>
       </w:r>
-      <w:proofErr w:type="spellStart"/>
       <w:r>
         <w:rPr>
           <w:rFonts w:hint="eastAsia"/>
@@ -1882,7 +1793,6 @@
         </w:rPr>
         <w:t>env</w:t>
       </w:r>
-      <w:proofErr w:type="spellEnd"/>
       <w:r>
         <w:rPr>
           <w:rFonts w:hint="eastAsia"/>
@@ -1921,7 +1831,6 @@
         <w:rPr>
           <w:sz w:val="24"/>
         </w:rPr>
-        <w:lastRenderedPageBreak/>
         <w:t xml:space="preserve">    REACT_APP_AUTH_DOMAIN= "sustainablecommunity-5fbeb.firebaseapp.com",</w:t>
       </w:r>
     </w:p>
@@ -1989,14 +1898,12 @@
         </w:rPr>
         <w:t xml:space="preserve">    REACT_APP_APPID= "1:95831202484:web</w:t>
       </w:r>
-      <w:proofErr w:type="gramStart"/>
       <w:r>
         <w:rPr>
           <w:sz w:val="24"/>
         </w:rPr>
         <w:t>:f9761299a2adabd4d595e1</w:t>
       </w:r>
-      <w:proofErr w:type="gramEnd"/>
       <w:r>
         <w:rPr>
           <w:sz w:val="24"/>
@@ -2017,7 +1924,6 @@
           <w:sz w:val="24"/>
         </w:rPr>
       </w:pPr>
-      <w:proofErr w:type="gramStart"/>
       <w:r>
         <w:rPr>
           <w:rFonts w:hint="eastAsia"/>
@@ -2025,7 +1931,6 @@
         </w:rPr>
         <w:t>.</w:t>
       </w:r>
-      <w:proofErr w:type="spellStart"/>
       <w:r>
         <w:rPr>
           <w:rFonts w:hint="eastAsia"/>
@@ -2033,8 +1938,6 @@
         </w:rPr>
         <w:t>env</w:t>
       </w:r>
-      <w:proofErr w:type="spellEnd"/>
-      <w:proofErr w:type="gramEnd"/>
       <w:r>
         <w:rPr>
           <w:rFonts w:hint="eastAsia"/>
@@ -2049,7 +1952,6 @@
         </w:rPr>
         <w:t>하고 =</w:t>
       </w:r>
-      <w:proofErr w:type="spellStart"/>
       <w:r>
         <w:rPr>
           <w:rFonts w:hint="eastAsia"/>
@@ -2057,7 +1959,6 @@
         </w:rPr>
         <w:t>써야됨</w:t>
       </w:r>
-      <w:proofErr w:type="spellEnd"/>
       <w:r>
         <w:rPr>
           <w:rFonts w:hint="eastAsia"/>
@@ -2072,7 +1973,6 @@
           <w:sz w:val="24"/>
         </w:rPr>
       </w:pPr>
-      <w:proofErr w:type="gramStart"/>
       <w:r>
         <w:rPr>
           <w:rFonts w:hint="eastAsia"/>
@@ -2080,7 +1980,6 @@
         </w:rPr>
         <w:t>.</w:t>
       </w:r>
-      <w:proofErr w:type="spellStart"/>
       <w:r>
         <w:rPr>
           <w:rFonts w:hint="eastAsia"/>
@@ -2088,7 +1987,6 @@
         </w:rPr>
         <w:t>env</w:t>
       </w:r>
-      <w:proofErr w:type="spellEnd"/>
       <w:r>
         <w:rPr>
           <w:rFonts w:hint="eastAsia"/>
@@ -2096,7 +1994,6 @@
         </w:rPr>
         <w:t>에</w:t>
       </w:r>
-      <w:proofErr w:type="gramEnd"/>
       <w:r>
         <w:rPr>
           <w:rFonts w:hint="eastAsia"/>
@@ -2104,7 +2001,6 @@
         </w:rPr>
         <w:t xml:space="preserve"> 쓴 이유 </w:t>
       </w:r>
-      <w:proofErr w:type="spellStart"/>
       <w:r>
         <w:rPr>
           <w:rFonts w:hint="eastAsia"/>
@@ -2112,7 +2008,6 @@
         </w:rPr>
         <w:t>gitignore</w:t>
       </w:r>
-      <w:proofErr w:type="spellEnd"/>
       <w:r>
         <w:rPr>
           <w:rFonts w:hint="eastAsia"/>
@@ -2120,7 +2015,6 @@
         </w:rPr>
         <w:t xml:space="preserve"> </w:t>
       </w:r>
-      <w:proofErr w:type="spellStart"/>
       <w:r>
         <w:rPr>
           <w:rFonts w:hint="eastAsia"/>
@@ -2128,7 +2022,6 @@
         </w:rPr>
         <w:t>로</w:t>
       </w:r>
-      <w:proofErr w:type="spellEnd"/>
       <w:r>
         <w:rPr>
           <w:rFonts w:hint="eastAsia"/>
@@ -2172,7 +2065,6 @@
         </w:rPr>
         <w:t xml:space="preserve">ake </w:t>
       </w:r>
-      <w:proofErr w:type="spellStart"/>
       <w:r>
         <w:rPr>
           <w:rFonts w:hint="eastAsia"/>
@@ -2180,7 +2072,6 @@
         </w:rPr>
         <w:t>jsconfig.json</w:t>
       </w:r>
-      <w:proofErr w:type="spellEnd"/>
       <w:r>
         <w:rPr>
           <w:rFonts w:hint="eastAsia"/>
@@ -2191,56 +2082,56 @@
     </w:p>
     <w:p>
       <w:pPr>
-        <w:widowControl/>
-        <w:shd w:val="clear" w:color="auto" w:fill="1E1E1E"/>
-        <w:wordWrap/>
         <w:autoSpaceDE/>
         <w:autoSpaceDN/>
+        <w:widowControl/>
+        <w:wordWrap/>
+        <w:jc w:val="left"/>
+        <w:shd w:val="clear" w:color="auto" w:fill="1E1E1E"/>
         <w:spacing w:after="0" w:line="285" w:lineRule="atLeast"/>
-        <w:jc w:val="left"/>
-        <w:rPr>
-          <w:rFonts w:ascii="Consolas" w:eastAsia="굴림" w:hAnsi="Consolas" w:cs="Consolas"/>
-          <w:color w:val="D4D4D4"/>
-          <w:kern w:val="0"/>
-          <w:sz w:val="21"/>
-          <w:szCs w:val="21"/>
-        </w:rPr>
-      </w:pPr>
-      <w:r>
-        <w:rPr>
-          <w:rFonts w:ascii="Consolas" w:eastAsia="굴림" w:hAnsi="Consolas" w:cs="Consolas"/>
-          <w:color w:val="D4D4D4"/>
-          <w:kern w:val="0"/>
-          <w:sz w:val="21"/>
-          <w:szCs w:val="21"/>
+        <w:rPr>
+          <w:rFonts w:ascii="Consolas" w:eastAsia="굴림" w:hAnsi="Consolas" w:cs="Consolas"/>
+          <w:color w:val="D4D4D4"/>
+          <w:sz w:val="21"/>
+          <w:szCs w:val="21"/>
+          <w:kern w:val="0"/>
+        </w:rPr>
+      </w:pPr>
+      <w:r>
+        <w:rPr>
+          <w:rFonts w:ascii="Consolas" w:eastAsia="굴림" w:hAnsi="Consolas" w:cs="Consolas"/>
+          <w:color w:val="D4D4D4"/>
+          <w:sz w:val="21"/>
+          <w:szCs w:val="21"/>
+          <w:kern w:val="0"/>
         </w:rPr>
         <w:t>{</w:t>
       </w:r>
     </w:p>
     <w:p>
       <w:pPr>
-        <w:widowControl/>
-        <w:shd w:val="clear" w:color="auto" w:fill="1E1E1E"/>
-        <w:wordWrap/>
         <w:autoSpaceDE/>
         <w:autoSpaceDN/>
+        <w:widowControl/>
+        <w:wordWrap/>
+        <w:jc w:val="left"/>
+        <w:shd w:val="clear" w:color="auto" w:fill="1E1E1E"/>
         <w:spacing w:after="0" w:line="285" w:lineRule="atLeast"/>
-        <w:jc w:val="left"/>
-        <w:rPr>
-          <w:rFonts w:ascii="Consolas" w:eastAsia="굴림" w:hAnsi="Consolas" w:cs="Consolas"/>
-          <w:color w:val="D4D4D4"/>
-          <w:kern w:val="0"/>
-          <w:sz w:val="21"/>
-          <w:szCs w:val="21"/>
-        </w:rPr>
-      </w:pPr>
-      <w:r>
-        <w:rPr>
-          <w:rFonts w:ascii="Consolas" w:eastAsia="굴림" w:hAnsi="Consolas" w:cs="Consolas"/>
-          <w:color w:val="D4D4D4"/>
-          <w:kern w:val="0"/>
-          <w:sz w:val="21"/>
-          <w:szCs w:val="21"/>
+        <w:rPr>
+          <w:rFonts w:ascii="Consolas" w:eastAsia="굴림" w:hAnsi="Consolas" w:cs="Consolas"/>
+          <w:color w:val="D4D4D4"/>
+          <w:sz w:val="21"/>
+          <w:szCs w:val="21"/>
+          <w:kern w:val="0"/>
+        </w:rPr>
+      </w:pPr>
+      <w:r>
+        <w:rPr>
+          <w:rFonts w:ascii="Consolas" w:eastAsia="굴림" w:hAnsi="Consolas" w:cs="Consolas"/>
+          <w:color w:val="D4D4D4"/>
+          <w:sz w:val="21"/>
+          <w:szCs w:val="21"/>
+          <w:kern w:val="0"/>
         </w:rPr>
         <w:t>    </w:t>
       </w:r>
@@ -2248,33 +2139,29 @@
         <w:rPr>
           <w:rFonts w:ascii="Consolas" w:eastAsia="굴림" w:hAnsi="Consolas" w:cs="Consolas"/>
           <w:color w:val="9CDCFE"/>
-          <w:kern w:val="0"/>
-          <w:sz w:val="21"/>
-          <w:szCs w:val="21"/>
+          <w:sz w:val="21"/>
+          <w:szCs w:val="21"/>
+          <w:kern w:val="0"/>
         </w:rPr>
         <w:t>"</w:t>
       </w:r>
-      <w:proofErr w:type="spellStart"/>
-      <w:proofErr w:type="gramStart"/>
-      <w:r>
-        <w:rPr>
-          <w:rFonts w:ascii="Consolas" w:eastAsia="굴림" w:hAnsi="Consolas" w:cs="Consolas"/>
-          <w:color w:val="9CDCFE"/>
-          <w:kern w:val="0"/>
-          <w:sz w:val="21"/>
-          <w:szCs w:val="21"/>
+      <w:r>
+        <w:rPr>
+          <w:rFonts w:ascii="Consolas" w:eastAsia="굴림" w:hAnsi="Consolas" w:cs="Consolas"/>
+          <w:color w:val="9CDCFE"/>
+          <w:sz w:val="21"/>
+          <w:szCs w:val="21"/>
+          <w:kern w:val="0"/>
         </w:rPr>
         <w:t>compilerOptions</w:t>
       </w:r>
-      <w:proofErr w:type="spellEnd"/>
-      <w:proofErr w:type="gramEnd"/>
-      <w:r>
-        <w:rPr>
-          <w:rFonts w:ascii="Consolas" w:eastAsia="굴림" w:hAnsi="Consolas" w:cs="Consolas"/>
-          <w:color w:val="9CDCFE"/>
-          <w:kern w:val="0"/>
-          <w:sz w:val="21"/>
-          <w:szCs w:val="21"/>
+      <w:r>
+        <w:rPr>
+          <w:rFonts w:ascii="Consolas" w:eastAsia="굴림" w:hAnsi="Consolas" w:cs="Consolas"/>
+          <w:color w:val="9CDCFE"/>
+          <w:sz w:val="21"/>
+          <w:szCs w:val="21"/>
+          <w:kern w:val="0"/>
         </w:rPr>
         <w:t>"</w:t>
       </w:r>
@@ -2282,37 +2169,37 @@
         <w:rPr>
           <w:rFonts w:ascii="Consolas" w:eastAsia="굴림" w:hAnsi="Consolas" w:cs="Consolas"/>
           <w:color w:val="D4D4D4"/>
-          <w:kern w:val="0"/>
-          <w:sz w:val="21"/>
-          <w:szCs w:val="21"/>
+          <w:sz w:val="21"/>
+          <w:szCs w:val="21"/>
+          <w:kern w:val="0"/>
         </w:rPr>
         <w:t>: {</w:t>
       </w:r>
     </w:p>
     <w:p>
       <w:pPr>
-        <w:widowControl/>
-        <w:shd w:val="clear" w:color="auto" w:fill="1E1E1E"/>
-        <w:wordWrap/>
         <w:autoSpaceDE/>
         <w:autoSpaceDN/>
+        <w:widowControl/>
+        <w:wordWrap/>
+        <w:jc w:val="left"/>
+        <w:shd w:val="clear" w:color="auto" w:fill="1E1E1E"/>
         <w:spacing w:after="0" w:line="285" w:lineRule="atLeast"/>
-        <w:jc w:val="left"/>
-        <w:rPr>
-          <w:rFonts w:ascii="Consolas" w:eastAsia="굴림" w:hAnsi="Consolas" w:cs="Consolas"/>
-          <w:color w:val="D4D4D4"/>
-          <w:kern w:val="0"/>
-          <w:sz w:val="21"/>
-          <w:szCs w:val="21"/>
-        </w:rPr>
-      </w:pPr>
-      <w:r>
-        <w:rPr>
-          <w:rFonts w:ascii="Consolas" w:eastAsia="굴림" w:hAnsi="Consolas" w:cs="Consolas"/>
-          <w:color w:val="D4D4D4"/>
-          <w:kern w:val="0"/>
-          <w:sz w:val="21"/>
-          <w:szCs w:val="21"/>
+        <w:rPr>
+          <w:rFonts w:ascii="Consolas" w:eastAsia="굴림" w:hAnsi="Consolas" w:cs="Consolas"/>
+          <w:color w:val="D4D4D4"/>
+          <w:sz w:val="21"/>
+          <w:szCs w:val="21"/>
+          <w:kern w:val="0"/>
+        </w:rPr>
+      </w:pPr>
+      <w:r>
+        <w:rPr>
+          <w:rFonts w:ascii="Consolas" w:eastAsia="굴림" w:hAnsi="Consolas" w:cs="Consolas"/>
+          <w:color w:val="D4D4D4"/>
+          <w:sz w:val="21"/>
+          <w:szCs w:val="21"/>
+          <w:kern w:val="0"/>
         </w:rPr>
         <w:t>      </w:t>
       </w:r>
@@ -2320,33 +2207,29 @@
         <w:rPr>
           <w:rFonts w:ascii="Consolas" w:eastAsia="굴림" w:hAnsi="Consolas" w:cs="Consolas"/>
           <w:color w:val="9CDCFE"/>
-          <w:kern w:val="0"/>
-          <w:sz w:val="21"/>
-          <w:szCs w:val="21"/>
+          <w:sz w:val="21"/>
+          <w:szCs w:val="21"/>
+          <w:kern w:val="0"/>
         </w:rPr>
         <w:t>"</w:t>
       </w:r>
-      <w:proofErr w:type="spellStart"/>
-      <w:proofErr w:type="gramStart"/>
-      <w:r>
-        <w:rPr>
-          <w:rFonts w:ascii="Consolas" w:eastAsia="굴림" w:hAnsi="Consolas" w:cs="Consolas"/>
-          <w:color w:val="9CDCFE"/>
-          <w:kern w:val="0"/>
-          <w:sz w:val="21"/>
-          <w:szCs w:val="21"/>
+      <w:r>
+        <w:rPr>
+          <w:rFonts w:ascii="Consolas" w:eastAsia="굴림" w:hAnsi="Consolas" w:cs="Consolas"/>
+          <w:color w:val="9CDCFE"/>
+          <w:sz w:val="21"/>
+          <w:szCs w:val="21"/>
+          <w:kern w:val="0"/>
         </w:rPr>
         <w:t>baseUrl</w:t>
       </w:r>
-      <w:proofErr w:type="spellEnd"/>
-      <w:proofErr w:type="gramEnd"/>
-      <w:r>
-        <w:rPr>
-          <w:rFonts w:ascii="Consolas" w:eastAsia="굴림" w:hAnsi="Consolas" w:cs="Consolas"/>
-          <w:color w:val="9CDCFE"/>
-          <w:kern w:val="0"/>
-          <w:sz w:val="21"/>
-          <w:szCs w:val="21"/>
+      <w:r>
+        <w:rPr>
+          <w:rFonts w:ascii="Consolas" w:eastAsia="굴림" w:hAnsi="Consolas" w:cs="Consolas"/>
+          <w:color w:val="9CDCFE"/>
+          <w:sz w:val="21"/>
+          <w:szCs w:val="21"/>
+          <w:kern w:val="0"/>
         </w:rPr>
         <w:t>"</w:t>
       </w:r>
@@ -2354,9 +2237,9 @@
         <w:rPr>
           <w:rFonts w:ascii="Consolas" w:eastAsia="굴림" w:hAnsi="Consolas" w:cs="Consolas"/>
           <w:color w:val="D4D4D4"/>
-          <w:kern w:val="0"/>
-          <w:sz w:val="21"/>
-          <w:szCs w:val="21"/>
+          <w:sz w:val="21"/>
+          <w:szCs w:val="21"/>
+          <w:kern w:val="0"/>
         </w:rPr>
         <w:t>: </w:t>
       </w:r>
@@ -2364,87 +2247,85 @@
         <w:rPr>
           <w:rFonts w:ascii="Consolas" w:eastAsia="굴림" w:hAnsi="Consolas" w:cs="Consolas"/>
           <w:color w:val="CE9178"/>
-          <w:kern w:val="0"/>
-          <w:sz w:val="21"/>
-          <w:szCs w:val="21"/>
+          <w:sz w:val="21"/>
+          <w:szCs w:val="21"/>
+          <w:kern w:val="0"/>
         </w:rPr>
         <w:t>"</w:t>
       </w:r>
-      <w:proofErr w:type="spellStart"/>
       <w:r>
         <w:rPr>
           <w:rFonts w:ascii="Consolas" w:eastAsia="굴림" w:hAnsi="Consolas" w:cs="Consolas"/>
           <w:color w:val="CE9178"/>
-          <w:kern w:val="0"/>
-          <w:sz w:val="21"/>
-          <w:szCs w:val="21"/>
+          <w:sz w:val="21"/>
+          <w:szCs w:val="21"/>
+          <w:kern w:val="0"/>
         </w:rPr>
         <w:t>src</w:t>
       </w:r>
-      <w:proofErr w:type="spellEnd"/>
       <w:r>
         <w:rPr>
           <w:rFonts w:ascii="Consolas" w:eastAsia="굴림" w:hAnsi="Consolas" w:cs="Consolas"/>
           <w:color w:val="CE9178"/>
-          <w:kern w:val="0"/>
-          <w:sz w:val="21"/>
-          <w:szCs w:val="21"/>
+          <w:sz w:val="21"/>
+          <w:szCs w:val="21"/>
+          <w:kern w:val="0"/>
         </w:rPr>
         <w:t>"</w:t>
       </w:r>
     </w:p>
     <w:p>
       <w:pPr>
-        <w:widowControl/>
-        <w:shd w:val="clear" w:color="auto" w:fill="1E1E1E"/>
-        <w:wordWrap/>
         <w:autoSpaceDE/>
         <w:autoSpaceDN/>
+        <w:widowControl/>
+        <w:wordWrap/>
+        <w:jc w:val="left"/>
+        <w:shd w:val="clear" w:color="auto" w:fill="1E1E1E"/>
         <w:spacing w:after="0" w:line="285" w:lineRule="atLeast"/>
-        <w:jc w:val="left"/>
-        <w:rPr>
-          <w:rFonts w:ascii="Consolas" w:eastAsia="굴림" w:hAnsi="Consolas" w:cs="Consolas"/>
-          <w:color w:val="D4D4D4"/>
-          <w:kern w:val="0"/>
-          <w:sz w:val="21"/>
-          <w:szCs w:val="21"/>
-        </w:rPr>
-      </w:pPr>
-      <w:r>
-        <w:rPr>
-          <w:rFonts w:ascii="Consolas" w:eastAsia="굴림" w:hAnsi="Consolas" w:cs="Consolas"/>
-          <w:color w:val="D4D4D4"/>
-          <w:kern w:val="0"/>
-          <w:sz w:val="21"/>
-          <w:szCs w:val="21"/>
+        <w:rPr>
+          <w:rFonts w:ascii="Consolas" w:eastAsia="굴림" w:hAnsi="Consolas" w:cs="Consolas"/>
+          <w:color w:val="D4D4D4"/>
+          <w:sz w:val="21"/>
+          <w:szCs w:val="21"/>
+          <w:kern w:val="0"/>
+        </w:rPr>
+      </w:pPr>
+      <w:r>
+        <w:rPr>
+          <w:rFonts w:ascii="Consolas" w:eastAsia="굴림" w:hAnsi="Consolas" w:cs="Consolas"/>
+          <w:color w:val="D4D4D4"/>
+          <w:sz w:val="21"/>
+          <w:szCs w:val="21"/>
+          <w:kern w:val="0"/>
         </w:rPr>
         <w:t>    },</w:t>
       </w:r>
     </w:p>
     <w:p>
       <w:pPr>
-        <w:widowControl/>
-        <w:shd w:val="clear" w:color="auto" w:fill="1E1E1E"/>
-        <w:wordWrap/>
         <w:autoSpaceDE/>
         <w:autoSpaceDN/>
+        <w:widowControl/>
+        <w:wordWrap/>
+        <w:jc w:val="left"/>
+        <w:shd w:val="clear" w:color="auto" w:fill="1E1E1E"/>
         <w:spacing w:after="0" w:line="285" w:lineRule="atLeast"/>
-        <w:jc w:val="left"/>
-        <w:rPr>
-          <w:rFonts w:ascii="Consolas" w:eastAsia="굴림" w:hAnsi="Consolas" w:cs="Consolas"/>
-          <w:color w:val="D4D4D4"/>
-          <w:kern w:val="0"/>
-          <w:sz w:val="21"/>
-          <w:szCs w:val="21"/>
-        </w:rPr>
-      </w:pPr>
-      <w:r>
-        <w:rPr>
-          <w:rFonts w:ascii="Consolas" w:eastAsia="굴림" w:hAnsi="Consolas" w:cs="Consolas"/>
-          <w:color w:val="D4D4D4"/>
-          <w:kern w:val="0"/>
-          <w:sz w:val="21"/>
-          <w:szCs w:val="21"/>
+        <w:rPr>
+          <w:rFonts w:ascii="Consolas" w:eastAsia="굴림" w:hAnsi="Consolas" w:cs="Consolas"/>
+          <w:color w:val="D4D4D4"/>
+          <w:sz w:val="21"/>
+          <w:szCs w:val="21"/>
+          <w:kern w:val="0"/>
+        </w:rPr>
+      </w:pPr>
+      <w:r>
+        <w:rPr>
+          <w:rFonts w:ascii="Consolas" w:eastAsia="굴림" w:hAnsi="Consolas" w:cs="Consolas"/>
+          <w:color w:val="D4D4D4"/>
+          <w:sz w:val="21"/>
+          <w:szCs w:val="21"/>
+          <w:kern w:val="0"/>
         </w:rPr>
         <w:t>    </w:t>
       </w:r>
@@ -2452,31 +2333,29 @@
         <w:rPr>
           <w:rFonts w:ascii="Consolas" w:eastAsia="굴림" w:hAnsi="Consolas" w:cs="Consolas"/>
           <w:color w:val="9CDCFE"/>
-          <w:kern w:val="0"/>
-          <w:sz w:val="21"/>
-          <w:szCs w:val="21"/>
+          <w:sz w:val="21"/>
+          <w:szCs w:val="21"/>
+          <w:kern w:val="0"/>
         </w:rPr>
         <w:t>"</w:t>
       </w:r>
-      <w:proofErr w:type="gramStart"/>
-      <w:r>
-        <w:rPr>
-          <w:rFonts w:ascii="Consolas" w:eastAsia="굴림" w:hAnsi="Consolas" w:cs="Consolas"/>
-          <w:color w:val="9CDCFE"/>
-          <w:kern w:val="0"/>
-          <w:sz w:val="21"/>
-          <w:szCs w:val="21"/>
+      <w:r>
+        <w:rPr>
+          <w:rFonts w:ascii="Consolas" w:eastAsia="굴림" w:hAnsi="Consolas" w:cs="Consolas"/>
+          <w:color w:val="9CDCFE"/>
+          <w:sz w:val="21"/>
+          <w:szCs w:val="21"/>
+          <w:kern w:val="0"/>
         </w:rPr>
         <w:t>include</w:t>
       </w:r>
-      <w:proofErr w:type="gramEnd"/>
-      <w:r>
-        <w:rPr>
-          <w:rFonts w:ascii="Consolas" w:eastAsia="굴림" w:hAnsi="Consolas" w:cs="Consolas"/>
-          <w:color w:val="9CDCFE"/>
-          <w:kern w:val="0"/>
-          <w:sz w:val="21"/>
-          <w:szCs w:val="21"/>
+      <w:r>
+        <w:rPr>
+          <w:rFonts w:ascii="Consolas" w:eastAsia="굴림" w:hAnsi="Consolas" w:cs="Consolas"/>
+          <w:color w:val="9CDCFE"/>
+          <w:sz w:val="21"/>
+          <w:szCs w:val="21"/>
+          <w:kern w:val="0"/>
         </w:rPr>
         <w:t>"</w:t>
       </w:r>
@@ -2484,9 +2363,9 @@
         <w:rPr>
           <w:rFonts w:ascii="Consolas" w:eastAsia="굴림" w:hAnsi="Consolas" w:cs="Consolas"/>
           <w:color w:val="D4D4D4"/>
-          <w:kern w:val="0"/>
-          <w:sz w:val="21"/>
-          <w:szCs w:val="21"/>
+          <w:sz w:val="21"/>
+          <w:szCs w:val="21"/>
+          <w:kern w:val="0"/>
         </w:rPr>
         <w:t>: [</w:t>
       </w:r>
@@ -2494,31 +2373,29 @@
         <w:rPr>
           <w:rFonts w:ascii="Consolas" w:eastAsia="굴림" w:hAnsi="Consolas" w:cs="Consolas"/>
           <w:color w:val="CE9178"/>
-          <w:kern w:val="0"/>
-          <w:sz w:val="21"/>
-          <w:szCs w:val="21"/>
+          <w:sz w:val="21"/>
+          <w:szCs w:val="21"/>
+          <w:kern w:val="0"/>
         </w:rPr>
         <w:t>"</w:t>
       </w:r>
-      <w:proofErr w:type="spellStart"/>
       <w:r>
         <w:rPr>
           <w:rFonts w:ascii="Consolas" w:eastAsia="굴림" w:hAnsi="Consolas" w:cs="Consolas"/>
           <w:color w:val="CE9178"/>
-          <w:kern w:val="0"/>
-          <w:sz w:val="21"/>
-          <w:szCs w:val="21"/>
+          <w:sz w:val="21"/>
+          <w:szCs w:val="21"/>
+          <w:kern w:val="0"/>
         </w:rPr>
         <w:t>src</w:t>
       </w:r>
-      <w:proofErr w:type="spellEnd"/>
       <w:r>
         <w:rPr>
           <w:rFonts w:ascii="Consolas" w:eastAsia="굴림" w:hAnsi="Consolas" w:cs="Consolas"/>
           <w:color w:val="CE9178"/>
-          <w:kern w:val="0"/>
-          <w:sz w:val="21"/>
-          <w:szCs w:val="21"/>
+          <w:sz w:val="21"/>
+          <w:szCs w:val="21"/>
+          <w:kern w:val="0"/>
         </w:rPr>
         <w:t>"</w:t>
       </w:r>
@@ -2526,37 +2403,37 @@
         <w:rPr>
           <w:rFonts w:ascii="Consolas" w:eastAsia="굴림" w:hAnsi="Consolas" w:cs="Consolas"/>
           <w:color w:val="D4D4D4"/>
-          <w:kern w:val="0"/>
-          <w:sz w:val="21"/>
-          <w:szCs w:val="21"/>
+          <w:sz w:val="21"/>
+          <w:szCs w:val="21"/>
+          <w:kern w:val="0"/>
         </w:rPr>
         <w:t>]</w:t>
       </w:r>
     </w:p>
     <w:p>
       <w:pPr>
-        <w:widowControl/>
-        <w:shd w:val="clear" w:color="auto" w:fill="1E1E1E"/>
-        <w:wordWrap/>
         <w:autoSpaceDE/>
         <w:autoSpaceDN/>
+        <w:widowControl/>
+        <w:wordWrap/>
+        <w:jc w:val="left"/>
+        <w:shd w:val="clear" w:color="auto" w:fill="1E1E1E"/>
         <w:spacing w:after="0" w:line="285" w:lineRule="atLeast"/>
-        <w:jc w:val="left"/>
-        <w:rPr>
-          <w:rFonts w:ascii="Consolas" w:eastAsia="굴림" w:hAnsi="Consolas" w:cs="Consolas"/>
-          <w:color w:val="D4D4D4"/>
-          <w:kern w:val="0"/>
-          <w:sz w:val="21"/>
-          <w:szCs w:val="21"/>
-        </w:rPr>
-      </w:pPr>
-      <w:r>
-        <w:rPr>
-          <w:rFonts w:ascii="Consolas" w:eastAsia="굴림" w:hAnsi="Consolas" w:cs="Consolas"/>
-          <w:color w:val="D4D4D4"/>
-          <w:kern w:val="0"/>
-          <w:sz w:val="21"/>
-          <w:szCs w:val="21"/>
+        <w:rPr>
+          <w:rFonts w:ascii="Consolas" w:eastAsia="굴림" w:hAnsi="Consolas" w:cs="Consolas"/>
+          <w:color w:val="D4D4D4"/>
+          <w:sz w:val="21"/>
+          <w:szCs w:val="21"/>
+          <w:kern w:val="0"/>
+        </w:rPr>
+      </w:pPr>
+      <w:r>
+        <w:rPr>
+          <w:rFonts w:ascii="Consolas" w:eastAsia="굴림" w:hAnsi="Consolas" w:cs="Consolas"/>
+          <w:color w:val="D4D4D4"/>
+          <w:sz w:val="21"/>
+          <w:szCs w:val="21"/>
+          <w:kern w:val="0"/>
         </w:rPr>
         <w:t>  }</w:t>
       </w:r>
@@ -2568,7 +2445,6 @@
           <w:sz w:val="24"/>
         </w:rPr>
       </w:pPr>
-      <w:proofErr w:type="spellStart"/>
       <w:r>
         <w:rPr>
           <w:rFonts w:hint="eastAsia"/>
@@ -2576,7 +2452,6 @@
         </w:rPr>
         <w:t>붙여넣기</w:t>
       </w:r>
-      <w:proofErr w:type="spellEnd"/>
       <w:r>
         <w:rPr>
           <w:rFonts w:hint="eastAsia"/>
@@ -2613,7 +2488,6 @@
         </w:rPr>
         <w:t xml:space="preserve">oogle </w:t>
       </w:r>
-      <w:proofErr w:type="spellStart"/>
       <w:r>
         <w:rPr>
           <w:rFonts w:hint="eastAsia"/>
@@ -2621,7 +2495,6 @@
         </w:rPr>
         <w:t>api</w:t>
       </w:r>
-      <w:proofErr w:type="spellEnd"/>
       <w:r>
         <w:rPr>
           <w:rFonts w:hint="eastAsia"/>
@@ -2629,7 +2502,6 @@
         </w:rPr>
         <w:t xml:space="preserve"> console 에서 http </w:t>
       </w:r>
-      <w:proofErr w:type="spellStart"/>
       <w:r>
         <w:rPr>
           <w:rFonts w:hint="eastAsia"/>
@@ -2637,7 +2509,6 @@
         </w:rPr>
         <w:t>apikey</w:t>
       </w:r>
-      <w:proofErr w:type="spellEnd"/>
       <w:r>
         <w:rPr>
           <w:rFonts w:hint="eastAsia"/>
@@ -2649,7 +2520,10 @@
     <w:p>
       <w:pPr>
         <w:rPr>
-          <w:sz w:val="24"/>
+          <w:lang/>
+          <w:rFonts/>
+          <w:sz w:val="24"/>
+          <w:rtl w:val="off"/>
         </w:rPr>
       </w:pPr>
       <w:r>
@@ -2672,7 +2546,6 @@
         </w:rPr>
         <w:t xml:space="preserve"> </w:t>
       </w:r>
-      <w:proofErr w:type="spellStart"/>
       <w:r>
         <w:rPr>
           <w:rFonts w:hint="eastAsia"/>
@@ -2680,7 +2553,6 @@
         </w:rPr>
         <w:t>api</w:t>
       </w:r>
-      <w:proofErr w:type="spellEnd"/>
       <w:r>
         <w:rPr>
           <w:rFonts w:hint="eastAsia"/>
@@ -2688,7 +2560,6 @@
         </w:rPr>
         <w:t xml:space="preserve">를 </w:t>
       </w:r>
-      <w:proofErr w:type="spellStart"/>
       <w:r>
         <w:rPr>
           <w:rFonts w:hint="eastAsia"/>
@@ -2696,7 +2567,6 @@
         </w:rPr>
         <w:t>쓸수있도록</w:t>
       </w:r>
-      <w:proofErr w:type="spellEnd"/>
       <w:r>
         <w:rPr>
           <w:rFonts w:hint="eastAsia"/>
@@ -2704,76 +2574,56 @@
         </w:rPr>
         <w:t xml:space="preserve"> 하는 key. </w:t>
       </w:r>
-      <w:bookmarkStart w:id="0" w:name="_GoBack"/>
-      <w:bookmarkEnd w:id="0"/>
+    </w:p>
+    <w:p>
+      <w:pPr>
+        <w:rPr>
+          <w:lang/>
+          <w:sz w:val="24"/>
+          <w:rtl w:val="off"/>
+        </w:rPr>
+      </w:pPr>
+      <w:r>
+        <w:rPr>
+          <w:lang w:eastAsia="ko-KR"/>
+          <w:sz w:val="24"/>
+          <w:rtl w:val="off"/>
+        </w:rPr>
+        <w:t>useEffect(blabla, []) ==&gt; useEffect does not depend on any state value.</w:t>
+      </w:r>
+    </w:p>
+    <w:p>
+      <w:pPr>
+        <w:rPr>
+          <w:sz w:val="24"/>
+        </w:rPr>
+      </w:pPr>
+      <w:r>
+        <w:rPr>
+          <w:lang w:eastAsia="ko-KR"/>
+          <w:sz w:val="24"/>
+          <w:rtl w:val="off"/>
+        </w:rPr>
+        <w:t>get 은 구식, onsnapchat 신식</w:t>
+      </w:r>
     </w:p>
     <w:sectPr>
       <w:pgSz w:w="11906" w:h="16838"/>
       <w:pgMar w:top="1701" w:right="1440" w:bottom="1440" w:left="1440" w:header="851" w:footer="992" w:gutter="0"/>
-      <w:cols w:space="425"/>
+      <w:cols/>
       <w:docGrid w:linePitch="360"/>
     </w:sectPr>
   </w:body>
 </w:document>
 </file>
 
-<file path=word/endnotes.xml><?xml version="1.0" encoding="utf-8"?>
-<w:endnotes xmlns:wpc="http://schemas.microsoft.com/office/word/2010/wordprocessingCanvas" xmlns:mc="http://schemas.openxmlformats.org/markup-compatibility/2006" xmlns:o="urn:schemas-microsoft-com:office:office" xmlns:r="http://schemas.openxmlformats.org/officeDocument/2006/relationships" xmlns:m="http://schemas.openxmlformats.org/officeDocument/2006/math" xmlns:v="urn:schemas-microsoft-com:vml" xmlns:wp14="http://schemas.microsoft.com/office/word/2010/wordprocessingDrawing" xmlns:wp="http://schemas.openxmlformats.org/drawingml/2006/wordprocessingDrawing" xmlns:w10="urn:schemas-microsoft-com:office:word" xmlns:w="http://schemas.openxmlformats.org/wordprocessingml/2006/main" xmlns:w14="http://schemas.microsoft.com/office/word/2010/wordml" xmlns:wpg="http://schemas.microsoft.com/office/word/2010/wordprocessingGroup" xmlns:wpi="http://schemas.microsoft.com/office/word/2010/wordprocessingInk" xmlns:wne="http://schemas.microsoft.com/office/word/2006/wordml" xmlns:wps="http://schemas.microsoft.com/office/word/2010/wordprocessingShape" mc:Ignorable="w14 wp14">
-  <w:endnote w:type="separator" w:id="-1">
-    <w:p>
-      <w:pPr>
-        <w:spacing w:after="0" w:line="240" w:lineRule="auto"/>
-      </w:pPr>
-      <w:r>
-        <w:separator/>
-      </w:r>
-    </w:p>
-  </w:endnote>
-  <w:endnote w:type="continuationSeparator" w:id="0">
-    <w:p>
-      <w:pPr>
-        <w:spacing w:after="0" w:line="240" w:lineRule="auto"/>
-      </w:pPr>
-      <w:r>
-        <w:continuationSeparator/>
-      </w:r>
-    </w:p>
-  </w:endnote>
-</w:endnotes>
-</file>
-
-<file path=word/footnotes.xml><?xml version="1.0" encoding="utf-8"?>
-<w:footnotes xmlns:wpc="http://schemas.microsoft.com/office/word/2010/wordprocessingCanvas" xmlns:mc="http://schemas.openxmlformats.org/markup-compatibility/2006" xmlns:o="urn:schemas-microsoft-com:office:office" xmlns:r="http://schemas.openxmlformats.org/officeDocument/2006/relationships" xmlns:m="http://schemas.openxmlformats.org/officeDocument/2006/math" xmlns:v="urn:schemas-microsoft-com:vml" xmlns:wp14="http://schemas.microsoft.com/office/word/2010/wordprocessingDrawing" xmlns:wp="http://schemas.openxmlformats.org/drawingml/2006/wordprocessingDrawing" xmlns:w10="urn:schemas-microsoft-com:office:word" xmlns:w="http://schemas.openxmlformats.org/wordprocessingml/2006/main" xmlns:w14="http://schemas.microsoft.com/office/word/2010/wordml" xmlns:wpg="http://schemas.microsoft.com/office/word/2010/wordprocessingGroup" xmlns:wpi="http://schemas.microsoft.com/office/word/2010/wordprocessingInk" xmlns:wne="http://schemas.microsoft.com/office/word/2006/wordml" xmlns:wps="http://schemas.microsoft.com/office/word/2010/wordprocessingShape" mc:Ignorable="w14 wp14">
-  <w:footnote w:type="separator" w:id="-1">
-    <w:p>
-      <w:pPr>
-        <w:spacing w:after="0" w:line="240" w:lineRule="auto"/>
-      </w:pPr>
-      <w:r>
-        <w:separator/>
-      </w:r>
-    </w:p>
-  </w:footnote>
-  <w:footnote w:type="continuationSeparator" w:id="0">
-    <w:p>
-      <w:pPr>
-        <w:spacing w:after="0" w:line="240" w:lineRule="auto"/>
-      </w:pPr>
-      <w:r>
-        <w:continuationSeparator/>
-      </w:r>
-    </w:p>
-  </w:footnote>
-</w:footnotes>
-</file>
-
 <file path=word/numbering.xml><?xml version="1.0" encoding="utf-8"?>
-<w:numbering xmlns:wpc="http://schemas.microsoft.com/office/word/2010/wordprocessingCanvas" xmlns:mc="http://schemas.openxmlformats.org/markup-compatibility/2006" xmlns:o="urn:schemas-microsoft-com:office:office" xmlns:r="http://schemas.openxmlformats.org/officeDocument/2006/relationships" xmlns:m="http://schemas.openxmlformats.org/officeDocument/2006/math" xmlns:v="urn:schemas-microsoft-com:vml" xmlns:wp14="http://schemas.microsoft.com/office/word/2010/wordprocessingDrawing" xmlns:wp="http://schemas.openxmlformats.org/drawingml/2006/wordprocessingDrawing" xmlns:w10="urn:schemas-microsoft-com:office:word" xmlns:w="http://schemas.openxmlformats.org/wordprocessingml/2006/main" xmlns:w14="http://schemas.microsoft.com/office/word/2010/wordml" xmlns:wpg="http://schemas.microsoft.com/office/word/2010/wordprocessingGroup" xmlns:wpi="http://schemas.microsoft.com/office/word/2010/wordprocessingInk" xmlns:wne="http://schemas.microsoft.com/office/word/2006/wordml" xmlns:wps="http://schemas.microsoft.com/office/word/2010/wordprocessingShape" mc:Ignorable="w14 wp14">
+<w:numbering xmlns:ve="http://schemas.openxmlformats.org/markup-compatibility/2006" xmlns:o="urn:schemas-microsoft-com:office:office" xmlns:r="http://schemas.openxmlformats.org/officeDocument/2006/relationships" xmlns:m="http://schemas.openxmlformats.org/officeDocument/2006/math" xmlns:v="urn:schemas-microsoft-com:vml" xmlns:wp="http://schemas.openxmlformats.org/drawingml/2006/wordprocessingDrawing" xmlns:w10="urn:schemas-microsoft-com:office:word" xmlns:w="http://schemas.openxmlformats.org/wordprocessingml/2006/main" xmlns:w14="http://schemas.microsoft.com/office/word/2010/wordml" xmlns:wne="http://schemas.microsoft.com/office/word/2006/wordml">
   <w:abstractNum w:abstractNumId="0">
-    <w:nsid w:val="3754582B"/>
+    <w:nsid w:val="3754582b"/>
     <w:multiLevelType w:val="hybridMultilevel"/>
-    <w:tmpl w:val="F09EA3D0"/>
-    <w:lvl w:ilvl="0" w:tplc="2B6C2CF4">
+    <w:tmpl w:val="f09ea3d0"/>
+    <w:lvl w:ilvl="0" w:tplc="2b6c2cf4">
       <w:numFmt w:val="bullet"/>
       <w:lvlText w:val=""/>
       <w:lvlJc w:val="left"/>
@@ -2781,10 +2631,10 @@
         <w:ind w:left="760" w:hanging="360"/>
       </w:pPr>
       <w:rPr>
-        <w:rFonts w:ascii="Wingdings" w:eastAsiaTheme="minorEastAsia" w:hAnsi="Wingdings" w:cstheme="minorBidi" w:hint="default"/>
+        <w:rFonts w:ascii="Wingdings" w:hAnsi="Wingdings" w:hint="default"/>
       </w:rPr>
     </w:lvl>
-    <w:lvl w:ilvl="1" w:tplc="04090003" w:tentative="1">
+    <w:lvl w:ilvl="1" w:tentative="on" w:tplc="4090003">
       <w:start w:val="1"/>
       <w:numFmt w:val="bullet"/>
       <w:lvlText w:val=""/>
@@ -2796,7 +2646,7 @@
         <w:rFonts w:ascii="Wingdings" w:hAnsi="Wingdings" w:hint="default"/>
       </w:rPr>
     </w:lvl>
-    <w:lvl w:ilvl="2" w:tplc="04090005" w:tentative="1">
+    <w:lvl w:ilvl="2" w:tentative="on" w:tplc="4090005">
       <w:start w:val="1"/>
       <w:numFmt w:val="bullet"/>
       <w:lvlText w:val=""/>
@@ -2808,7 +2658,7 @@
         <w:rFonts w:ascii="Wingdings" w:hAnsi="Wingdings" w:hint="default"/>
       </w:rPr>
     </w:lvl>
-    <w:lvl w:ilvl="3" w:tplc="04090001" w:tentative="1">
+    <w:lvl w:ilvl="3" w:tentative="on" w:tplc="4090001">
       <w:start w:val="1"/>
       <w:numFmt w:val="bullet"/>
       <w:lvlText w:val=""/>
@@ -2820,7 +2670,7 @@
         <w:rFonts w:ascii="Wingdings" w:hAnsi="Wingdings" w:hint="default"/>
       </w:rPr>
     </w:lvl>
-    <w:lvl w:ilvl="4" w:tplc="04090003" w:tentative="1">
+    <w:lvl w:ilvl="4" w:tentative="on" w:tplc="4090003">
       <w:start w:val="1"/>
       <w:numFmt w:val="bullet"/>
       <w:lvlText w:val=""/>
@@ -2832,7 +2682,7 @@
         <w:rFonts w:ascii="Wingdings" w:hAnsi="Wingdings" w:hint="default"/>
       </w:rPr>
     </w:lvl>
-    <w:lvl w:ilvl="5" w:tplc="04090005" w:tentative="1">
+    <w:lvl w:ilvl="5" w:tentative="on" w:tplc="4090005">
       <w:start w:val="1"/>
       <w:numFmt w:val="bullet"/>
       <w:lvlText w:val=""/>
@@ -2844,7 +2694,7 @@
         <w:rFonts w:ascii="Wingdings" w:hAnsi="Wingdings" w:hint="default"/>
       </w:rPr>
     </w:lvl>
-    <w:lvl w:ilvl="6" w:tplc="04090001" w:tentative="1">
+    <w:lvl w:ilvl="6" w:tentative="on" w:tplc="4090001">
       <w:start w:val="1"/>
       <w:numFmt w:val="bullet"/>
       <w:lvlText w:val=""/>
@@ -2856,7 +2706,7 @@
         <w:rFonts w:ascii="Wingdings" w:hAnsi="Wingdings" w:hint="default"/>
       </w:rPr>
     </w:lvl>
-    <w:lvl w:ilvl="7" w:tplc="04090003" w:tentative="1">
+    <w:lvl w:ilvl="7" w:tentative="on" w:tplc="4090003">
       <w:start w:val="1"/>
       <w:numFmt w:val="bullet"/>
       <w:lvlText w:val=""/>
@@ -2868,7 +2718,7 @@
         <w:rFonts w:ascii="Wingdings" w:hAnsi="Wingdings" w:hint="default"/>
       </w:rPr>
     </w:lvl>
-    <w:lvl w:ilvl="8" w:tplc="04090005" w:tentative="1">
+    <w:lvl w:ilvl="8" w:tentative="on" w:tplc="4090005">
       <w:start w:val="1"/>
       <w:numFmt w:val="bullet"/>
       <w:lvlText w:val=""/>
@@ -2888,20 +2738,20 @@
 </file>
 
 <file path=word/styles.xml><?xml version="1.0" encoding="utf-8"?>
-<w:styles xmlns:mc="http://schemas.openxmlformats.org/markup-compatibility/2006" xmlns:r="http://schemas.openxmlformats.org/officeDocument/2006/relationships" xmlns:w="http://schemas.openxmlformats.org/wordprocessingml/2006/main" xmlns:w14="http://schemas.microsoft.com/office/word/2010/wordml" mc:Ignorable="w14">
+<w:styles xmlns:r="http://schemas.openxmlformats.org/officeDocument/2006/relationships" xmlns:w="http://schemas.openxmlformats.org/wordprocessingml/2006/main">
   <w:docDefaults>
     <w:rPrDefault>
       <w:rPr>
+        <w:lang w:val="en-US" w:eastAsia="ko-KR" w:bidi="ar-SA"/>
         <w:rFonts w:asciiTheme="minorHAnsi" w:eastAsiaTheme="minorEastAsia" w:hAnsiTheme="minorHAnsi" w:cstheme="minorBidi"/>
+        <w:szCs w:val="22"/>
         <w:kern w:val="2"/>
-        <w:szCs w:val="22"/>
-        <w:lang w:val="en-US" w:eastAsia="ko-KR" w:bidi="ar-SA"/>
       </w:rPr>
     </w:rPrDefault>
     <w:pPrDefault>
       <w:pPr>
+        <w:jc w:val="both"/>
         <w:spacing w:after="200" w:line="276" w:lineRule="auto"/>
-        <w:jc w:val="both"/>
       </w:pPr>
     </w:pPrDefault>
   </w:docDefaults>
@@ -2916,142 +2766,142 @@
     <w:lsdException w:name="heading 7" w:uiPriority="9" w:qFormat="1"/>
     <w:lsdException w:name="heading 8" w:uiPriority="9" w:qFormat="1"/>
     <w:lsdException w:name="heading 9" w:uiPriority="9" w:qFormat="1"/>
-    <w:lsdException w:name="toc 1" w:uiPriority="39"/>
-    <w:lsdException w:name="toc 2" w:uiPriority="39"/>
-    <w:lsdException w:name="toc 3" w:uiPriority="39"/>
-    <w:lsdException w:name="toc 4" w:uiPriority="39"/>
-    <w:lsdException w:name="toc 5" w:uiPriority="39"/>
-    <w:lsdException w:name="toc 6" w:uiPriority="39"/>
-    <w:lsdException w:name="toc 7" w:uiPriority="39"/>
-    <w:lsdException w:name="toc 8" w:uiPriority="39"/>
-    <w:lsdException w:name="toc 9" w:uiPriority="39"/>
-    <w:lsdException w:name="caption" w:uiPriority="35" w:qFormat="1"/>
-    <w:lsdException w:name="Title" w:semiHidden="0" w:uiPriority="10" w:unhideWhenUsed="0" w:qFormat="1"/>
+    <w:lsdException w:name="toc 1" w:uiPriority="57"/>
+    <w:lsdException w:name="toc 2" w:uiPriority="57"/>
+    <w:lsdException w:name="toc 3" w:uiPriority="57"/>
+    <w:lsdException w:name="toc 4" w:uiPriority="57"/>
+    <w:lsdException w:name="toc 5" w:uiPriority="57"/>
+    <w:lsdException w:name="toc 6" w:uiPriority="57"/>
+    <w:lsdException w:name="toc 7" w:uiPriority="57"/>
+    <w:lsdException w:name="toc 8" w:uiPriority="57"/>
+    <w:lsdException w:name="toc 9" w:uiPriority="57"/>
+    <w:lsdException w:name="caption" w:uiPriority="53" w:qFormat="1"/>
+    <w:lsdException w:name="Title" w:semiHidden="0" w:uiPriority="16" w:unhideWhenUsed="0" w:qFormat="1"/>
     <w:lsdException w:name="Default Paragraph Font" w:uiPriority="1"/>
-    <w:lsdException w:name="Subtitle" w:semiHidden="0" w:uiPriority="11" w:unhideWhenUsed="0" w:qFormat="1"/>
-    <w:lsdException w:name="Strong" w:semiHidden="0" w:uiPriority="22" w:unhideWhenUsed="0" w:qFormat="1"/>
-    <w:lsdException w:name="Emphasis" w:semiHidden="0" w:uiPriority="20" w:unhideWhenUsed="0" w:qFormat="1"/>
-    <w:lsdException w:name="Table Grid" w:semiHidden="0" w:uiPriority="59" w:unhideWhenUsed="0"/>
+    <w:lsdException w:name="Subtitle" w:semiHidden="0" w:uiPriority="17" w:unhideWhenUsed="0" w:qFormat="1"/>
+    <w:lsdException w:name="Strong" w:semiHidden="0" w:uiPriority="34" w:unhideWhenUsed="0" w:qFormat="1"/>
+    <w:lsdException w:name="Emphasis" w:semiHidden="0" w:uiPriority="32" w:unhideWhenUsed="0" w:qFormat="1"/>
+    <w:lsdException w:name="Table Grid" w:semiHidden="0" w:uiPriority="89" w:unhideWhenUsed="0"/>
     <w:lsdException w:name="Placeholder Text" w:unhideWhenUsed="0"/>
     <w:lsdException w:name="No Spacing" w:semiHidden="0" w:uiPriority="1" w:unhideWhenUsed="0" w:qFormat="1"/>
-    <w:lsdException w:name="Light Shading" w:semiHidden="0" w:uiPriority="60" w:unhideWhenUsed="0"/>
-    <w:lsdException w:name="Light List" w:semiHidden="0" w:uiPriority="61" w:unhideWhenUsed="0"/>
-    <w:lsdException w:name="Light Grid" w:semiHidden="0" w:uiPriority="62" w:unhideWhenUsed="0"/>
-    <w:lsdException w:name="Medium Shading 1" w:semiHidden="0" w:uiPriority="63" w:unhideWhenUsed="0"/>
-    <w:lsdException w:name="Medium Shading 2" w:semiHidden="0" w:uiPriority="64" w:unhideWhenUsed="0"/>
-    <w:lsdException w:name="Medium List 1" w:semiHidden="0" w:uiPriority="65" w:unhideWhenUsed="0"/>
-    <w:lsdException w:name="Medium List 2" w:semiHidden="0" w:uiPriority="66" w:unhideWhenUsed="0"/>
-    <w:lsdException w:name="Medium Grid 1" w:semiHidden="0" w:uiPriority="67" w:unhideWhenUsed="0"/>
-    <w:lsdException w:name="Medium Grid 2" w:semiHidden="0" w:uiPriority="68" w:unhideWhenUsed="0"/>
-    <w:lsdException w:name="Medium Grid 3" w:semiHidden="0" w:uiPriority="69" w:unhideWhenUsed="0"/>
-    <w:lsdException w:name="Dark List" w:semiHidden="0" w:uiPriority="70" w:unhideWhenUsed="0"/>
-    <w:lsdException w:name="Colorful Shading" w:semiHidden="0" w:uiPriority="71" w:unhideWhenUsed="0"/>
-    <w:lsdException w:name="Colorful List" w:semiHidden="0" w:uiPriority="72" w:unhideWhenUsed="0"/>
-    <w:lsdException w:name="Colorful Grid" w:semiHidden="0" w:uiPriority="73" w:unhideWhenUsed="0"/>
-    <w:lsdException w:name="Light Shading Accent 1" w:semiHidden="0" w:uiPriority="60" w:unhideWhenUsed="0"/>
-    <w:lsdException w:name="Light List Accent 1" w:semiHidden="0" w:uiPriority="61" w:unhideWhenUsed="0"/>
-    <w:lsdException w:name="Light Grid Accent 1" w:semiHidden="0" w:uiPriority="62" w:unhideWhenUsed="0"/>
-    <w:lsdException w:name="Medium Shading 1 Accent 1" w:semiHidden="0" w:uiPriority="63" w:unhideWhenUsed="0"/>
-    <w:lsdException w:name="Medium Shading 2 Accent 1" w:semiHidden="0" w:uiPriority="64" w:unhideWhenUsed="0"/>
-    <w:lsdException w:name="Medium List 1 Accent 1" w:semiHidden="0" w:uiPriority="65" w:unhideWhenUsed="0"/>
+    <w:lsdException w:name="Light Shading" w:semiHidden="0" w:uiPriority="96" w:unhideWhenUsed="0"/>
+    <w:lsdException w:name="Light List" w:semiHidden="0" w:uiPriority="97" w:unhideWhenUsed="0"/>
+    <w:lsdException w:name="Light Grid" w:semiHidden="0" w:uiPriority="98" w:unhideWhenUsed="0"/>
+    <w:lsdException w:name="Medium Shading 1" w:semiHidden="0" w:uiPriority="99" w:unhideWhenUsed="0"/>
+    <w:lsdException w:name="Medium Shading 2" w:semiHidden="0" w:uiPriority="100" w:unhideWhenUsed="0"/>
+    <w:lsdException w:name="Medium List 1" w:semiHidden="0" w:uiPriority="101" w:unhideWhenUsed="0"/>
+    <w:lsdException w:name="Medium List 2" w:semiHidden="0" w:uiPriority="102" w:unhideWhenUsed="0"/>
+    <w:lsdException w:name="Medium Grid 1" w:semiHidden="0" w:uiPriority="103" w:unhideWhenUsed="0"/>
+    <w:lsdException w:name="Medium Grid 2" w:semiHidden="0" w:uiPriority="104" w:unhideWhenUsed="0"/>
+    <w:lsdException w:name="Medium Grid 3" w:semiHidden="0" w:uiPriority="105" w:unhideWhenUsed="0"/>
+    <w:lsdException w:name="Dark List" w:semiHidden="0" w:uiPriority="112" w:unhideWhenUsed="0"/>
+    <w:lsdException w:name="Colorful Shading" w:semiHidden="0" w:uiPriority="113" w:unhideWhenUsed="0"/>
+    <w:lsdException w:name="Colorful List" w:semiHidden="0" w:uiPriority="114" w:unhideWhenUsed="0"/>
+    <w:lsdException w:name="Colorful Grid" w:semiHidden="0" w:uiPriority="115" w:unhideWhenUsed="0"/>
+    <w:lsdException w:name="Light Shading Accent 1" w:semiHidden="0" w:uiPriority="96" w:unhideWhenUsed="0"/>
+    <w:lsdException w:name="Light List Accent 1" w:semiHidden="0" w:uiPriority="97" w:unhideWhenUsed="0"/>
+    <w:lsdException w:name="Light Grid Accent 1" w:semiHidden="0" w:uiPriority="98" w:unhideWhenUsed="0"/>
+    <w:lsdException w:name="Medium Shading 1 Accent 1" w:semiHidden="0" w:uiPriority="99" w:unhideWhenUsed="0"/>
+    <w:lsdException w:name="Medium Shading 2 Accent 1" w:semiHidden="0" w:uiPriority="100" w:unhideWhenUsed="0"/>
+    <w:lsdException w:name="Medium List 1 Accent 1" w:semiHidden="0" w:uiPriority="101" w:unhideWhenUsed="0"/>
     <w:lsdException w:name="Revision" w:unhideWhenUsed="0"/>
-    <w:lsdException w:name="List Paragraph" w:semiHidden="0" w:uiPriority="34" w:unhideWhenUsed="0" w:qFormat="1"/>
-    <w:lsdException w:name="Quote" w:semiHidden="0" w:uiPriority="29" w:unhideWhenUsed="0" w:qFormat="1"/>
-    <w:lsdException w:name="Intense Quote" w:semiHidden="0" w:uiPriority="30" w:unhideWhenUsed="0" w:qFormat="1"/>
-    <w:lsdException w:name="Medium List 2 Accent 1" w:semiHidden="0" w:uiPriority="66" w:unhideWhenUsed="0"/>
-    <w:lsdException w:name="Medium Grid 1 Accent 1" w:semiHidden="0" w:uiPriority="67" w:unhideWhenUsed="0"/>
-    <w:lsdException w:name="Medium Grid 2 Accent 1" w:semiHidden="0" w:uiPriority="68" w:unhideWhenUsed="0"/>
-    <w:lsdException w:name="Medium Grid 3 Accent 1" w:semiHidden="0" w:uiPriority="69" w:unhideWhenUsed="0"/>
-    <w:lsdException w:name="Dark List Accent 1" w:semiHidden="0" w:uiPriority="70" w:unhideWhenUsed="0"/>
-    <w:lsdException w:name="Colorful Shading Accent 1" w:semiHidden="0" w:uiPriority="71" w:unhideWhenUsed="0"/>
-    <w:lsdException w:name="Colorful List Accent 1" w:semiHidden="0" w:uiPriority="72" w:unhideWhenUsed="0"/>
-    <w:lsdException w:name="Colorful Grid Accent 1" w:semiHidden="0" w:uiPriority="73" w:unhideWhenUsed="0"/>
-    <w:lsdException w:name="Light Shading Accent 2" w:semiHidden="0" w:uiPriority="60" w:unhideWhenUsed="0"/>
-    <w:lsdException w:name="Light List Accent 2" w:semiHidden="0" w:uiPriority="61" w:unhideWhenUsed="0"/>
-    <w:lsdException w:name="Light Grid Accent 2" w:semiHidden="0" w:uiPriority="62" w:unhideWhenUsed="0"/>
-    <w:lsdException w:name="Medium Shading 1 Accent 2" w:semiHidden="0" w:uiPriority="63" w:unhideWhenUsed="0"/>
-    <w:lsdException w:name="Medium Shading 2 Accent 2" w:semiHidden="0" w:uiPriority="64" w:unhideWhenUsed="0"/>
-    <w:lsdException w:name="Medium List 1 Accent 2" w:semiHidden="0" w:uiPriority="65" w:unhideWhenUsed="0"/>
-    <w:lsdException w:name="Medium List 2 Accent 2" w:semiHidden="0" w:uiPriority="66" w:unhideWhenUsed="0"/>
-    <w:lsdException w:name="Medium Grid 1 Accent 2" w:semiHidden="0" w:uiPriority="67" w:unhideWhenUsed="0"/>
-    <w:lsdException w:name="Medium Grid 2 Accent 2" w:semiHidden="0" w:uiPriority="68" w:unhideWhenUsed="0"/>
-    <w:lsdException w:name="Medium Grid 3 Accent 2" w:semiHidden="0" w:uiPriority="69" w:unhideWhenUsed="0"/>
-    <w:lsdException w:name="Dark List Accent 2" w:semiHidden="0" w:uiPriority="70" w:unhideWhenUsed="0"/>
-    <w:lsdException w:name="Colorful Shading Accent 2" w:semiHidden="0" w:uiPriority="71" w:unhideWhenUsed="0"/>
-    <w:lsdException w:name="Colorful List Accent 2" w:semiHidden="0" w:uiPriority="72" w:unhideWhenUsed="0"/>
-    <w:lsdException w:name="Colorful Grid Accent 2" w:semiHidden="0" w:uiPriority="73" w:unhideWhenUsed="0"/>
-    <w:lsdException w:name="Light Shading Accent 3" w:semiHidden="0" w:uiPriority="60" w:unhideWhenUsed="0"/>
-    <w:lsdException w:name="Light List Accent 3" w:semiHidden="0" w:uiPriority="61" w:unhideWhenUsed="0"/>
-    <w:lsdException w:name="Light Grid Accent 3" w:semiHidden="0" w:uiPriority="62" w:unhideWhenUsed="0"/>
-    <w:lsdException w:name="Medium Shading 1 Accent 3" w:semiHidden="0" w:uiPriority="63" w:unhideWhenUsed="0"/>
-    <w:lsdException w:name="Medium Shading 2 Accent 3" w:semiHidden="0" w:uiPriority="64" w:unhideWhenUsed="0"/>
-    <w:lsdException w:name="Medium List 1 Accent 3" w:semiHidden="0" w:uiPriority="65" w:unhideWhenUsed="0"/>
-    <w:lsdException w:name="Medium List 2 Accent 3" w:semiHidden="0" w:uiPriority="66" w:unhideWhenUsed="0"/>
-    <w:lsdException w:name="Medium Grid 1 Accent 3" w:semiHidden="0" w:uiPriority="67" w:unhideWhenUsed="0"/>
-    <w:lsdException w:name="Medium Grid 2 Accent 3" w:semiHidden="0" w:uiPriority="68" w:unhideWhenUsed="0"/>
-    <w:lsdException w:name="Medium Grid 3 Accent 3" w:semiHidden="0" w:uiPriority="69" w:unhideWhenUsed="0"/>
-    <w:lsdException w:name="Dark List Accent 3" w:semiHidden="0" w:uiPriority="70" w:unhideWhenUsed="0"/>
-    <w:lsdException w:name="Colorful Shading Accent 3" w:semiHidden="0" w:uiPriority="71" w:unhideWhenUsed="0"/>
-    <w:lsdException w:name="Colorful List Accent 3" w:semiHidden="0" w:uiPriority="72" w:unhideWhenUsed="0"/>
-    <w:lsdException w:name="Colorful Grid Accent 3" w:semiHidden="0" w:uiPriority="73" w:unhideWhenUsed="0"/>
-    <w:lsdException w:name="Light Shading Accent 4" w:semiHidden="0" w:uiPriority="60" w:unhideWhenUsed="0"/>
-    <w:lsdException w:name="Light List Accent 4" w:semiHidden="0" w:uiPriority="61" w:unhideWhenUsed="0"/>
-    <w:lsdException w:name="Light Grid Accent 4" w:semiHidden="0" w:uiPriority="62" w:unhideWhenUsed="0"/>
-    <w:lsdException w:name="Medium Shading 1 Accent 4" w:semiHidden="0" w:uiPriority="63" w:unhideWhenUsed="0"/>
-    <w:lsdException w:name="Medium Shading 2 Accent 4" w:semiHidden="0" w:uiPriority="64" w:unhideWhenUsed="0"/>
-    <w:lsdException w:name="Medium List 1 Accent 4" w:semiHidden="0" w:uiPriority="65" w:unhideWhenUsed="0"/>
-    <w:lsdException w:name="Medium List 2 Accent 4" w:semiHidden="0" w:uiPriority="66" w:unhideWhenUsed="0"/>
-    <w:lsdException w:name="Medium Grid 1 Accent 4" w:semiHidden="0" w:uiPriority="67" w:unhideWhenUsed="0"/>
-    <w:lsdException w:name="Medium Grid 2 Accent 4" w:semiHidden="0" w:uiPriority="68" w:unhideWhenUsed="0"/>
-    <w:lsdException w:name="Medium Grid 3 Accent 4" w:semiHidden="0" w:uiPriority="69" w:unhideWhenUsed="0"/>
-    <w:lsdException w:name="Dark List Accent 4" w:semiHidden="0" w:uiPriority="70" w:unhideWhenUsed="0"/>
-    <w:lsdException w:name="Colorful Shading Accent 4" w:semiHidden="0" w:uiPriority="71" w:unhideWhenUsed="0"/>
-    <w:lsdException w:name="Colorful List Accent 4" w:semiHidden="0" w:uiPriority="72" w:unhideWhenUsed="0"/>
-    <w:lsdException w:name="Colorful Grid Accent 4" w:semiHidden="0" w:uiPriority="73" w:unhideWhenUsed="0"/>
-    <w:lsdException w:name="Light Shading Accent 5" w:semiHidden="0" w:uiPriority="60" w:unhideWhenUsed="0"/>
-    <w:lsdException w:name="Light List Accent 5" w:semiHidden="0" w:uiPriority="61" w:unhideWhenUsed="0"/>
-    <w:lsdException w:name="Light Grid Accent 5" w:semiHidden="0" w:uiPriority="62" w:unhideWhenUsed="0"/>
-    <w:lsdException w:name="Medium Shading 1 Accent 5" w:semiHidden="0" w:uiPriority="63" w:unhideWhenUsed="0"/>
-    <w:lsdException w:name="Medium Shading 2 Accent 5" w:semiHidden="0" w:uiPriority="64" w:unhideWhenUsed="0"/>
-    <w:lsdException w:name="Medium List 1 Accent 5" w:semiHidden="0" w:uiPriority="65" w:unhideWhenUsed="0"/>
-    <w:lsdException w:name="Medium List 2 Accent 5" w:semiHidden="0" w:uiPriority="66" w:unhideWhenUsed="0"/>
-    <w:lsdException w:name="Medium Grid 1 Accent 5" w:semiHidden="0" w:uiPriority="67" w:unhideWhenUsed="0"/>
-    <w:lsdException w:name="Medium Grid 2 Accent 5" w:semiHidden="0" w:uiPriority="68" w:unhideWhenUsed="0"/>
-    <w:lsdException w:name="Medium Grid 3 Accent 5" w:semiHidden="0" w:uiPriority="69" w:unhideWhenUsed="0"/>
-    <w:lsdException w:name="Dark List Accent 5" w:semiHidden="0" w:uiPriority="70" w:unhideWhenUsed="0"/>
-    <w:lsdException w:name="Colorful Shading Accent 5" w:semiHidden="0" w:uiPriority="71" w:unhideWhenUsed="0"/>
-    <w:lsdException w:name="Colorful List Accent 5" w:semiHidden="0" w:uiPriority="72" w:unhideWhenUsed="0"/>
-    <w:lsdException w:name="Colorful Grid Accent 5" w:semiHidden="0" w:uiPriority="73" w:unhideWhenUsed="0"/>
-    <w:lsdException w:name="Light Shading Accent 6" w:semiHidden="0" w:uiPriority="60" w:unhideWhenUsed="0"/>
-    <w:lsdException w:name="Light List Accent 6" w:semiHidden="0" w:uiPriority="61" w:unhideWhenUsed="0"/>
-    <w:lsdException w:name="Light Grid Accent 6" w:semiHidden="0" w:uiPriority="62" w:unhideWhenUsed="0"/>
-    <w:lsdException w:name="Medium Shading 1 Accent 6" w:semiHidden="0" w:uiPriority="63" w:unhideWhenUsed="0"/>
-    <w:lsdException w:name="Medium Shading 2 Accent 6" w:semiHidden="0" w:uiPriority="64" w:unhideWhenUsed="0"/>
-    <w:lsdException w:name="Medium List 1 Accent 6" w:semiHidden="0" w:uiPriority="65" w:unhideWhenUsed="0"/>
-    <w:lsdException w:name="Medium List 2 Accent 6" w:semiHidden="0" w:uiPriority="66" w:unhideWhenUsed="0"/>
-    <w:lsdException w:name="Medium Grid 1 Accent 6" w:semiHidden="0" w:uiPriority="67" w:unhideWhenUsed="0"/>
-    <w:lsdException w:name="Medium Grid 2 Accent 6" w:semiHidden="0" w:uiPriority="68" w:unhideWhenUsed="0"/>
-    <w:lsdException w:name="Medium Grid 3 Accent 6" w:semiHidden="0" w:uiPriority="69" w:unhideWhenUsed="0"/>
-    <w:lsdException w:name="Dark List Accent 6" w:semiHidden="0" w:uiPriority="70" w:unhideWhenUsed="0"/>
-    <w:lsdException w:name="Colorful Shading Accent 6" w:semiHidden="0" w:uiPriority="71" w:unhideWhenUsed="0"/>
-    <w:lsdException w:name="Colorful List Accent 6" w:semiHidden="0" w:uiPriority="72" w:unhideWhenUsed="0"/>
-    <w:lsdException w:name="Colorful Grid Accent 6" w:semiHidden="0" w:uiPriority="73" w:unhideWhenUsed="0"/>
-    <w:lsdException w:name="Subtle Emphasis" w:semiHidden="0" w:uiPriority="19" w:unhideWhenUsed="0" w:qFormat="1"/>
-    <w:lsdException w:name="Intense Emphasis" w:semiHidden="0" w:uiPriority="21" w:unhideWhenUsed="0" w:qFormat="1"/>
-    <w:lsdException w:name="Subtle Reference" w:semiHidden="0" w:uiPriority="31" w:unhideWhenUsed="0" w:qFormat="1"/>
-    <w:lsdException w:name="Intense Reference" w:semiHidden="0" w:uiPriority="32" w:unhideWhenUsed="0" w:qFormat="1"/>
-    <w:lsdException w:name="Book Title" w:semiHidden="0" w:uiPriority="33" w:unhideWhenUsed="0" w:qFormat="1"/>
-    <w:lsdException w:name="Bibliography" w:uiPriority="37"/>
-    <w:lsdException w:name="TOC Heading" w:uiPriority="39" w:qFormat="1"/>
+    <w:lsdException w:name="List Paragraph" w:semiHidden="0" w:uiPriority="52" w:unhideWhenUsed="0" w:qFormat="1"/>
+    <w:lsdException w:name="Quote" w:semiHidden="0" w:uiPriority="41" w:unhideWhenUsed="0" w:qFormat="1"/>
+    <w:lsdException w:name="Intense Quote" w:semiHidden="0" w:uiPriority="48" w:unhideWhenUsed="0" w:qFormat="1"/>
+    <w:lsdException w:name="Medium List 2 Accent 1" w:semiHidden="0" w:uiPriority="102" w:unhideWhenUsed="0"/>
+    <w:lsdException w:name="Medium Grid 1 Accent 1" w:semiHidden="0" w:uiPriority="103" w:unhideWhenUsed="0"/>
+    <w:lsdException w:name="Medium Grid 2 Accent 1" w:semiHidden="0" w:uiPriority="104" w:unhideWhenUsed="0"/>
+    <w:lsdException w:name="Medium Grid 3 Accent 1" w:semiHidden="0" w:uiPriority="105" w:unhideWhenUsed="0"/>
+    <w:lsdException w:name="Dark List Accent 1" w:semiHidden="0" w:uiPriority="112" w:unhideWhenUsed="0"/>
+    <w:lsdException w:name="Colorful Shading Accent 1" w:semiHidden="0" w:uiPriority="113" w:unhideWhenUsed="0"/>
+    <w:lsdException w:name="Colorful List Accent 1" w:semiHidden="0" w:uiPriority="114" w:unhideWhenUsed="0"/>
+    <w:lsdException w:name="Colorful Grid Accent 1" w:semiHidden="0" w:uiPriority="115" w:unhideWhenUsed="0"/>
+    <w:lsdException w:name="Light Shading Accent 2" w:semiHidden="0" w:uiPriority="96" w:unhideWhenUsed="0"/>
+    <w:lsdException w:name="Light List Accent 2" w:semiHidden="0" w:uiPriority="97" w:unhideWhenUsed="0"/>
+    <w:lsdException w:name="Light Grid Accent 2" w:semiHidden="0" w:uiPriority="98" w:unhideWhenUsed="0"/>
+    <w:lsdException w:name="Medium Shading 1 Accent 2" w:semiHidden="0" w:uiPriority="99" w:unhideWhenUsed="0"/>
+    <w:lsdException w:name="Medium Shading 2 Accent 2" w:semiHidden="0" w:uiPriority="100" w:unhideWhenUsed="0"/>
+    <w:lsdException w:name="Medium List 1 Accent 2" w:semiHidden="0" w:uiPriority="101" w:unhideWhenUsed="0"/>
+    <w:lsdException w:name="Medium List 2 Accent 2" w:semiHidden="0" w:uiPriority="102" w:unhideWhenUsed="0"/>
+    <w:lsdException w:name="Medium Grid 1 Accent 2" w:semiHidden="0" w:uiPriority="103" w:unhideWhenUsed="0"/>
+    <w:lsdException w:name="Medium Grid 2 Accent 2" w:semiHidden="0" w:uiPriority="104" w:unhideWhenUsed="0"/>
+    <w:lsdException w:name="Medium Grid 3 Accent 2" w:semiHidden="0" w:uiPriority="105" w:unhideWhenUsed="0"/>
+    <w:lsdException w:name="Dark List Accent 2" w:semiHidden="0" w:uiPriority="112" w:unhideWhenUsed="0"/>
+    <w:lsdException w:name="Colorful Shading Accent 2" w:semiHidden="0" w:uiPriority="113" w:unhideWhenUsed="0"/>
+    <w:lsdException w:name="Colorful List Accent 2" w:semiHidden="0" w:uiPriority="114" w:unhideWhenUsed="0"/>
+    <w:lsdException w:name="Colorful Grid Accent 2" w:semiHidden="0" w:uiPriority="115" w:unhideWhenUsed="0"/>
+    <w:lsdException w:name="Light Shading Accent 3" w:semiHidden="0" w:uiPriority="96" w:unhideWhenUsed="0"/>
+    <w:lsdException w:name="Light List Accent 3" w:semiHidden="0" w:uiPriority="97" w:unhideWhenUsed="0"/>
+    <w:lsdException w:name="Light Grid Accent 3" w:semiHidden="0" w:uiPriority="98" w:unhideWhenUsed="0"/>
+    <w:lsdException w:name="Medium Shading 1 Accent 3" w:semiHidden="0" w:uiPriority="99" w:unhideWhenUsed="0"/>
+    <w:lsdException w:name="Medium Shading 2 Accent 3" w:semiHidden="0" w:uiPriority="100" w:unhideWhenUsed="0"/>
+    <w:lsdException w:name="Medium List 1 Accent 3" w:semiHidden="0" w:uiPriority="101" w:unhideWhenUsed="0"/>
+    <w:lsdException w:name="Medium List 2 Accent 3" w:semiHidden="0" w:uiPriority="102" w:unhideWhenUsed="0"/>
+    <w:lsdException w:name="Medium Grid 1 Accent 3" w:semiHidden="0" w:uiPriority="103" w:unhideWhenUsed="0"/>
+    <w:lsdException w:name="Medium Grid 2 Accent 3" w:semiHidden="0" w:uiPriority="104" w:unhideWhenUsed="0"/>
+    <w:lsdException w:name="Medium Grid 3 Accent 3" w:semiHidden="0" w:uiPriority="105" w:unhideWhenUsed="0"/>
+    <w:lsdException w:name="Dark List Accent 3" w:semiHidden="0" w:uiPriority="112" w:unhideWhenUsed="0"/>
+    <w:lsdException w:name="Colorful Shading Accent 3" w:semiHidden="0" w:uiPriority="113" w:unhideWhenUsed="0"/>
+    <w:lsdException w:name="Colorful List Accent 3" w:semiHidden="0" w:uiPriority="114" w:unhideWhenUsed="0"/>
+    <w:lsdException w:name="Colorful Grid Accent 3" w:semiHidden="0" w:uiPriority="115" w:unhideWhenUsed="0"/>
+    <w:lsdException w:name="Light Shading Accent 4" w:semiHidden="0" w:uiPriority="96" w:unhideWhenUsed="0"/>
+    <w:lsdException w:name="Light List Accent 4" w:semiHidden="0" w:uiPriority="97" w:unhideWhenUsed="0"/>
+    <w:lsdException w:name="Light Grid Accent 4" w:semiHidden="0" w:uiPriority="98" w:unhideWhenUsed="0"/>
+    <w:lsdException w:name="Medium Shading 1 Accent 4" w:semiHidden="0" w:uiPriority="99" w:unhideWhenUsed="0"/>
+    <w:lsdException w:name="Medium Shading 2 Accent 4" w:semiHidden="0" w:uiPriority="100" w:unhideWhenUsed="0"/>
+    <w:lsdException w:name="Medium List 1 Accent 4" w:semiHidden="0" w:uiPriority="101" w:unhideWhenUsed="0"/>
+    <w:lsdException w:name="Medium List 2 Accent 4" w:semiHidden="0" w:uiPriority="102" w:unhideWhenUsed="0"/>
+    <w:lsdException w:name="Medium Grid 1 Accent 4" w:semiHidden="0" w:uiPriority="103" w:unhideWhenUsed="0"/>
+    <w:lsdException w:name="Medium Grid 2 Accent 4" w:semiHidden="0" w:uiPriority="104" w:unhideWhenUsed="0"/>
+    <w:lsdException w:name="Medium Grid 3 Accent 4" w:semiHidden="0" w:uiPriority="105" w:unhideWhenUsed="0"/>
+    <w:lsdException w:name="Dark List Accent 4" w:semiHidden="0" w:uiPriority="112" w:unhideWhenUsed="0"/>
+    <w:lsdException w:name="Colorful Shading Accent 4" w:semiHidden="0" w:uiPriority="113" w:unhideWhenUsed="0"/>
+    <w:lsdException w:name="Colorful List Accent 4" w:semiHidden="0" w:uiPriority="114" w:unhideWhenUsed="0"/>
+    <w:lsdException w:name="Colorful Grid Accent 4" w:semiHidden="0" w:uiPriority="115" w:unhideWhenUsed="0"/>
+    <w:lsdException w:name="Light Shading Accent 5" w:semiHidden="0" w:uiPriority="96" w:unhideWhenUsed="0"/>
+    <w:lsdException w:name="Light List Accent 5" w:semiHidden="0" w:uiPriority="97" w:unhideWhenUsed="0"/>
+    <w:lsdException w:name="Light Grid Accent 5" w:semiHidden="0" w:uiPriority="98" w:unhideWhenUsed="0"/>
+    <w:lsdException w:name="Medium Shading 1 Accent 5" w:semiHidden="0" w:uiPriority="99" w:unhideWhenUsed="0"/>
+    <w:lsdException w:name="Medium Shading 2 Accent 5" w:semiHidden="0" w:uiPriority="100" w:unhideWhenUsed="0"/>
+    <w:lsdException w:name="Medium List 1 Accent 5" w:semiHidden="0" w:uiPriority="101" w:unhideWhenUsed="0"/>
+    <w:lsdException w:name="Medium List 2 Accent 5" w:semiHidden="0" w:uiPriority="102" w:unhideWhenUsed="0"/>
+    <w:lsdException w:name="Medium Grid 1 Accent 5" w:semiHidden="0" w:uiPriority="103" w:unhideWhenUsed="0"/>
+    <w:lsdException w:name="Medium Grid 2 Accent 5" w:semiHidden="0" w:uiPriority="104" w:unhideWhenUsed="0"/>
+    <w:lsdException w:name="Medium Grid 3 Accent 5" w:semiHidden="0" w:uiPriority="105" w:unhideWhenUsed="0"/>
+    <w:lsdException w:name="Dark List Accent 5" w:semiHidden="0" w:uiPriority="112" w:unhideWhenUsed="0"/>
+    <w:lsdException w:name="Colorful Shading Accent 5" w:semiHidden="0" w:uiPriority="113" w:unhideWhenUsed="0"/>
+    <w:lsdException w:name="Colorful List Accent 5" w:semiHidden="0" w:uiPriority="114" w:unhideWhenUsed="0"/>
+    <w:lsdException w:name="Colorful Grid Accent 5" w:semiHidden="0" w:uiPriority="115" w:unhideWhenUsed="0"/>
+    <w:lsdException w:name="Light Shading Accent 6" w:semiHidden="0" w:uiPriority="96" w:unhideWhenUsed="0"/>
+    <w:lsdException w:name="Light List Accent 6" w:semiHidden="0" w:uiPriority="97" w:unhideWhenUsed="0"/>
+    <w:lsdException w:name="Light Grid Accent 6" w:semiHidden="0" w:uiPriority="98" w:unhideWhenUsed="0"/>
+    <w:lsdException w:name="Medium Shading 1 Accent 6" w:semiHidden="0" w:uiPriority="99" w:unhideWhenUsed="0"/>
+    <w:lsdException w:name="Medium Shading 2 Accent 6" w:semiHidden="0" w:uiPriority="100" w:unhideWhenUsed="0"/>
+    <w:lsdException w:name="Medium List 1 Accent 6" w:semiHidden="0" w:uiPriority="101" w:unhideWhenUsed="0"/>
+    <w:lsdException w:name="Medium List 2 Accent 6" w:semiHidden="0" w:uiPriority="102" w:unhideWhenUsed="0"/>
+    <w:lsdException w:name="Medium Grid 1 Accent 6" w:semiHidden="0" w:uiPriority="103" w:unhideWhenUsed="0"/>
+    <w:lsdException w:name="Medium Grid 2 Accent 6" w:semiHidden="0" w:uiPriority="104" w:unhideWhenUsed="0"/>
+    <w:lsdException w:name="Medium Grid 3 Accent 6" w:semiHidden="0" w:uiPriority="105" w:unhideWhenUsed="0"/>
+    <w:lsdException w:name="Dark List Accent 6" w:semiHidden="0" w:uiPriority="112" w:unhideWhenUsed="0"/>
+    <w:lsdException w:name="Colorful Shading Accent 6" w:semiHidden="0" w:uiPriority="113" w:unhideWhenUsed="0"/>
+    <w:lsdException w:name="Colorful List Accent 6" w:semiHidden="0" w:uiPriority="114" w:unhideWhenUsed="0"/>
+    <w:lsdException w:name="Colorful Grid Accent 6" w:semiHidden="0" w:uiPriority="115" w:unhideWhenUsed="0"/>
+    <w:lsdException w:name="Subtle Emphasis" w:semiHidden="0" w:uiPriority="25" w:unhideWhenUsed="0" w:qFormat="1"/>
+    <w:lsdException w:name="Intense Emphasis" w:semiHidden="0" w:uiPriority="33" w:unhideWhenUsed="0" w:qFormat="1"/>
+    <w:lsdException w:name="Subtle Reference" w:semiHidden="0" w:uiPriority="49" w:unhideWhenUsed="0" w:qFormat="1"/>
+    <w:lsdException w:name="Intense Reference" w:semiHidden="0" w:uiPriority="50" w:unhideWhenUsed="0" w:qFormat="1"/>
+    <w:lsdException w:name="Book Title" w:semiHidden="0" w:uiPriority="51" w:unhideWhenUsed="0" w:qFormat="1"/>
+    <w:lsdException w:name="Bibliography" w:uiPriority="55"/>
+    <w:lsdException w:name="TOC Heading" w:uiPriority="57" w:qFormat="1"/>
   </w:latentStyles>
   <w:style w:type="paragraph" w:default="1" w:styleId="a">
     <w:name w:val="Normal"/>
     <w:qFormat/>
     <w:pPr>
-      <w:widowControl w:val="0"/>
-      <w:wordWrap w:val="0"/>
-      <w:autoSpaceDE w:val="0"/>
-      <w:autoSpaceDN w:val="0"/>
+      <w:autoSpaceDE w:val="off"/>
+      <w:autoSpaceDN w:val="off"/>
+      <w:widowControl w:val="off"/>
+      <w:wordWrap w:val="off"/>
     </w:pPr>
   </w:style>
   <w:style w:type="character" w:default="1" w:styleId="a0">
@@ -3083,358 +2933,72 @@
   </w:style>
   <w:style w:type="paragraph" w:styleId="a3">
     <w:name w:val="List Paragraph"/>
+    <w:uiPriority w:val="34"/>
     <w:basedOn w:val="a"/>
-    <w:uiPriority w:val="34"/>
     <w:qFormat/>
-    <w:rsid w:val="00622AA6"/>
     <w:pPr>
       <w:ind w:leftChars="400" w:left="800"/>
     </w:pPr>
   </w:style>
-  <w:style w:type="paragraph" w:styleId="a4">
+  <w:style w:type="paragraph" w:customStyle="1" w:styleId="a4">
     <w:name w:val="header"/>
+    <w:uiPriority w:val="99"/>
     <w:basedOn w:val="a"/>
     <w:link w:val="Char"/>
-    <w:uiPriority w:val="99"/>
     <w:unhideWhenUsed/>
-    <w:rsid w:val="000631B0"/>
     <w:pPr>
+      <w:snapToGrid w:val="0"/>
       <w:tabs>
         <w:tab w:val="center" w:pos="4513"/>
         <w:tab w:val="right" w:pos="9026"/>
       </w:tabs>
-      <w:snapToGrid w:val="0"/>
     </w:pPr>
   </w:style>
   <w:style w:type="character" w:customStyle="1" w:styleId="Char">
     <w:name w:val="머리글 Char"/>
+    <w:uiPriority w:val="99"/>
     <w:basedOn w:val="a0"/>
     <w:link w:val="a4"/>
+  </w:style>
+  <w:style w:type="paragraph" w:customStyle="1" w:styleId="a5">
+    <w:name w:val="footer"/>
     <w:uiPriority w:val="99"/>
-    <w:rsid w:val="000631B0"/>
-  </w:style>
-  <w:style w:type="paragraph" w:styleId="a5">
-    <w:name w:val="footer"/>
     <w:basedOn w:val="a"/>
     <w:link w:val="Char0"/>
-    <w:uiPriority w:val="99"/>
     <w:unhideWhenUsed/>
-    <w:rsid w:val="000631B0"/>
     <w:pPr>
+      <w:snapToGrid w:val="0"/>
       <w:tabs>
         <w:tab w:val="center" w:pos="4513"/>
         <w:tab w:val="right" w:pos="9026"/>
       </w:tabs>
-      <w:snapToGrid w:val="0"/>
     </w:pPr>
   </w:style>
   <w:style w:type="character" w:customStyle="1" w:styleId="Char0">
     <w:name w:val="바닥글 Char"/>
+    <w:uiPriority w:val="99"/>
     <w:basedOn w:val="a0"/>
     <w:link w:val="a5"/>
-    <w:uiPriority w:val="99"/>
-    <w:rsid w:val="000631B0"/>
   </w:style>
   <w:style w:type="character" w:customStyle="1" w:styleId="kwd">
     <w:name w:val="kwd"/>
     <w:basedOn w:val="a0"/>
-    <w:rsid w:val="00DC5D01"/>
   </w:style>
   <w:style w:type="character" w:customStyle="1" w:styleId="pln">
     <w:name w:val="pln"/>
     <w:basedOn w:val="a0"/>
-    <w:rsid w:val="00DC5D01"/>
   </w:style>
   <w:style w:type="character" w:customStyle="1" w:styleId="pun">
     <w:name w:val="pun"/>
     <w:basedOn w:val="a0"/>
-    <w:rsid w:val="00DC5D01"/>
   </w:style>
   <w:style w:type="character" w:customStyle="1" w:styleId="str">
     <w:name w:val="str"/>
     <w:basedOn w:val="a0"/>
-    <w:rsid w:val="00DC5D01"/>
   </w:style>
   <w:style w:type="character" w:customStyle="1" w:styleId="token">
     <w:name w:val="token"/>
     <w:basedOn w:val="a0"/>
-    <w:rsid w:val="00913402"/>
-  </w:style>
-</w:styles>
-</file>
-
-<file path=word/stylesWithEffects.xml><?xml version="1.0" encoding="utf-8"?>
-<w:styles xmlns:wpc="http://schemas.microsoft.com/office/word/2010/wordprocessingCanvas" xmlns:mc="http://schemas.openxmlformats.org/markup-compatibility/2006" xmlns:o="urn:schemas-microsoft-com:office:office" xmlns:r="http://schemas.openxmlformats.org/officeDocument/2006/relationships" xmlns:m="http://schemas.openxmlformats.org/officeDocument/2006/math" xmlns:v="urn:schemas-microsoft-com:vml" xmlns:wp14="http://schemas.microsoft.com/office/word/2010/wordprocessingDrawing" xmlns:wp="http://schemas.openxmlformats.org/drawingml/2006/wordprocessingDrawing" xmlns:w10="urn:schemas-microsoft-com:office:word" xmlns:w="http://schemas.openxmlformats.org/wordprocessingml/2006/main" xmlns:w14="http://schemas.microsoft.com/office/word/2010/wordml" xmlns:wpg="http://schemas.microsoft.com/office/word/2010/wordprocessingGroup" xmlns:wpi="http://schemas.microsoft.com/office/word/2010/wordprocessingInk" xmlns:wne="http://schemas.microsoft.com/office/word/2006/wordml" xmlns:wps="http://schemas.microsoft.com/office/word/2010/wordprocessingShape" mc:Ignorable="w14 wp14">
-  <w:docDefaults>
-    <w:rPrDefault>
-      <w:rPr>
-        <w:rFonts w:asciiTheme="minorHAnsi" w:eastAsiaTheme="minorEastAsia" w:hAnsiTheme="minorHAnsi" w:cstheme="minorBidi"/>
-        <w:kern w:val="2"/>
-        <w:szCs w:val="22"/>
-        <w:lang w:val="en-US" w:eastAsia="ko-KR" w:bidi="ar-SA"/>
-      </w:rPr>
-    </w:rPrDefault>
-    <w:pPrDefault>
-      <w:pPr>
-        <w:spacing w:after="200" w:line="276" w:lineRule="auto"/>
-        <w:jc w:val="both"/>
-      </w:pPr>
-    </w:pPrDefault>
-  </w:docDefaults>
-  <w:latentStyles w:defLockedState="0" w:defUIPriority="99" w:defSemiHidden="1" w:defUnhideWhenUsed="1" w:defQFormat="0" w:count="267">
-    <w:lsdException w:name="Normal" w:semiHidden="0" w:uiPriority="0" w:unhideWhenUsed="0" w:qFormat="1"/>
-    <w:lsdException w:name="heading 1" w:semiHidden="0" w:uiPriority="9" w:unhideWhenUsed="0" w:qFormat="1"/>
-    <w:lsdException w:name="heading 2" w:uiPriority="9" w:qFormat="1"/>
-    <w:lsdException w:name="heading 3" w:uiPriority="9" w:qFormat="1"/>
-    <w:lsdException w:name="heading 4" w:uiPriority="9" w:qFormat="1"/>
-    <w:lsdException w:name="heading 5" w:uiPriority="9" w:qFormat="1"/>
-    <w:lsdException w:name="heading 6" w:uiPriority="9" w:qFormat="1"/>
-    <w:lsdException w:name="heading 7" w:uiPriority="9" w:qFormat="1"/>
-    <w:lsdException w:name="heading 8" w:uiPriority="9" w:qFormat="1"/>
-    <w:lsdException w:name="heading 9" w:uiPriority="9" w:qFormat="1"/>
-    <w:lsdException w:name="toc 1" w:uiPriority="39"/>
-    <w:lsdException w:name="toc 2" w:uiPriority="39"/>
-    <w:lsdException w:name="toc 3" w:uiPriority="39"/>
-    <w:lsdException w:name="toc 4" w:uiPriority="39"/>
-    <w:lsdException w:name="toc 5" w:uiPriority="39"/>
-    <w:lsdException w:name="toc 6" w:uiPriority="39"/>
-    <w:lsdException w:name="toc 7" w:uiPriority="39"/>
-    <w:lsdException w:name="toc 8" w:uiPriority="39"/>
-    <w:lsdException w:name="toc 9" w:uiPriority="39"/>
-    <w:lsdException w:name="caption" w:uiPriority="35" w:qFormat="1"/>
-    <w:lsdException w:name="Title" w:semiHidden="0" w:uiPriority="10" w:unhideWhenUsed="0" w:qFormat="1"/>
-    <w:lsdException w:name="Default Paragraph Font" w:uiPriority="1"/>
-    <w:lsdException w:name="Subtitle" w:semiHidden="0" w:uiPriority="11" w:unhideWhenUsed="0" w:qFormat="1"/>
-    <w:lsdException w:name="Strong" w:semiHidden="0" w:uiPriority="22" w:unhideWhenUsed="0" w:qFormat="1"/>
-    <w:lsdException w:name="Emphasis" w:semiHidden="0" w:uiPriority="20" w:unhideWhenUsed="0" w:qFormat="1"/>
-    <w:lsdException w:name="Table Grid" w:semiHidden="0" w:uiPriority="59" w:unhideWhenUsed="0"/>
-    <w:lsdException w:name="Placeholder Text" w:unhideWhenUsed="0"/>
-    <w:lsdException w:name="No Spacing" w:semiHidden="0" w:uiPriority="1" w:unhideWhenUsed="0" w:qFormat="1"/>
-    <w:lsdException w:name="Light Shading" w:semiHidden="0" w:uiPriority="60" w:unhideWhenUsed="0"/>
-    <w:lsdException w:name="Light List" w:semiHidden="0" w:uiPriority="61" w:unhideWhenUsed="0"/>
-    <w:lsdException w:name="Light Grid" w:semiHidden="0" w:uiPriority="62" w:unhideWhenUsed="0"/>
-    <w:lsdException w:name="Medium Shading 1" w:semiHidden="0" w:uiPriority="63" w:unhideWhenUsed="0"/>
-    <w:lsdException w:name="Medium Shading 2" w:semiHidden="0" w:uiPriority="64" w:unhideWhenUsed="0"/>
-    <w:lsdException w:name="Medium List 1" w:semiHidden="0" w:uiPriority="65" w:unhideWhenUsed="0"/>
-    <w:lsdException w:name="Medium List 2" w:semiHidden="0" w:uiPriority="66" w:unhideWhenUsed="0"/>
-    <w:lsdException w:name="Medium Grid 1" w:semiHidden="0" w:uiPriority="67" w:unhideWhenUsed="0"/>
-    <w:lsdException w:name="Medium Grid 2" w:semiHidden="0" w:uiPriority="68" w:unhideWhenUsed="0"/>
-    <w:lsdException w:name="Medium Grid 3" w:semiHidden="0" w:uiPriority="69" w:unhideWhenUsed="0"/>
-    <w:lsdException w:name="Dark List" w:semiHidden="0" w:uiPriority="70" w:unhideWhenUsed="0"/>
-    <w:lsdException w:name="Colorful Shading" w:semiHidden="0" w:uiPriority="71" w:unhideWhenUsed="0"/>
-    <w:lsdException w:name="Colorful List" w:semiHidden="0" w:uiPriority="72" w:unhideWhenUsed="0"/>
-    <w:lsdException w:name="Colorful Grid" w:semiHidden="0" w:uiPriority="73" w:unhideWhenUsed="0"/>
-    <w:lsdException w:name="Light Shading Accent 1" w:semiHidden="0" w:uiPriority="60" w:unhideWhenUsed="0"/>
-    <w:lsdException w:name="Light List Accent 1" w:semiHidden="0" w:uiPriority="61" w:unhideWhenUsed="0"/>
-    <w:lsdException w:name="Light Grid Accent 1" w:semiHidden="0" w:uiPriority="62" w:unhideWhenUsed="0"/>
-    <w:lsdException w:name="Medium Shading 1 Accent 1" w:semiHidden="0" w:uiPriority="63" w:unhideWhenUsed="0"/>
-    <w:lsdException w:name="Medium Shading 2 Accent 1" w:semiHidden="0" w:uiPriority="64" w:unhideWhenUsed="0"/>
-    <w:lsdException w:name="Medium List 1 Accent 1" w:semiHidden="0" w:uiPriority="65" w:unhideWhenUsed="0"/>
-    <w:lsdException w:name="Revision" w:unhideWhenUsed="0"/>
-    <w:lsdException w:name="List Paragraph" w:semiHidden="0" w:uiPriority="34" w:unhideWhenUsed="0" w:qFormat="1"/>
-    <w:lsdException w:name="Quote" w:semiHidden="0" w:uiPriority="29" w:unhideWhenUsed="0" w:qFormat="1"/>
-    <w:lsdException w:name="Intense Quote" w:semiHidden="0" w:uiPriority="30" w:unhideWhenUsed="0" w:qFormat="1"/>
-    <w:lsdException w:name="Medium List 2 Accent 1" w:semiHidden="0" w:uiPriority="66" w:unhideWhenUsed="0"/>
-    <w:lsdException w:name="Medium Grid 1 Accent 1" w:semiHidden="0" w:uiPriority="67" w:unhideWhenUsed="0"/>
-    <w:lsdException w:name="Medium Grid 2 Accent 1" w:semiHidden="0" w:uiPriority="68" w:unhideWhenUsed="0"/>
-    <w:lsdException w:name="Medium Grid 3 Accent 1" w:semiHidden="0" w:uiPriority="69" w:unhideWhenUsed="0"/>
-    <w:lsdException w:name="Dark List Accent 1" w:semiHidden="0" w:uiPriority="70" w:unhideWhenUsed="0"/>
-    <w:lsdException w:name="Colorful Shading Accent 1" w:semiHidden="0" w:uiPriority="71" w:unhideWhenUsed="0"/>
-    <w:lsdException w:name="Colorful List Accent 1" w:semiHidden="0" w:uiPriority="72" w:unhideWhenUsed="0"/>
-    <w:lsdException w:name="Colorful Grid Accent 1" w:semiHidden="0" w:uiPriority="73" w:unhideWhenUsed="0"/>
-    <w:lsdException w:name="Light Shading Accent 2" w:semiHidden="0" w:uiPriority="60" w:unhideWhenUsed="0"/>
-    <w:lsdException w:name="Light List Accent 2" w:semiHidden="0" w:uiPriority="61" w:unhideWhenUsed="0"/>
-    <w:lsdException w:name="Light Grid Accent 2" w:semiHidden="0" w:uiPriority="62" w:unhideWhenUsed="0"/>
-    <w:lsdException w:name="Medium Shading 1 Accent 2" w:semiHidden="0" w:uiPriority="63" w:unhideWhenUsed="0"/>
-    <w:lsdException w:name="Medium Shading 2 Accent 2" w:semiHidden="0" w:uiPriority="64" w:unhideWhenUsed="0"/>
-    <w:lsdException w:name="Medium List 1 Accent 2" w:semiHidden="0" w:uiPriority="65" w:unhideWhenUsed="0"/>
-    <w:lsdException w:name="Medium List 2 Accent 2" w:semiHidden="0" w:uiPriority="66" w:unhideWhenUsed="0"/>
-    <w:lsdException w:name="Medium Grid 1 Accent 2" w:semiHidden="0" w:uiPriority="67" w:unhideWhenUsed="0"/>
-    <w:lsdException w:name="Medium Grid 2 Accent 2" w:semiHidden="0" w:uiPriority="68" w:unhideWhenUsed="0"/>
-    <w:lsdException w:name="Medium Grid 3 Accent 2" w:semiHidden="0" w:uiPriority="69" w:unhideWhenUsed="0"/>
-    <w:lsdException w:name="Dark List Accent 2" w:semiHidden="0" w:uiPriority="70" w:unhideWhenUsed="0"/>
-    <w:lsdException w:name="Colorful Shading Accent 2" w:semiHidden="0" w:uiPriority="71" w:unhideWhenUsed="0"/>
-    <w:lsdException w:name="Colorful List Accent 2" w:semiHidden="0" w:uiPriority="72" w:unhideWhenUsed="0"/>
-    <w:lsdException w:name="Colorful Grid Accent 2" w:semiHidden="0" w:uiPriority="73" w:unhideWhenUsed="0"/>
-    <w:lsdException w:name="Light Shading Accent 3" w:semiHidden="0" w:uiPriority="60" w:unhideWhenUsed="0"/>
-    <w:lsdException w:name="Light List Accent 3" w:semiHidden="0" w:uiPriority="61" w:unhideWhenUsed="0"/>
-    <w:lsdException w:name="Light Grid Accent 3" w:semiHidden="0" w:uiPriority="62" w:unhideWhenUsed="0"/>
-    <w:lsdException w:name="Medium Shading 1 Accent 3" w:semiHidden="0" w:uiPriority="63" w:unhideWhenUsed="0"/>
-    <w:lsdException w:name="Medium Shading 2 Accent 3" w:semiHidden="0" w:uiPriority="64" w:unhideWhenUsed="0"/>
-    <w:lsdException w:name="Medium List 1 Accent 3" w:semiHidden="0" w:uiPriority="65" w:unhideWhenUsed="0"/>
-    <w:lsdException w:name="Medium List 2 Accent 3" w:semiHidden="0" w:uiPriority="66" w:unhideWhenUsed="0"/>
-    <w:lsdException w:name="Medium Grid 1 Accent 3" w:semiHidden="0" w:uiPriority="67" w:unhideWhenUsed="0"/>
-    <w:lsdException w:name="Medium Grid 2 Accent 3" w:semiHidden="0" w:uiPriority="68" w:unhideWhenUsed="0"/>
-    <w:lsdException w:name="Medium Grid 3 Accent 3" w:semiHidden="0" w:uiPriority="69" w:unhideWhenUsed="0"/>
-    <w:lsdException w:name="Dark List Accent 3" w:semiHidden="0" w:uiPriority="70" w:unhideWhenUsed="0"/>
-    <w:lsdException w:name="Colorful Shading Accent 3" w:semiHidden="0" w:uiPriority="71" w:unhideWhenUsed="0"/>
-    <w:lsdException w:name="Colorful List Accent 3" w:semiHidden="0" w:uiPriority="72" w:unhideWhenUsed="0"/>
-    <w:lsdException w:name="Colorful Grid Accent 3" w:semiHidden="0" w:uiPriority="73" w:unhideWhenUsed="0"/>
-    <w:lsdException w:name="Light Shading Accent 4" w:semiHidden="0" w:uiPriority="60" w:unhideWhenUsed="0"/>
-    <w:lsdException w:name="Light List Accent 4" w:semiHidden="0" w:uiPriority="61" w:unhideWhenUsed="0"/>
-    <w:lsdException w:name="Light Grid Accent 4" w:semiHidden="0" w:uiPriority="62" w:unhideWhenUsed="0"/>
-    <w:lsdException w:name="Medium Shading 1 Accent 4" w:semiHidden="0" w:uiPriority="63" w:unhideWhenUsed="0"/>
-    <w:lsdException w:name="Medium Shading 2 Accent 4" w:semiHidden="0" w:uiPriority="64" w:unhideWhenUsed="0"/>
-    <w:lsdException w:name="Medium List 1 Accent 4" w:semiHidden="0" w:uiPriority="65" w:unhideWhenUsed="0"/>
-    <w:lsdException w:name="Medium List 2 Accent 4" w:semiHidden="0" w:uiPriority="66" w:unhideWhenUsed="0"/>
-    <w:lsdException w:name="Medium Grid 1 Accent 4" w:semiHidden="0" w:uiPriority="67" w:unhideWhenUsed="0"/>
-    <w:lsdException w:name="Medium Grid 2 Accent 4" w:semiHidden="0" w:uiPriority="68" w:unhideWhenUsed="0"/>
-    <w:lsdException w:name="Medium Grid 3 Accent 4" w:semiHidden="0" w:uiPriority="69" w:unhideWhenUsed="0"/>
-    <w:lsdException w:name="Dark List Accent 4" w:semiHidden="0" w:uiPriority="70" w:unhideWhenUsed="0"/>
-    <w:lsdException w:name="Colorful Shading Accent 4" w:semiHidden="0" w:uiPriority="71" w:unhideWhenUsed="0"/>
-    <w:lsdException w:name="Colorful List Accent 4" w:semiHidden="0" w:uiPriority="72" w:unhideWhenUsed="0"/>
-    <w:lsdException w:name="Colorful Grid Accent 4" w:semiHidden="0" w:uiPriority="73" w:unhideWhenUsed="0"/>
-    <w:lsdException w:name="Light Shading Accent 5" w:semiHidden="0" w:uiPriority="60" w:unhideWhenUsed="0"/>
-    <w:lsdException w:name="Light List Accent 5" w:semiHidden="0" w:uiPriority="61" w:unhideWhenUsed="0"/>
-    <w:lsdException w:name="Light Grid Accent 5" w:semiHidden="0" w:uiPriority="62" w:unhideWhenUsed="0"/>
-    <w:lsdException w:name="Medium Shading 1 Accent 5" w:semiHidden="0" w:uiPriority="63" w:unhideWhenUsed="0"/>
-    <w:lsdException w:name="Medium Shading 2 Accent 5" w:semiHidden="0" w:uiPriority="64" w:unhideWhenUsed="0"/>
-    <w:lsdException w:name="Medium List 1 Accent 5" w:semiHidden="0" w:uiPriority="65" w:unhideWhenUsed="0"/>
-    <w:lsdException w:name="Medium List 2 Accent 5" w:semiHidden="0" w:uiPriority="66" w:unhideWhenUsed="0"/>
-    <w:lsdException w:name="Medium Grid 1 Accent 5" w:semiHidden="0" w:uiPriority="67" w:unhideWhenUsed="0"/>
-    <w:lsdException w:name="Medium Grid 2 Accent 5" w:semiHidden="0" w:uiPriority="68" w:unhideWhenUsed="0"/>
-    <w:lsdException w:name="Medium Grid 3 Accent 5" w:semiHidden="0" w:uiPriority="69" w:unhideWhenUsed="0"/>
-    <w:lsdException w:name="Dark List Accent 5" w:semiHidden="0" w:uiPriority="70" w:unhideWhenUsed="0"/>
-    <w:lsdException w:name="Colorful Shading Accent 5" w:semiHidden="0" w:uiPriority="71" w:unhideWhenUsed="0"/>
-    <w:lsdException w:name="Colorful List Accent 5" w:semiHidden="0" w:uiPriority="72" w:unhideWhenUsed="0"/>
-    <w:lsdException w:name="Colorful Grid Accent 5" w:semiHidden="0" w:uiPriority="73" w:unhideWhenUsed="0"/>
-    <w:lsdException w:name="Light Shading Accent 6" w:semiHidden="0" w:uiPriority="60" w:unhideWhenUsed="0"/>
-    <w:lsdException w:name="Light List Accent 6" w:semiHidden="0" w:uiPriority="61" w:unhideWhenUsed="0"/>
-    <w:lsdException w:name="Light Grid Accent 6" w:semiHidden="0" w:uiPriority="62" w:unhideWhenUsed="0"/>
-    <w:lsdException w:name="Medium Shading 1 Accent 6" w:semiHidden="0" w:uiPriority="63" w:unhideWhenUsed="0"/>
-    <w:lsdException w:name="Medium Shading 2 Accent 6" w:semiHidden="0" w:uiPriority="64" w:unhideWhenUsed="0"/>
-    <w:lsdException w:name="Medium List 1 Accent 6" w:semiHidden="0" w:uiPriority="65" w:unhideWhenUsed="0"/>
-    <w:lsdException w:name="Medium List 2 Accent 6" w:semiHidden="0" w:uiPriority="66" w:unhideWhenUsed="0"/>
-    <w:lsdException w:name="Medium Grid 1 Accent 6" w:semiHidden="0" w:uiPriority="67" w:unhideWhenUsed="0"/>
-    <w:lsdException w:name="Medium Grid 2 Accent 6" w:semiHidden="0" w:uiPriority="68" w:unhideWhenUsed="0"/>
-    <w:lsdException w:name="Medium Grid 3 Accent 6" w:semiHidden="0" w:uiPriority="69" w:unhideWhenUsed="0"/>
-    <w:lsdException w:name="Dark List Accent 6" w:semiHidden="0" w:uiPriority="70" w:unhideWhenUsed="0"/>
-    <w:lsdException w:name="Colorful Shading Accent 6" w:semiHidden="0" w:uiPriority="71" w:unhideWhenUsed="0"/>
-    <w:lsdException w:name="Colorful List Accent 6" w:semiHidden="0" w:uiPriority="72" w:unhideWhenUsed="0"/>
-    <w:lsdException w:name="Colorful Grid Accent 6" w:semiHidden="0" w:uiPriority="73" w:unhideWhenUsed="0"/>
-    <w:lsdException w:name="Subtle Emphasis" w:semiHidden="0" w:uiPriority="19" w:unhideWhenUsed="0" w:qFormat="1"/>
-    <w:lsdException w:name="Intense Emphasis" w:semiHidden="0" w:uiPriority="21" w:unhideWhenUsed="0" w:qFormat="1"/>
-    <w:lsdException w:name="Subtle Reference" w:semiHidden="0" w:uiPriority="31" w:unhideWhenUsed="0" w:qFormat="1"/>
-    <w:lsdException w:name="Intense Reference" w:semiHidden="0" w:uiPriority="32" w:unhideWhenUsed="0" w:qFormat="1"/>
-    <w:lsdException w:name="Book Title" w:semiHidden="0" w:uiPriority="33" w:unhideWhenUsed="0" w:qFormat="1"/>
-    <w:lsdException w:name="Bibliography" w:uiPriority="37"/>
-    <w:lsdException w:name="TOC Heading" w:uiPriority="39" w:qFormat="1"/>
-  </w:latentStyles>
-  <w:style w:type="paragraph" w:default="1" w:styleId="a">
-    <w:name w:val="Normal"/>
-    <w:qFormat/>
-    <w:pPr>
-      <w:widowControl w:val="0"/>
-      <w:wordWrap w:val="0"/>
-      <w:autoSpaceDE w:val="0"/>
-      <w:autoSpaceDN w:val="0"/>
-    </w:pPr>
-  </w:style>
-  <w:style w:type="character" w:default="1" w:styleId="a0">
-    <w:name w:val="Default Paragraph Font"/>
-    <w:uiPriority w:val="1"/>
-    <w:semiHidden/>
-    <w:unhideWhenUsed/>
-  </w:style>
-  <w:style w:type="table" w:default="1" w:styleId="a1">
-    <w:name w:val="Normal Table"/>
-    <w:uiPriority w:val="99"/>
-    <w:semiHidden/>
-    <w:unhideWhenUsed/>
-    <w:tblPr>
-      <w:tblInd w:w="0" w:type="dxa"/>
-      <w:tblCellMar>
-        <w:top w:w="0" w:type="dxa"/>
-        <w:left w:w="108" w:type="dxa"/>
-        <w:bottom w:w="0" w:type="dxa"/>
-        <w:right w:w="108" w:type="dxa"/>
-      </w:tblCellMar>
-    </w:tblPr>
-  </w:style>
-  <w:style w:type="numbering" w:default="1" w:styleId="a2">
-    <w:name w:val="No List"/>
-    <w:uiPriority w:val="99"/>
-    <w:semiHidden/>
-    <w:unhideWhenUsed/>
-  </w:style>
-  <w:style w:type="paragraph" w:styleId="a3">
-    <w:name w:val="List Paragraph"/>
-    <w:basedOn w:val="a"/>
-    <w:uiPriority w:val="34"/>
-    <w:qFormat/>
-    <w:rsid w:val="00622AA6"/>
-    <w:pPr>
-      <w:ind w:leftChars="400" w:left="800"/>
-    </w:pPr>
-  </w:style>
-  <w:style w:type="paragraph" w:styleId="a4">
-    <w:name w:val="header"/>
-    <w:basedOn w:val="a"/>
-    <w:link w:val="Char"/>
-    <w:uiPriority w:val="99"/>
-    <w:unhideWhenUsed/>
-    <w:rsid w:val="000631B0"/>
-    <w:pPr>
-      <w:tabs>
-        <w:tab w:val="center" w:pos="4513"/>
-        <w:tab w:val="right" w:pos="9026"/>
-      </w:tabs>
-      <w:snapToGrid w:val="0"/>
-    </w:pPr>
-  </w:style>
-  <w:style w:type="character" w:customStyle="1" w:styleId="Char">
-    <w:name w:val="머리글 Char"/>
-    <w:basedOn w:val="a0"/>
-    <w:link w:val="a4"/>
-    <w:uiPriority w:val="99"/>
-    <w:rsid w:val="000631B0"/>
-  </w:style>
-  <w:style w:type="paragraph" w:styleId="a5">
-    <w:name w:val="footer"/>
-    <w:basedOn w:val="a"/>
-    <w:link w:val="Char0"/>
-    <w:uiPriority w:val="99"/>
-    <w:unhideWhenUsed/>
-    <w:rsid w:val="000631B0"/>
-    <w:pPr>
-      <w:tabs>
-        <w:tab w:val="center" w:pos="4513"/>
-        <w:tab w:val="right" w:pos="9026"/>
-      </w:tabs>
-      <w:snapToGrid w:val="0"/>
-    </w:pPr>
-  </w:style>
-  <w:style w:type="character" w:customStyle="1" w:styleId="Char0">
-    <w:name w:val="바닥글 Char"/>
-    <w:basedOn w:val="a0"/>
-    <w:link w:val="a5"/>
-    <w:uiPriority w:val="99"/>
-    <w:rsid w:val="000631B0"/>
-  </w:style>
-  <w:style w:type="character" w:customStyle="1" w:styleId="kwd">
-    <w:name w:val="kwd"/>
-    <w:basedOn w:val="a0"/>
-    <w:rsid w:val="00DC5D01"/>
-  </w:style>
-  <w:style w:type="character" w:customStyle="1" w:styleId="pln">
-    <w:name w:val="pln"/>
-    <w:basedOn w:val="a0"/>
-    <w:rsid w:val="00DC5D01"/>
-  </w:style>
-  <w:style w:type="character" w:customStyle="1" w:styleId="pun">
-    <w:name w:val="pun"/>
-    <w:basedOn w:val="a0"/>
-    <w:rsid w:val="00DC5D01"/>
-  </w:style>
-  <w:style w:type="character" w:customStyle="1" w:styleId="str">
-    <w:name w:val="str"/>
-    <w:basedOn w:val="a0"/>
-    <w:rsid w:val="00DC5D01"/>
-  </w:style>
-  <w:style w:type="character" w:customStyle="1" w:styleId="token">
-    <w:name w:val="token"/>
-    <w:basedOn w:val="a0"/>
-    <w:rsid w:val="00913402"/>
   </w:style>
 </w:styles>
 </file>
@@ -3444,10 +3008,10 @@
   <a:themeElements>
     <a:clrScheme name="Office">
       <a:dk1>
-        <a:sysClr val="windowText" lastClr="000000"/>
+        <a:sysClr lastClr="000000" val="windowText"/>
       </a:dk1>
       <a:lt1>
-        <a:sysClr val="window" lastClr="FFFFFF"/>
+        <a:sysClr lastClr="FFFFFF" val="window"/>
       </a:lt1>
       <a:dk2>
         <a:srgbClr val="1F497D"/>
@@ -3605,26 +3169,23 @@
         </a:gradFill>
       </a:fillStyleLst>
       <a:lnStyleLst>
-        <a:ln w="9525" cap="flat" cmpd="sng" algn="ctr">
+        <a:ln>
           <a:solidFill>
             <a:schemeClr val="phClr">
               <a:shade val="95000"/>
-              <a:satMod val="105000"/>
+              <a:satMod val="104999"/>
             </a:schemeClr>
           </a:solidFill>
-          <a:prstDash val="solid"/>
         </a:ln>
-        <a:ln w="25400" cap="flat" cmpd="sng" algn="ctr">
+        <a:ln w="25400">
           <a:solidFill>
             <a:schemeClr val="phClr"/>
           </a:solidFill>
-          <a:prstDash val="solid"/>
         </a:ln>
-        <a:ln w="38100" cap="flat" cmpd="sng" algn="ctr">
+        <a:ln w="38100">
           <a:solidFill>
             <a:schemeClr val="phClr"/>
           </a:solidFill>
-          <a:prstDash val="solid"/>
         </a:ln>
       </a:lnStyleLst>
       <a:effectStyleLst>

</xml_diff>